<commit_message>
create outline of paper
</commit_message>
<xml_diff>
--- a/Week8_OrgRiskMgmtPlan/BachmeierNTIM7030-8.docx
+++ b/Week8_OrgRiskMgmtPlan/BachmeierNTIM7030-8.docx
@@ -13,16 +13,22 @@
         <w:pStyle w:val="Title"/>
       </w:pPr>
       <w:r>
-        <w:t xml:space="preserve">Section 1: Week </w:t>
-      </w:r>
-      <w:r>
-        <w:t>1</w:t>
+        <w:t xml:space="preserve">Section </w:t>
+      </w:r>
+      <w:r>
+        <w:t>3</w:t>
+      </w:r>
+      <w:r>
+        <w:t xml:space="preserve">: Week </w:t>
+      </w:r>
+      <w:r>
+        <w:t>8</w:t>
       </w:r>
       <w:r>
         <w:t xml:space="preserve">: </w:t>
       </w:r>
       <w:r>
-        <w:t>Evaluate Cybersecurity</w:t>
+        <w:t>Corporate Risk Management Plan</w:t>
       </w:r>
     </w:p>
     <w:p>
@@ -66,13 +72,7 @@
         <w:jc w:val="center"/>
       </w:pPr>
       <w:r>
-        <w:t>June</w:t>
-      </w:r>
-      <w:r>
-        <w:t xml:space="preserve"> </w:t>
-      </w:r>
-      <w:r>
-        <w:t>7</w:t>
+        <w:t>July 26</w:t>
       </w:r>
       <w:r>
         <w:t>, 2020</w:t>
@@ -100,13 +100,267 @@
       </w:pPr>
       <w:r>
         <w:lastRenderedPageBreak/>
-        <w:t xml:space="preserve">Evaluate </w:t>
-      </w:r>
-      <w:proofErr w:type="spellStart"/>
-      <w:r>
-        <w:t>CyberSecurity</w:t>
-      </w:r>
-      <w:proofErr w:type="spellEnd"/>
+        <w:t>Corporate Risk Management Plans</w:t>
+      </w:r>
+    </w:p>
+    <w:p>
+      <w:r>
+        <w:tab/>
+        <w:t xml:space="preserve">NCU Financial (NCU-F) provides banking and investment services </w:t>
+      </w:r>
+      <w:r>
+        <w:t>through its online portal and physical branch locations.  These points of presence encounter risks from a litany of maliciousness and negligent sources that can impact its service’s confidentiality, integrity, and availability.  When these situations occur</w:t>
+      </w:r>
+      <w:r>
+        <w:t>,</w:t>
+      </w:r>
+      <w:r>
+        <w:t xml:space="preserve"> it results in economic loss, damage to the brand, and litigation.</w:t>
+      </w:r>
+      <w:r>
+        <w:t xml:space="preserve">  Mitigating these concerns requires a risk management plan that identifies prioritized lists of vulnerabilities and implements strategies to limit the blast radius.  This plan must include solutions that span people, processes, and products across the business value chain.  Through a combination of reactive and proactive systems, the organization can prepare for both known and unknown scenarios and rise to the challenges at hand.</w:t>
+      </w:r>
+    </w:p>
+    <w:p>
+      <w:pPr>
+        <w:pStyle w:val="Heading1"/>
+      </w:pPr>
+      <w:r>
+        <w:t>Section I: State of the Organization</w:t>
+      </w:r>
+    </w:p>
+    <w:p>
+      <w:pPr>
+        <w:pStyle w:val="Heading2"/>
+      </w:pPr>
+      <w:r>
+        <w:t>Corporate Management of Systems</w:t>
+      </w:r>
+    </w:p>
+    <w:p>
+      <w:pPr>
+        <w:pStyle w:val="Heading2"/>
+      </w:pPr>
+      <w:r>
+        <w:t>Threats Every Organization Faces</w:t>
+      </w:r>
+    </w:p>
+    <w:p>
+      <w:pPr>
+        <w:pStyle w:val="Heading2"/>
+      </w:pPr>
+      <w:r>
+        <w:t>Organizational Chart</w:t>
+      </w:r>
+    </w:p>
+    <w:p>
+      <w:pPr>
+        <w:pStyle w:val="Heading2"/>
+      </w:pPr>
+      <w:r>
+        <w:t>Network Diagrams</w:t>
+      </w:r>
+    </w:p>
+    <w:p>
+      <w:pPr>
+        <w:pStyle w:val="Heading1"/>
+      </w:pPr>
+      <w:r>
+        <w:t>Section II: Objectives of Risk Management Plan</w:t>
+      </w:r>
+    </w:p>
+    <w:p>
+      <w:pPr>
+        <w:pStyle w:val="Heading2"/>
+      </w:pPr>
+      <w:r>
+        <w:t>Risk Statement</w:t>
+      </w:r>
+    </w:p>
+    <w:p>
+      <w:pPr>
+        <w:pStyle w:val="Heading2"/>
+      </w:pPr>
+      <w:r>
+        <w:t>People</w:t>
+      </w:r>
+    </w:p>
+    <w:p>
+      <w:pPr>
+        <w:pStyle w:val="Heading2"/>
+      </w:pPr>
+      <w:r>
+        <w:t>Processes</w:t>
+      </w:r>
+    </w:p>
+    <w:p>
+      <w:pPr>
+        <w:pStyle w:val="Heading2"/>
+      </w:pPr>
+      <w:r>
+        <w:t>Products</w:t>
+      </w:r>
+    </w:p>
+    <w:p>
+      <w:pPr>
+        <w:pStyle w:val="Heading1"/>
+      </w:pPr>
+      <w:r>
+        <w:t>Section III: Business Impact Analysis</w:t>
+      </w:r>
+    </w:p>
+    <w:p>
+      <w:pPr>
+        <w:pStyle w:val="Heading1"/>
+      </w:pPr>
+      <w:r>
+        <w:t>Section IV: Plan of Action and Milestones</w:t>
+      </w:r>
+    </w:p>
+    <w:p>
+      <w:pPr>
+        <w:pStyle w:val="Heading1"/>
+      </w:pPr>
+      <w:r>
+        <w:t>Section V: Risk Reduction for Mobile Device Management</w:t>
+      </w:r>
+    </w:p>
+    <w:p>
+      <w:pPr>
+        <w:pStyle w:val="Heading1"/>
+      </w:pPr>
+      <w:r>
+        <w:lastRenderedPageBreak/>
+        <w:t>Section VI: Tooling Recommendations</w:t>
+      </w:r>
+    </w:p>
+    <w:p>
+      <w:pPr>
+        <w:pStyle w:val="Heading1"/>
+      </w:pPr>
+      <w:r>
+        <w:t>Section VII: Response and Risk Management</w:t>
+      </w:r>
+    </w:p>
+    <w:p>
+      <w:pPr>
+        <w:pStyle w:val="Heading2"/>
+      </w:pPr>
+      <w:r>
+        <w:t>Privacy and Risk from Cloud</w:t>
+      </w:r>
+    </w:p>
+    <w:p>
+      <w:pPr>
+        <w:pStyle w:val="Heading2"/>
+      </w:pPr>
+      <w:r>
+        <w:t>Incident Response Process</w:t>
+      </w:r>
+    </w:p>
+    <w:p>
+      <w:pPr>
+        <w:pStyle w:val="Heading2"/>
+      </w:pPr>
+      <w:r>
+        <w:t>Vulnerability Assessments</w:t>
+      </w:r>
+    </w:p>
+    <w:p>
+      <w:pPr>
+        <w:pStyle w:val="Heading1"/>
+      </w:pPr>
+      <w:r>
+        <w:t>Section VIII: Disaster Recovery</w:t>
+      </w:r>
+    </w:p>
+    <w:p>
+      <w:pPr>
+        <w:pStyle w:val="Heading2"/>
+      </w:pPr>
+      <w:r>
+        <w:t>Remote Locations</w:t>
+      </w:r>
+    </w:p>
+    <w:p>
+      <w:pPr>
+        <w:pStyle w:val="Heading2"/>
+      </w:pPr>
+      <w:r>
+        <w:t>Inventory Management</w:t>
+      </w:r>
+    </w:p>
+    <w:p>
+      <w:pPr>
+        <w:pStyle w:val="Heading2"/>
+      </w:pPr>
+      <w:r>
+        <w:t>Backup and Recovery</w:t>
+      </w:r>
+    </w:p>
+    <w:p>
+      <w:pPr>
+        <w:pStyle w:val="Heading2"/>
+      </w:pPr>
+      <w:r>
+        <w:t>Remote Site Fail-Over</w:t>
+      </w:r>
+    </w:p>
+    <w:p>
+      <w:pPr>
+        <w:pStyle w:val="Heading1"/>
+      </w:pPr>
+      <w:r>
+        <w:t>Section IX: Plan Verification</w:t>
+      </w:r>
+    </w:p>
+    <w:p>
+      <w:pPr>
+        <w:pStyle w:val="Heading2"/>
+      </w:pPr>
+      <w:r>
+        <w:t>Implementing Drills</w:t>
+      </w:r>
+    </w:p>
+    <w:p>
+      <w:pPr>
+        <w:pStyle w:val="Heading2"/>
+      </w:pPr>
+      <w:r>
+        <w:t>Assessing Drills</w:t>
+      </w:r>
+    </w:p>
+    <w:p>
+      <w:pPr>
+        <w:pStyle w:val="Heading1"/>
+      </w:pPr>
+      <w:r>
+        <w:t>Section X: Dissemination</w:t>
+      </w:r>
+    </w:p>
+    <w:p>
+      <w:pPr>
+        <w:pStyle w:val="Heading2"/>
+      </w:pPr>
+      <w:r>
+        <w:t>Plan Distribution</w:t>
+      </w:r>
+    </w:p>
+    <w:p>
+      <w:pPr>
+        <w:pStyle w:val="Heading2"/>
+      </w:pPr>
+      <w:r>
+        <w:t>Awareness Training</w:t>
+      </w:r>
+    </w:p>
+    <w:p>
+      <w:pPr>
+        <w:pStyle w:val="Heading2"/>
+      </w:pPr>
+      <w:r>
+        <w:t>Formation of Emergency Committee Personnel</w:t>
+      </w:r>
     </w:p>
     <w:sectPr>
       <w:headerReference w:type="default" r:id="rId7"/>

</xml_diff>

<commit_message>
brush teeth with fam
</commit_message>
<xml_diff>
--- a/Week8_OrgRiskMgmtPlan/BachmeierNTIM7030-8.docx
+++ b/Week8_OrgRiskMgmtPlan/BachmeierNTIM7030-8.docx
@@ -1290,39 +1290,55 @@
         <w:ind w:firstLine="720"/>
       </w:pPr>
       <w:r>
-        <w:t>NCU-F has finite resources and cannot address every vector that results in a loss of confidentiality, integrity, and availability.  Instead, the risk management plan must specifically address a subset of circumstances and default to general recovery procedures for other settings.  For example, if an employee’s workstation becomes unresponsive, the support office might follow a ‘retry-reboot-reinstall-replace’ workflow.</w:t>
+        <w:t xml:space="preserve">NCU-F has finite resources and cannot address every vector that results in a loss of confidentiality, integrity, and availability.  Instead, the risk management plan must specifically address a subset of circumstances and default to general recovery procedures for other </w:t>
+      </w:r>
+      <w:r>
+        <w:t>cases</w:t>
+      </w:r>
+      <w:r>
+        <w:t>.</w:t>
+      </w:r>
+      <w:r>
+        <w:t xml:space="preserve">  These decision trees need to consider the influence of both </w:t>
+      </w:r>
+      <w:r>
+        <w:t>asset classification</w:t>
+      </w:r>
+      <w:r>
+        <w:t xml:space="preserve"> and failure reasons.  </w:t>
+      </w:r>
+      <w:r>
+        <w:t>For example, if an employee’s workstation becomes unresponsive, the support office might follow a ‘retry-reboot-reinstall-replace’ workflow.</w:t>
       </w:r>
       <w:r>
         <w:t xml:space="preserve">  Meanwhile, a legacy mainframe might be too costly to touch and need a concise remediation process.</w:t>
       </w:r>
-      <w:r>
-        <w:t xml:space="preserve">  One approach is to delineate appropriate responses is through asset classification system</w:t>
-      </w:r>
-      <w:r>
-        <w:t xml:space="preserve"> processes</w:t>
-      </w:r>
-      <w:r>
-        <w:t>.</w:t>
-      </w:r>
     </w:p>
     <w:p>
       <w:pPr>
         <w:pStyle w:val="Heading1"/>
       </w:pPr>
+      <w:bookmarkStart w:id="0" w:name="_Hlk46607831"/>
       <w:r>
         <w:t>Section III: Business Impact Analysis</w:t>
       </w:r>
     </w:p>
     <w:p>
-      <w:pPr>
-        <w:ind w:firstLine="720"/>
-      </w:pPr>
-      <w:r>
-        <w:t>When choosing a risk management strategy, the organization needs to consider the threat impact and likelihood</w:t>
+      <w:r>
+        <w:tab/>
+      </w:r>
+      <w:r>
+        <w:t>No one likes to think about negative situations, and this causes organizations to under</w:t>
+      </w:r>
+      <w:r>
+        <w:t>-</w:t>
+      </w:r>
+      <w:r>
+        <w:t>estimate the likelihood and cost of a security incident</w:t>
       </w:r>
       <w:sdt>
         <w:sdtPr>
-          <w:id w:val="-1359502563"/>
+          <w:id w:val="-1204714267"/>
           <w:citation/>
         </w:sdtPr>
         <w:sdtContent>
@@ -1330,7 +1346,7 @@
             <w:fldChar w:fldCharType="begin"/>
           </w:r>
           <w:r>
-            <w:instrText xml:space="preserve"> CITATION Bas18 \l 1033 </w:instrText>
+            <w:instrText xml:space="preserve"> CITATION Eli19 \l 1033 </w:instrText>
           </w:r>
           <w:r>
             <w:fldChar w:fldCharType="separate"/>
@@ -1339,7 +1355,7 @@
             <w:rPr>
               <w:noProof/>
             </w:rPr>
-            <w:t xml:space="preserve"> (Baskerville, Rowe, &amp; Wolff, 2018)</w:t>
+            <w:t xml:space="preserve"> (Eling &amp; Wirfs, 2019)</w:t>
           </w:r>
           <w:r>
             <w:fldChar w:fldCharType="end"/>
@@ -1347,11 +1363,22 @@
         </w:sdtContent>
       </w:sdt>
       <w:r>
-        <w:t>.  If the impact is critical, then the business will need to either transfer that risk or avoid the scenario entirely.  For instance, foreign markets lack intellectual privacy protections, and this might discourage releasing cutting-edge technology to those audiences</w:t>
+        <w:t>.</w:t>
+      </w:r>
+      <w:r>
+        <w:t xml:space="preserve">  </w:t>
+      </w:r>
+      <w:proofErr w:type="gramStart"/>
+      <w:r>
+        <w:t>In reality, most</w:t>
+      </w:r>
+      <w:proofErr w:type="gramEnd"/>
+      <w:r>
+        <w:t xml:space="preserve"> data breaches cost millions of dollars, with high profile instances reach substantially more</w:t>
       </w:r>
       <w:sdt>
         <w:sdtPr>
-          <w:id w:val="1363708929"/>
+          <w:id w:val="-1848623108"/>
           <w:citation/>
         </w:sdtPr>
         <w:sdtContent>
@@ -1359,7 +1386,7 @@
             <w:fldChar w:fldCharType="begin"/>
           </w:r>
           <w:r>
-            <w:instrText xml:space="preserve"> CITATION Kre19 \l 1033 </w:instrText>
+            <w:instrText xml:space="preserve"> CITATION Bro15 \l 1033 </w:instrText>
           </w:r>
           <w:r>
             <w:fldChar w:fldCharType="separate"/>
@@ -1368,7 +1395,7 @@
             <w:rPr>
               <w:noProof/>
             </w:rPr>
-            <w:t xml:space="preserve"> (Krebs, 2019)</w:t>
+            <w:t xml:space="preserve"> (Brown, 2015)</w:t>
           </w:r>
           <w:r>
             <w:fldChar w:fldCharType="end"/>
@@ -1376,15 +1403,41 @@
         </w:sdtContent>
       </w:sdt>
       <w:r>
-        <w:t xml:space="preserve">.  In other scenarios, avoiding a hostile market or business activity is not possible, making hedging with insurance a more appropriate response.  </w:t>
-      </w:r>
-      <w:r>
-        <w:lastRenderedPageBreak/>
-        <w:t>For example, it might be prohibitively expensive to have redundant manufacturing plants, while unlikely, if the building burnt down, then the organization would go out of business. These situations of catastrophic failure are ideal for insurance and other risk transference solutions.  If the situation is less impactful, then the company might choose either self-insurance or self-protection.  A self-insurance strategy might be cash reserves or options contracts to acquire resources during extreme demand or short supply.  For most other scenarios, the business needs to rely on controls that detect and react to failures promptly</w:t>
+        <w:t>.</w:t>
+      </w:r>
+      <w:r>
+        <w:t xml:space="preserve">  The economic impact comes from many sources, such as class action lawsuits,</w:t>
+      </w:r>
+      <w:r>
+        <w:t xml:space="preserve"> </w:t>
+      </w:r>
+      <w:r>
+        <w:t xml:space="preserve">regulatory fines, digital forensics, </w:t>
+      </w:r>
+      <w:r>
+        <w:t xml:space="preserve">productivity loss, </w:t>
+      </w:r>
+      <w:r>
+        <w:t xml:space="preserve">and </w:t>
+      </w:r>
+      <w:r>
+        <w:t xml:space="preserve">increases </w:t>
+      </w:r>
+      <w:r>
+        <w:t>in</w:t>
+      </w:r>
+      <w:r>
+        <w:t xml:space="preserve"> </w:t>
+      </w:r>
+      <w:r>
+        <w:t>public relatio</w:t>
+      </w:r>
+      <w:r>
+        <w:t>ns campaigns</w:t>
       </w:r>
       <w:sdt>
         <w:sdtPr>
-          <w:id w:val="-1189131434"/>
+          <w:id w:val="1692715511"/>
           <w:citation/>
         </w:sdtPr>
         <w:sdtContent>
@@ -1392,7 +1445,7 @@
             <w:fldChar w:fldCharType="begin"/>
           </w:r>
           <w:r>
-            <w:instrText xml:space="preserve"> CITATION Kos15 \l 1033 </w:instrText>
+            <w:instrText xml:space="preserve"> CITATION Eri18 \l 1033 </w:instrText>
           </w:r>
           <w:r>
             <w:fldChar w:fldCharType="separate"/>
@@ -1401,7 +1454,7 @@
             <w:rPr>
               <w:noProof/>
             </w:rPr>
-            <w:t xml:space="preserve"> (Kosub, 2015)</w:t>
+            <w:t xml:space="preserve"> (Erickson &amp; Neilson, 2018)</w:t>
           </w:r>
           <w:r>
             <w:fldChar w:fldCharType="end"/>
@@ -1409,78 +1462,16 @@
         </w:sdtContent>
       </w:sdt>
       <w:r>
-        <w:t>.  These might include technologies such as anti-virus and Intrusion Detection/Prevention Systems (IDS/IPS).</w:t>
-      </w:r>
-    </w:p>
-    <w:p>
-      <w:r>
-        <w:tab/>
-        <w:t>Another strategy is to form tighter integrations between the system components as a mechanism to reduce the attack surface</w:t>
-      </w:r>
-      <w:sdt>
-        <w:sdtPr>
-          <w:id w:val="-1543128989"/>
-          <w:citation/>
-        </w:sdtPr>
-        <w:sdtContent>
-          <w:r>
-            <w:fldChar w:fldCharType="begin"/>
-          </w:r>
-          <w:r>
-            <w:instrText xml:space="preserve"> CITATION Bas18 \l 1033 </w:instrText>
-          </w:r>
-          <w:r>
-            <w:fldChar w:fldCharType="separate"/>
-          </w:r>
-          <w:r>
-            <w:rPr>
-              <w:noProof/>
-            </w:rPr>
-            <w:t xml:space="preserve"> (Baskerville, Rowe, &amp; Wolff, 2018)</w:t>
-          </w:r>
-          <w:r>
-            <w:fldChar w:fldCharType="end"/>
-          </w:r>
-        </w:sdtContent>
-      </w:sdt>
-      <w:r>
-        <w:t>.  For instance, if the network topology requires a user to maintain five accounts with different password complexities, the security of those passwords will decrease to offset the lost convenience</w:t>
-      </w:r>
-      <w:sdt>
-        <w:sdtPr>
-          <w:id w:val="-754522982"/>
-          <w:citation/>
-        </w:sdtPr>
-        <w:sdtContent>
-          <w:r>
-            <w:fldChar w:fldCharType="begin"/>
-          </w:r>
-          <w:r>
-            <w:instrText xml:space="preserve"> CITATION Bus171 \l 1033 </w:instrText>
-          </w:r>
-          <w:r>
-            <w:fldChar w:fldCharType="separate"/>
-          </w:r>
-          <w:r>
-            <w:rPr>
-              <w:noProof/>
-            </w:rPr>
-            <w:t xml:space="preserve"> (Busby, Green, &amp; Hutchison, 2017)</w:t>
-          </w:r>
-          <w:r>
-            <w:fldChar w:fldCharType="end"/>
-          </w:r>
-        </w:sdtContent>
-      </w:sdt>
-      <w:r>
-        <w:t>.  Instead, exposing Single Sign-On (SSO) capabilities improve the user experience and encourages more desirable credential management.  Another technical gain comes from the removal of redundant components, each with the potential to contain incorrect application code or configuration settings.  Removing redundancies also aids in more consistency through centralized policy management and enforcement.</w:t>
-      </w:r>
-    </w:p>
+        <w:t>.</w:t>
+      </w:r>
+    </w:p>
+    <w:bookmarkEnd w:id="0"/>
     <w:p>
       <w:pPr>
         <w:pStyle w:val="Heading1"/>
       </w:pPr>
       <w:r>
+        <w:lastRenderedPageBreak/>
         <w:t>Section IV: Plan of Action and Milestones</w:t>
       </w:r>
     </w:p>
@@ -1497,11 +1488,7 @@
         <w:ind w:firstLine="720"/>
       </w:pPr>
       <w:r>
-        <w:t xml:space="preserve">Legacy network environments heavily rely on centralizing information into a single mainframe or data warehouse.  Network security teams could protect these resources through border security solutions, such as firewalls and other network access controls.  However, this </w:t>
-      </w:r>
-      <w:r>
-        <w:lastRenderedPageBreak/>
-        <w:t>model lacks the convenience and data portability that users expect</w:t>
+        <w:t>Legacy network environments heavily rely on centralizing information into a single mainframe or data warehouse.  Network security teams could protect these resources through border security solutions, such as firewalls and other network access controls.  However, this model lacks the convenience and data portability that users expect</w:t>
       </w:r>
       <w:r>
         <w:t xml:space="preserve"> </w:t>
@@ -1665,6 +1652,7 @@
     </w:p>
     <w:p>
       <w:r>
+        <w:lastRenderedPageBreak/>
         <w:tab/>
         <w:t xml:space="preserve">Client management tools give the system administrators the ability to define policy centrally and then target groups of workstations.  Effective device management needs a similar mechanism that accounts for platform-specific variations.  </w:t>
       </w:r>
@@ -1704,11 +1692,7 @@
         </w:sdtContent>
       </w:sdt>
       <w:r>
-        <w:t xml:space="preserve">.  For instance, the </w:t>
-      </w:r>
-      <w:r>
-        <w:lastRenderedPageBreak/>
-        <w:t xml:space="preserve">administrator can </w:t>
+        <w:t xml:space="preserve">.  For instance, the administrator can </w:t>
       </w:r>
       <w:r>
         <w:t xml:space="preserve">mandate the installation of </w:t>
@@ -1832,6 +1816,7 @@
         <w:ind w:firstLine="720"/>
       </w:pPr>
       <w:r>
+        <w:lastRenderedPageBreak/>
         <w:t xml:space="preserve">Modern business topologies are dynamic and interconnected, containing components that originate from internal teams, external contractors, and third-party providers.  Overtime priorities shift and follow economic incentives to churn out new products and features, causing </w:t>
       </w:r>
       <w:proofErr w:type="spellStart"/>
@@ -1869,11 +1854,7 @@
         </w:sdtContent>
       </w:sdt>
       <w:r>
-        <w:t xml:space="preserve">.  Eventually, service failures occur within this complex environment leading to the natural </w:t>
-      </w:r>
-      <w:r>
-        <w:lastRenderedPageBreak/>
-        <w:t>question, “so what happened?”  The cost associated with solving this mystery is dependent on the quality of the auditing information.</w:t>
+        <w:t>.  Eventually, service failures occur within this complex environment leading to the natural question, “so what happened?”  The cost associated with solving this mystery is dependent on the quality of the auditing information.</w:t>
       </w:r>
     </w:p>
     <w:p>
@@ -1990,11 +1971,11 @@
         <w:ind w:firstLine="720"/>
       </w:pPr>
       <w:r>
-        <w:t xml:space="preserve">While there are many benefits to having a formal SIEM product, it is not a magic box and only provides insights into integrated systems.  For instance, NCU-F exposes a public enrollment portal that follows a standard three-tier architecture (see Figure 1).  If monitoring exists only for the database, then it can be perplexing to investigate the reason behind specific alerts.  Perhaps a careless technician is servicing a request against the wrong server.  Alternatively, the inclusion of router and switch logs could detect this traffic anomaly.  Unfortunately, SIEM providers often follow the “more for more” mantra and charge higher licensing fees for additional coverage.  The support of different technology stacks can also depend on the focus areas of the SIEM platform </w:t>
+        <w:t xml:space="preserve">While there are many benefits to having a formal SIEM product, it is not a magic box and only provides insights into integrated systems.  For instance, NCU-F exposes a public enrollment portal that follows a standard three-tier architecture (see Figure 1).  If monitoring exists only for </w:t>
       </w:r>
       <w:r>
         <w:lastRenderedPageBreak/>
-        <w:t>(see Table 1).  Before choosing a provider, the organization needs to assess the most concerning scenarios and acceptable costs.  For example, a simple branch office that already uses McAfee anti-virus will likely find McAfee Security Manager a great fit.</w:t>
+        <w:t>the database, then it can be perplexing to investigate the reason behind specific alerts.  Perhaps a careless technician is servicing a request against the wrong server.  Alternatively, the inclusion of router and switch logs could detect this traffic anomaly.  Unfortunately, SIEM providers often follow the “more for more” mantra and charge higher licensing fees for additional coverage.  The support of different technology stacks can also depend on the focus areas of the SIEM platform (see Table 1).  Before choosing a provider, the organization needs to assess the most concerning scenarios and acceptable costs.  For example, a simple branch office that already uses McAfee anti-virus will likely find McAfee Security Manager a great fit.</w:t>
       </w:r>
     </w:p>
     <w:p>
@@ -2129,7 +2110,11 @@
       </w:r>
       <w:proofErr w:type="spellEnd"/>
       <w:r>
-        <w:t xml:space="preserve"> or Amazon owns the physical server—they entrusted the stewardship of their data to HTM and will blame them for negligent handling.  Modern businesses need to evolve their controls to meet the challenges of these application-specific vulnerabilities using strategies that encompasses people, processes, and products.</w:t>
+        <w:t xml:space="preserve"> or Amazon owns the physical server—they entrusted the stewardship of their data to HTM and will blame them for negligent handling.  Modern businesses need to </w:t>
+      </w:r>
+      <w:r>
+        <w:lastRenderedPageBreak/>
+        <w:t>evolve their controls to meet the challenges of these application-specific vulnerabilities using strategies that encompasses people, processes, and products.</w:t>
       </w:r>
     </w:p>
     <w:p>
@@ -2151,11 +2136,7 @@
     </w:p>
     <w:p>
       <w:r>
-        <w:t xml:space="preserve">The attack against the NCU-F application interface has enabled international actors to install multiple strains of malware onto the network.  The administrative team must devise a response </w:t>
-      </w:r>
-      <w:r>
-        <w:lastRenderedPageBreak/>
-        <w:t xml:space="preserve">plan to contain the infestation and restore business continuity.  While the number of critical issues can be overwhelming, the organization must follow a methodical approach to remediate the situation.  The remediation strategy should follow industry best practices, like the guidance from COBIT and NIST Cybersecurity Framework.  </w:t>
+        <w:t xml:space="preserve">The attack against the NCU-F application interface has enabled international actors to install multiple strains of malware onto the network.  The administrative team must devise a response plan to contain the infestation and restore business continuity.  While the number of critical issues can be overwhelming, the organization must follow a methodical approach to remediate the situation.  The remediation strategy should follow industry best practices, like the guidance from COBIT and NIST Cybersecurity Framework.  </w:t>
       </w:r>
     </w:p>
     <w:p>
@@ -2264,7 +2245,11 @@
         </w:sdtContent>
       </w:sdt>
       <w:r>
-        <w:t xml:space="preserve">.  These policies can include checks that virus signatures and system patches are recent.  A risk exists that the attack could rely on zero-day exploits that can </w:t>
+        <w:t xml:space="preserve">.  These policies can include </w:t>
+      </w:r>
+      <w:r>
+        <w:lastRenderedPageBreak/>
+        <w:t xml:space="preserve">checks that virus signatures and system patches are recent.  A risk exists that the attack could rely on zero-day exploits that can </w:t>
       </w:r>
       <w:proofErr w:type="spellStart"/>
       <w:r>
@@ -2322,14 +2307,7 @@
             <w:rPr>
               <w:noProof/>
             </w:rPr>
-            <w:t xml:space="preserve"> </w:t>
-          </w:r>
-          <w:r>
-            <w:rPr>
-              <w:noProof/>
-            </w:rPr>
-            <w:lastRenderedPageBreak/>
-            <w:t>(Emery, 2017)</w:t>
+            <w:t xml:space="preserve"> (Emery, 2017)</w:t>
           </w:r>
           <w:r>
             <w:fldChar w:fldCharType="end"/>
@@ -2443,7 +2421,11 @@
         <w:t>-</w:t>
       </w:r>
       <w:r>
-        <w:t>virus licenses.  Depending on the specifics, the company could also be liable for any damages to employee property.</w:t>
+        <w:t xml:space="preserve">virus licenses.  </w:t>
+      </w:r>
+      <w:r>
+        <w:lastRenderedPageBreak/>
+        <w:t>Depending on the specifics, the company could also be liable for any damages to employee property.</w:t>
       </w:r>
     </w:p>
     <w:p>
@@ -2459,11 +2441,7 @@
         <w:ind w:firstLine="720"/>
       </w:pPr>
       <w:r>
-        <w:t xml:space="preserve">After addressing the initial crisis, the business must come up with alerting and monitoring enhancements to become more proactive against future attacks.  One reason that this attack will </w:t>
-      </w:r>
-      <w:r>
-        <w:lastRenderedPageBreak/>
-        <w:t>be tedious to recover and very expensive is because of the extensive infestation across the entire topology.  Using endpoint protection software would give the administrators more forewarning that this issue was becoming uncontrollable.  While the business might lack the expertise to handle that scenario, it could have begun seeking external consultants and third-party experts.</w:t>
+        <w:t>After addressing the initial crisis, the business must come up with alerting and monitoring enhancements to become more proactive against future attacks.  One reason that this attack will be tedious to recover and very expensive is because of the extensive infestation across the entire topology.  Using endpoint protection software would give the administrators more forewarning that this issue was becoming uncontrollable.  While the business might lack the expertise to handle that scenario, it could have begun seeking external consultants and third-party experts.</w:t>
       </w:r>
     </w:p>
     <w:p>
@@ -2559,6 +2537,7 @@
     </w:p>
     <w:p>
       <w:r>
+        <w:lastRenderedPageBreak/>
         <w:tab/>
         <w:t xml:space="preserve">Detection of the vulnerability might come from static (offline) or dynamic (online) analysis (see Figure 3).  Static Analysis Tools (SAT), such as SonarQube and </w:t>
       </w:r>
@@ -2568,11 +2547,7 @@
       </w:r>
       <w:proofErr w:type="spellEnd"/>
       <w:r>
-        <w:t xml:space="preserve">, parse the source code into graph-like structures and then run queries to find defects in the application.  While there is the potential of encountering false positives and false negatives, these lint checks are effective at catching problems in proprietary systems.  Dynamic Analysis Tools (DAT) use </w:t>
-      </w:r>
-      <w:r>
-        <w:lastRenderedPageBreak/>
-        <w:t>telemetry to monitor for security-critical events, making it ideal for black-box situations and discovering unknown unknowns.  Outside of tooling, periodic process audits and patch management solutions can surface that a problem exists.</w:t>
+        <w:t>, parse the source code into graph-like structures and then run queries to find defects in the application.  While there is the potential of encountering false positives and false negatives, these lint checks are effective at catching problems in proprietary systems.  Dynamic Analysis Tools (DAT) use telemetry to monitor for security-critical events, making it ideal for black-box situations and discovering unknown unknowns.  Outside of tooling, periodic process audits and patch management solutions can surface that a problem exists.</w:t>
       </w:r>
     </w:p>
     <w:p>
@@ -2684,7 +2659,11 @@
         </w:sdtContent>
       </w:sdt>
       <w:r>
-        <w:t>.  Though not ideal, the security team needs to weigh the potential schedule risk that comes from doing everything upfront.  Perhaps this means only protecting against one of N situations initially and returning to the others later.</w:t>
+        <w:t xml:space="preserve">.  Though not ideal, the security team needs to weigh the potential schedule </w:t>
+      </w:r>
+      <w:r>
+        <w:lastRenderedPageBreak/>
+        <w:t>risk that comes from doing everything upfront.  Perhaps this means only protecting against one of N situations initially and returning to the others later.</w:t>
       </w:r>
     </w:p>
     <w:p>
@@ -2698,11 +2677,7 @@
     <w:p>
       <w:r>
         <w:tab/>
-        <w:t xml:space="preserve">Mitigating the vulnerability could be a trivial change to a configuration file or require massive changes to the infrastructure.  These changes present multiple risks to the organization, </w:t>
-      </w:r>
-      <w:r>
-        <w:lastRenderedPageBreak/>
-        <w:t>such as degrading performance (e.g., encryption or verbose logging) or creating new failure points (e.g., surfacing broken code).  In parallel to standard regression automation, the quality assurance teams need to confirm other permutations of the exploit are unsuccessful.  For example, a cross-site scripting defect existing in the enrollment portal (see Figure 1) via the query string.  Any mitigation validation plan must also review the other page parameters.</w:t>
+        <w:t>Mitigating the vulnerability could be a trivial change to a configuration file or require massive changes to the infrastructure.  These changes present multiple risks to the organization, such as degrading performance (e.g., encryption or verbose logging) or creating new failure points (e.g., surfacing broken code).  In parallel to standard regression automation, the quality assurance teams need to confirm other permutations of the exploit are unsuccessful.  For example, a cross-site scripting defect existing in the enrollment portal (see Figure 1) via the query string.  Any mitigation validation plan must also review the other page parameters.</w:t>
       </w:r>
     </w:p>
     <w:p>
@@ -2794,7 +2769,11 @@
         <w:t xml:space="preserve">NCU-F </w:t>
       </w:r>
       <w:r>
-        <w:t xml:space="preserve">seek to reduce risk to the minimum level possible.  However, many risks are unavoidable or only partially mitigated due to resource constraints.  For instance, an ultra-secure laptop that restricts user access to a finite set of functions could still experience a hardware failure.  Lightning could strike the building, and it immediately burns to the ground.  A global pandemic could halt international supply chains and force all works to shelter-in-place.  There is virtually an unlimited number of scenarios that did not meet the bar for proactive mitigations and will require reactive compensations.  </w:t>
+        <w:t xml:space="preserve">seek to reduce risk to the minimum level possible.  However, many risks are unavoidable or only partially mitigated due to resource constraints.  For instance, an ultra-secure laptop that restricts user access to a finite set of functions could still experience a hardware failure.  Lightning could strike the building, and it </w:t>
+      </w:r>
+      <w:r>
+        <w:lastRenderedPageBreak/>
+        <w:t xml:space="preserve">immediately burns to the ground.  A global pandemic could halt international supply chains and force all works to shelter-in-place.  There is virtually an unlimited number of scenarios that did not meet the bar for proactive mitigations and will require reactive compensations.  </w:t>
       </w:r>
     </w:p>
     <w:p>
@@ -2802,11 +2781,7 @@
         <w:ind w:firstLine="720"/>
       </w:pPr>
       <w:r>
-        <w:t xml:space="preserve">The compensation strategy will need to follow a procedure that restores service.  If the procedure is poorly defined or not implemented, then the Mean Time to Recovery (MTTR) can </w:t>
-      </w:r>
-      <w:r>
-        <w:lastRenderedPageBreak/>
-        <w:t>be unacceptably long, creating new risks to the business.  These risks need a prioritization discussion that chooses which ones become self-protected, self-insured, transferred, or deferred</w:t>
+        <w:t>The compensation strategy will need to follow a procedure that restores service.  If the procedure is poorly defined or not implemented, then the Mean Time to Recovery (MTTR) can be unacceptably long, creating new risks to the business.  These risks need a prioritization discussion that chooses which ones become self-protected, self-insured, transferred, or deferred</w:t>
       </w:r>
       <w:sdt>
         <w:sdtPr>
@@ -2899,6 +2874,7 @@
         <w:pStyle w:val="Heading2"/>
       </w:pPr>
       <w:r>
+        <w:lastRenderedPageBreak/>
         <w:t>Assessing Drills</w:t>
       </w:r>
     </w:p>
@@ -2958,11 +2934,7 @@
         </w:sdtContent>
       </w:sdt>
       <w:r>
-        <w:t xml:space="preserve">.  When either the top or </w:t>
-      </w:r>
-      <w:r>
-        <w:lastRenderedPageBreak/>
-        <w:t>bottom of the organization lack agreement in the solution, it will not become a priority, and team members will sidestep it.  Instead, having a cultural alignment ensures that the standard operating procedure makes safe decisions that minimize risk and privacy concerns.  For instance, NCU-F’s intrusion began with a phishing attack.  Security awareness training could reduce the likelihood of that scenario but not eliminate it</w:t>
+        <w:t>.  When either the top or bottom of the organization lack agreement in the solution, it will not become a priority, and team members will sidestep it.  Instead, having a cultural alignment ensures that the standard operating procedure makes safe decisions that minimize risk and privacy concerns.  For instance, NCU-F’s intrusion began with a phishing attack.  Security awareness training could reduce the likelihood of that scenario but not eliminate it</w:t>
       </w:r>
       <w:sdt>
         <w:sdtPr>
@@ -3094,7 +3066,11 @@
         </w:sdtContent>
       </w:sdt>
       <w:r>
-        <w:t>.  This group represents both people that want to do the right thing and the most significant slice of the pie.  Controls need to exist through compliance training that communicates the expectations and rationale of HTM.  For instance, flagging email as originating from an untrusted source provides little value when the employee does not understand the meaning of the flag.  Usability studies consistently find that security-critical markings on resources fall on deaf ears when the audience is non-technical</w:t>
+        <w:t>.  This group represents both people that want to do the right thing and the most significant slice of the pie.  Controls need to exist through compliance training that communicates the expectations and rationale of HTM.  For instance, flagging email as originating from an untrusted source provides little value when the employee does not understand the meaning of the flag.  Usability studies consistently find that security-</w:t>
+      </w:r>
+      <w:r>
+        <w:lastRenderedPageBreak/>
+        <w:t>critical markings on resources fall on deaf ears when the audience is non-technical</w:t>
       </w:r>
       <w:sdt>
         <w:sdtPr>
@@ -3123,11 +3099,7 @@
         </w:sdtContent>
       </w:sdt>
       <w:r>
-        <w:t xml:space="preserve">.  Training corporate norms can also discourage dangerous behavior, such as installing unauthorized software of company devices or using weak passwords.  However, many of these concepts are easier said than done, as users will seek the path of least resistance to accomplish </w:t>
-      </w:r>
-      <w:r>
-        <w:lastRenderedPageBreak/>
-        <w:t>their goals.  Administrators need to provide familiar integrations that become a natural part of the workflow, not an overwhelming burden on the side.</w:t>
+        <w:t>.  Training corporate norms can also discourage dangerous behavior, such as installing unauthorized software of company devices or using weak passwords.  However, many of these concepts are easier said than done, as users will seek the path of least resistance to accomplish their goals.  Administrators need to provide familiar integrations that become a natural part of the workflow, not an overwhelming burden on the side.</w:t>
       </w:r>
     </w:p>
     <w:p>
@@ -4534,7 +4506,7 @@
     <b:YearAccessed>2020</b:YearAccessed>
     <b:MonthAccessed>May</b:MonthAccessed>
     <b:URL>https://www.youtube.com/watch?v=8armE3Wz0jk</b:URL>
-    <b:RefOrder>38</b:RefOrder>
+    <b:RefOrder>36</b:RefOrder>
   </b:Source>
   <b:Source>
     <b:Tag>Gil11</b:Tag>
@@ -4691,7 +4663,7 @@
     <b:Volume>57</b:Volume>
     <b:Issue>4</b:Issue>
     <b:URL>https://search-ebscohost-com.proxy1.ncu.edu/login.aspx?direct=true&amp;db=a9h&amp;AN=126542986&amp;site=eds-live</b:URL>
-    <b:RefOrder>28</b:RefOrder>
+    <b:RefOrder>26</b:RefOrder>
   </b:Source>
   <b:Source>
     <b:Tag>Bas18</b:Tag>
@@ -4723,7 +4695,7 @@
     <b:MonthAccessed>May</b:MonthAccessed>
     <b:DayAccessed>3</b:DayAccessed>
     <b:DOI>https://doi.org/10.1145/3184444.3184448.</b:DOI>
-    <b:RefOrder>11</b:RefOrder>
+    <b:RefOrder>37</b:RefOrder>
   </b:Source>
   <b:Source>
     <b:Tag>Kre19</b:Tag>
@@ -4747,7 +4719,7 @@
     <b:URL>https://www.youtube.com/watch?v=aVfcgNhHSDM</b:URL>
     <b:ConferenceName>International Conference on Consumer Electronics</b:ConferenceName>
     <b:City>Las Vegas, Nevada, USA</b:City>
-    <b:RefOrder>12</b:RefOrder>
+    <b:RefOrder>38</b:RefOrder>
   </b:Source>
   <b:Source>
     <b:Tag>Kos15</b:Tag>
@@ -4770,7 +4742,7 @@
     <b:Volume>104</b:Volume>
     <b:Issue>5</b:Issue>
     <b:DOI>https://doi.org/10.1007/s12297-015-0316-8</b:DOI>
-    <b:RefOrder>13</b:RefOrder>
+    <b:RefOrder>39</b:RefOrder>
   </b:Source>
   <b:Source>
     <b:Tag>Bus171</b:Tag>
@@ -4801,7 +4773,7 @@
     <b:Volume>37</b:Volume>
     <b:Issue>7</b:Issue>
     <b:DOI>https://doi-org.proxy1.ncu.edu/10.1111/risa.12681</b:DOI>
-    <b:RefOrder>14</b:RefOrder>
+    <b:RefOrder>40</b:RefOrder>
   </b:Source>
   <b:Source>
     <b:Tag>Gro182</b:Tag>
@@ -4824,7 +4796,7 @@
     <b:Volume>11</b:Volume>
     <b:Issue>2</b:Issue>
     <b:URL>https://search-ebscohost-com.proxy1.ncu.edu/login.aspx?direct=true&amp;db=bth&amp;AN=128885445&amp;site=eds-live</b:URL>
-    <b:RefOrder>39</b:RefOrder>
+    <b:RefOrder>41</b:RefOrder>
   </b:Source>
   <b:Source>
     <b:Tag>Hun193</b:Tag>
@@ -4850,7 +4822,7 @@
     <b:MonthAccessed>May</b:MonthAccessed>
     <b:DayAccessed>9</b:DayAccessed>
     <b:URL>https://www.youtube.com/watch?v=qCOefMiakps</b:URL>
-    <b:RefOrder>34</b:RefOrder>
+    <b:RefOrder>32</b:RefOrder>
   </b:Source>
   <b:Source>
     <b:Tag>Ley11</b:Tag>
@@ -4875,7 +4847,7 @@
     <b:YearAccessed>2020</b:YearAccessed>
     <b:MonthAccessed>June</b:MonthAccessed>
     <b:DayAccessed>21</b:DayAccessed>
-    <b:RefOrder>35</b:RefOrder>
+    <b:RefOrder>33</b:RefOrder>
   </b:Source>
   <b:Source>
     <b:Tag>Ste18</b:Tag>
@@ -4898,7 +4870,7 @@
     <b:DOI>https://doi.org/10.17645/pag.v6i2.1569</b:DOI>
     <b:Volume>6</b:Volume>
     <b:Issue>2</b:Issue>
-    <b:RefOrder>36</b:RefOrder>
+    <b:RefOrder>34</b:RefOrder>
   </b:Source>
   <b:Source>
     <b:Tag>Meh15</b:Tag>
@@ -4925,7 +4897,7 @@
     <b:Volume>17</b:Volume>
     <b:Issue>5</b:Issue>
     <b:URL>https://search-ebscohost-com.proxy1.ncu.edu/login.aspx?direct=true&amp;db=edb&amp;AN=109474409&amp;site=eds-live</b:URL>
-    <b:RefOrder>19</b:RefOrder>
+    <b:RefOrder>17</b:RefOrder>
   </b:Source>
   <b:Source>
     <b:Tag>Wes181</b:Tag>
@@ -4943,7 +4915,7 @@
     <b:YearAccessed>2020</b:YearAccessed>
     <b:MonthAccessed>June</b:MonthAccessed>
     <b:DayAccessed>21</b:DayAccessed>
-    <b:RefOrder>20</b:RefOrder>
+    <b:RefOrder>18</b:RefOrder>
   </b:Source>
   <b:Source>
     <b:Tag>Ast16</b:Tag>
@@ -4974,7 +4946,7 @@
     <b:MonthAccessed>May</b:MonthAccessed>
     <b:DayAccessed>9</b:DayAccessed>
     <b:URL>https://iacis.org/iis/2016/2_iis_2016_208-214.pdf</b:URL>
-    <b:RefOrder>15</b:RefOrder>
+    <b:RefOrder>13</b:RefOrder>
   </b:Source>
   <b:Source>
     <b:Tag>Pal20</b:Tag>
@@ -5010,7 +4982,7 @@
     <b:DayAccessed>9</b:DayAccessed>
     <b:URL>https://youtu.be/xz7IFVJf3Lk</b:URL>
     <b:ConferenceName>RSA Conference</b:ConferenceName>
-    <b:RefOrder>24</b:RefOrder>
+    <b:RefOrder>22</b:RefOrder>
   </b:Source>
   <b:Source>
     <b:Tag>Rad15</b:Tag>
@@ -5032,7 +5004,7 @@
     </b:Author>
     <b:Volume>5</b:Volume>
     <b:URL>https://search-ebscohost-com.proxy1.ncu.edu/login.aspx?direct=true&amp;db=bth&amp;AN=102026122&amp;site=eds-live</b:URL>
-    <b:RefOrder>26</b:RefOrder>
+    <b:RefOrder>24</b:RefOrder>
   </b:Source>
   <b:Source>
     <b:Tag>Mic181</b:Tag>
@@ -5049,7 +5021,7 @@
     <b:Month>May</b:Month>
     <b:Day>31</b:Day>
     <b:URL>https://docs.microsoft.com/en-us/windows/win32/nap/network-access-protection-start-page</b:URL>
-    <b:RefOrder>27</b:RefOrder>
+    <b:RefOrder>25</b:RefOrder>
   </b:Source>
   <b:Source>
     <b:Tag>Gal17</b:Tag>
@@ -5078,7 +5050,7 @@
     <b:MonthAccessed>May</b:MonthAccessed>
     <b:DayAccessed>9</b:DayAccessed>
     <b:DOI>https://doi.org/10.1109/INFORMATICS.2017.8327227</b:DOI>
-    <b:RefOrder>25</b:RefOrder>
+    <b:RefOrder>23</b:RefOrder>
   </b:Source>
   <b:Source>
     <b:Tag>Kil171</b:Tag>
@@ -5112,7 +5084,7 @@
     <b:DayAccessed>9</b:DayAccessed>
     <b:DOI>https://doi.org/10.1109/RWEEK.2017.8088644</b:DOI>
     <b:ConferenceName>Resilience Week</b:ConferenceName>
-    <b:RefOrder>29</b:RefOrder>
+    <b:RefOrder>27</b:RefOrder>
   </b:Source>
   <b:Source>
     <b:Tag>Bal171</b:Tag>
@@ -5140,7 +5112,7 @@
     <b:Volume>15</b:Volume>
     <b:Issue>5</b:Issue>
     <b:URL>https://search-ebscohost-com.proxy1.ncu.edu/login.aspx?direct=true&amp;db=tsh&amp;AN=123143081&amp;site=eds-live</b:URL>
-    <b:RefOrder>30</b:RefOrder>
+    <b:RefOrder>28</b:RefOrder>
   </b:Source>
   <b:Source>
     <b:Tag>Eri18</b:Tag>
@@ -5217,7 +5189,7 @@
     <b:Pages>12-17</b:Pages>
     <b:Volume>148</b:Volume>
     <b:Issue>13</b:Issue>
-    <b:RefOrder>31</b:RefOrder>
+    <b:RefOrder>29</b:RefOrder>
   </b:Source>
   <b:Source>
     <b:Tag>Lam16</b:Tag>
@@ -5242,7 +5214,7 @@
     <b:MonthAccessed>May</b:MonthAccessed>
     <b:DayAccessed>9</b:DayAccessed>
     <b:DOI>https://doi.org/10.1016/j.infoecopol.2016.10.003</b:DOI>
-    <b:RefOrder>32</b:RefOrder>
+    <b:RefOrder>30</b:RefOrder>
   </b:Source>
   <b:Source>
     <b:Tag>Fon14</b:Tag>
@@ -5269,7 +5241,7 @@
     <b:Volume>15</b:Volume>
     <b:Issue>1</b:Issue>
     <b:URL>https://search-ebscohost-com.proxy1.ncu.edu/login.aspx?direct=true&amp;db=edsdoj&amp;AN=edsdoj.5cbbebb4b672422b8f2eddb5c4bf038f&amp;site=eds-live</b:URL>
-    <b:RefOrder>33</b:RefOrder>
+    <b:RefOrder>31</b:RefOrder>
   </b:Source>
   <b:Source>
     <b:Tag>Val17</b:Tag>
@@ -5293,7 +5265,7 @@
     <b:Volume>15</b:Volume>
     <b:Issue>10</b:Issue>
     <b:URL>https://search-ebscohost-com.proxy1.ncu.edu/login.aspx?direct=true&amp;db=tsh&amp;AN=125478200&amp;site=eds-live</b:URL>
-    <b:RefOrder>21</b:RefOrder>
+    <b:RefOrder>19</b:RefOrder>
   </b:Source>
   <b:Source>
     <b:Tag>Kee15</b:Tag>
@@ -5316,7 +5288,7 @@
     <b:Volume>26</b:Volume>
     <b:Issue>12</b:Issue>
     <b:URL>https://search-ebscohost-com.proxy1.ncu.edu/login.aspx?direct=true&amp;db=ccm&amp;AN=109586071&amp;site=eds-live</b:URL>
-    <b:RefOrder>22</b:RefOrder>
+    <b:RefOrder>20</b:RefOrder>
   </b:Source>
   <b:Source>
     <b:Tag>Ade15</b:Tag>
@@ -5343,7 +5315,7 @@
     <b:Pages>27-40</b:Pages>
     <b:Volume>12</b:Volume>
     <b:DOI>https://doi.org/10.1016/j.diin.2014.12.002</b:DOI>
-    <b:RefOrder>23</b:RefOrder>
+    <b:RefOrder>21</b:RefOrder>
   </b:Source>
   <b:Source>
     <b:Tag>Riv17</b:Tag>
@@ -5379,7 +5351,7 @@
     <b:Volume>54</b:Volume>
     <b:Issue>2</b:Issue>
     <b:DOI>https://doi.org/10.1016/j.csi.2016.10.004</b:DOI>
-    <b:RefOrder>16</b:RefOrder>
+    <b:RefOrder>14</b:RefOrder>
   </b:Source>
   <b:Source>
     <b:Tag>Tar18</b:Tag>
@@ -5401,7 +5373,7 @@
     <b:Month>August</b:Month>
     <b:Volume>16</b:Volume>
     <b:URL>https://search-ebscohost-com.proxy1.ncu.edu/login.aspx?direct=true&amp;db=edb&amp;AN=131123396&amp;site=eds-live</b:URL>
-    <b:RefOrder>17</b:RefOrder>
+    <b:RefOrder>15</b:RefOrder>
   </b:Source>
   <b:Source>
     <b:Tag>Lam15</b:Tag>
@@ -5432,7 +5404,7 @@
     <b:Volume>9</b:Volume>
     <b:Issue>7</b:Issue>
     <b:DOI>https://doi.org/10.1080/17517575.2013.792395</b:DOI>
-    <b:RefOrder>18</b:RefOrder>
+    <b:RefOrder>16</b:RefOrder>
   </b:Source>
   <b:Source>
     <b:Tag>Pro151</b:Tag>
@@ -5463,7 +5435,7 @@
     <b:MonthAccessed>May</b:MonthAccessed>
     <b:DayAccessed>9</b:DayAccessed>
     <b:DOI>https://doi.org/10.1177/0018720815585906</b:DOI>
-    <b:RefOrder>37</b:RefOrder>
+    <b:RefOrder>35</b:RefOrder>
   </b:Source>
   <b:Source>
     <b:Tag>Wac18</b:Tag>
@@ -5490,7 +5462,7 @@
     <b:MonthAccessed>May</b:MonthAccessed>
     <b:DayAccessed>16</b:DayAccessed>
     <b:DOI>https://doi.org/10.1016/j.clsr.2018.02.002</b:DOI>
-    <b:RefOrder>40</b:RefOrder>
+    <b:RefOrder>42</b:RefOrder>
   </b:Source>
   <b:Source>
     <b:Tag>Has18</b:Tag>
@@ -5515,7 +5487,7 @@
       </b:Author>
     </b:Author>
     <b:InternetSiteTitle>CNBC</b:InternetSiteTitle>
-    <b:RefOrder>41</b:RefOrder>
+    <b:RefOrder>43</b:RefOrder>
   </b:Source>
   <b:Source>
     <b:Tag>The17</b:Tag>
@@ -5539,7 +5511,7 @@
         </b:NameList>
       </b:Author>
     </b:Author>
-    <b:RefOrder>42</b:RefOrder>
+    <b:RefOrder>44</b:RefOrder>
   </b:Source>
   <b:Source>
     <b:Tag>Fro181</b:Tag>
@@ -5568,7 +5540,7 @@
     </b:Author>
     <b:ConferenceName>40th International Conference on Software Engineering</b:ConferenceName>
     <b:InternetSiteTitle>YouTube</b:InternetSiteTitle>
-    <b:RefOrder>43</b:RefOrder>
+    <b:RefOrder>45</b:RefOrder>
   </b:Source>
   <b:Source>
     <b:Tag>Web16</b:Tag>
@@ -5600,7 +5572,7 @@
     <b:MonthAccessed>May</b:MonthAccessed>
     <b:DayAccessed>16</b:DayAccessed>
     <b:DOI>https://doi.org/10.1016/j.clsr.2016.07.002</b:DOI>
-    <b:RefOrder>44</b:RefOrder>
+    <b:RefOrder>46</b:RefOrder>
   </b:Source>
   <b:Source>
     <b:Tag>Nic17</b:Tag>
@@ -5653,7 +5625,7 @@
     <b:Volume>54</b:Volume>
     <b:Issue>3</b:Issue>
     <b:URL>https://search-ebscohost-com.proxy1.ncu.edu/login.aspx?direct=true&amp;db=ehh&amp;AN=128707555&amp;site=eds-live</b:URL>
-    <b:RefOrder>45</b:RefOrder>
+    <b:RefOrder>47</b:RefOrder>
   </b:Source>
   <b:Source>
     <b:Tag>Bob15</b:Tag>
@@ -5681,11 +5653,61 @@
     <b:ConferenceName>2015 International Conference on Computational Intelligence and Communication Networks</b:ConferenceName>
     <b:RefOrder>4</b:RefOrder>
   </b:Source>
+  <b:Source>
+    <b:Tag>Bro15</b:Tag>
+    <b:SourceType>JournalArticle</b:SourceType>
+    <b:Guid>{5386C25D-3342-4926-BF34-9BE6EA398081}</b:Guid>
+    <b:Title>A Primer on Data Security</b:Title>
+    <b:Pages>58-62</b:Pages>
+    <b:Year>2015</b:Year>
+    <b:Author>
+      <b:Author>
+        <b:NameList>
+          <b:Person>
+            <b:Last>Brown</b:Last>
+            <b:First>T</b:First>
+          </b:Person>
+        </b:NameList>
+      </b:Author>
+    </b:Author>
+    <b:JournalName>CPA Journal</b:JournalName>
+    <b:Volume>85</b:Volume>
+    <b:Issue>5</b:Issue>
+    <b:URL>https://search-ebscohost-com.proxy1.ncu.edu/login.aspx?direct=true&amp;db=ofs&amp;AN=102909750&amp;site=eds-live</b:URL>
+    <b:RefOrder>12</b:RefOrder>
+  </b:Source>
+  <b:Source>
+    <b:Tag>Eli19</b:Tag>
+    <b:SourceType>JournalArticle</b:SourceType>
+    <b:Guid>{6E680FD6-BE93-492E-A65E-156EB7601CC5}</b:Guid>
+    <b:Title>What are the actual costs of cyber risk events</b:Title>
+    <b:Year>2019</b:Year>
+    <b:DOI>https://doi.org/10.1016/j.ejor.2018.07.021</b:DOI>
+    <b:Author>
+      <b:Author>
+        <b:NameList>
+          <b:Person>
+            <b:Last>Eling</b:Last>
+            <b:First>M</b:First>
+          </b:Person>
+          <b:Person>
+            <b:Last>Wirfs</b:Last>
+            <b:First>J</b:First>
+          </b:Person>
+        </b:NameList>
+      </b:Author>
+    </b:Author>
+    <b:JournalName>European Journal of Operational Research</b:JournalName>
+    <b:Pages>1109-1119</b:Pages>
+    <b:Volume>272</b:Volume>
+    <b:Issue>1</b:Issue>
+    <b:RefOrder>11</b:RefOrder>
+  </b:Source>
 </b:Sources>
 </file>
 
 <file path=customXml/itemProps1.xml><?xml version="1.0" encoding="utf-8"?>
-<ds:datastoreItem xmlns:ds="http://schemas.openxmlformats.org/officeDocument/2006/customXml" ds:itemID="{28764A80-BE3E-4F56-B4E5-597168282760}">
+<ds:datastoreItem xmlns:ds="http://schemas.openxmlformats.org/officeDocument/2006/customXml" ds:itemID="{FE8A337D-4C6E-4B14-80C6-A3E95F05D692}">
   <ds:schemaRefs>
     <ds:schemaRef ds:uri="http://schemas.openxmlformats.org/officeDocument/2006/bibliography"/>
   </ds:schemaRefs>

</xml_diff>

<commit_message>
its late cant see straight
</commit_message>
<xml_diff>
--- a/Week8_OrgRiskMgmtPlan/BachmeierNTIM7030-8.docx
+++ b/Week8_OrgRiskMgmtPlan/BachmeierNTIM7030-8.docx
@@ -1421,10 +1421,7 @@
         <w:t xml:space="preserve">and </w:t>
       </w:r>
       <w:r>
-        <w:t xml:space="preserve">increases </w:t>
-      </w:r>
-      <w:r>
-        <w:t>in</w:t>
+        <w:t>additional</w:t>
       </w:r>
       <w:r>
         <w:t xml:space="preserve"> </w:t>
@@ -1433,7 +1430,10 @@
         <w:t>public relatio</w:t>
       </w:r>
       <w:r>
-        <w:t>ns campaigns</w:t>
+        <w:t>ns campaign</w:t>
+      </w:r>
+      <w:r>
+        <w:t xml:space="preserve"> expenses</w:t>
       </w:r>
       <w:sdt>
         <w:sdtPr>

</xml_diff>

<commit_message>
time for bbq pork
</commit_message>
<xml_diff>
--- a/Week8_OrgRiskMgmtPlan/BachmeierNTIM7030-8.docx
+++ b/Week8_OrgRiskMgmtPlan/BachmeierNTIM7030-8.docx
@@ -2232,6 +2232,9 @@
       <w:r>
         <w:t xml:space="preserve">  When these incidents occur, processes need to determine the scope of impact and an appropriate level of disclosure.</w:t>
       </w:r>
+      <w:r>
+        <w:t xml:space="preserve">  It can be tempting to ignore any ethical responsibilities and only perform the bare minimum communication.  However, the truth will eventually get out, and this tactic cannot drive the narrative. </w:t>
+      </w:r>
     </w:p>
     <w:p>
       <w:pPr>
@@ -2251,8 +2254,20 @@
       </w:r>
     </w:p>
     <w:p>
-      <w:r>
-        <w:t xml:space="preserve">The attack against the NCU-F application interface has enabled international actors to install multiple strains of malware onto the network.  The administrative team must devise a response plan to contain the infestation and restore business continuity.  While the number of critical issues can be overwhelming, the organization must follow a methodical approach to remediate the situation.  The remediation strategy should follow industry best practices, like the guidance from COBIT and NIST Cybersecurity Framework.  </w:t>
+      <w:pPr>
+        <w:ind w:firstLine="720"/>
+      </w:pPr>
+      <w:r>
+        <w:t>After a security incident transpires, t</w:t>
+      </w:r>
+      <w:r>
+        <w:t xml:space="preserve">he administrative team must devise a response plan to contain the </w:t>
+      </w:r>
+      <w:r>
+        <w:t>incursion</w:t>
+      </w:r>
+      <w:r>
+        <w:t xml:space="preserve"> and restore business continuity.  While the number of critical issues can be overwhelming, the organization must follow a methodical approach to remediate the situation.  The remediation strategy should follow industry best practices, like the guidance from COBIT and NIST Cybersecurity Framework.  </w:t>
       </w:r>
     </w:p>
     <w:p>
@@ -2300,7 +2315,13 @@
         </w:sdtContent>
       </w:sdt>
       <w:r>
-        <w:t xml:space="preserve">.  Ransomware has </w:t>
+        <w:t xml:space="preserve">.  </w:t>
+      </w:r>
+      <w:r>
+        <w:t>For instance, r</w:t>
+      </w:r>
+      <w:r>
+        <w:t xml:space="preserve">ansomware has </w:t>
       </w:r>
       <w:proofErr w:type="gramStart"/>
       <w:r>
@@ -2316,7 +2337,13 @@
       </w:r>
       <w:proofErr w:type="gramEnd"/>
       <w:r>
-        <w:t>.  After identifying the most critical systems, planning needs to stop the bleeding before drilling into a longer-term solution.  For example, deploying the most recent backup of the database, upgrading the software patches, and installing new malware definitions might be an acceptable first step.  However, later cleanup will need to revisit configurations and additional access controls.</w:t>
+        <w:t xml:space="preserve">.  After identifying the most critical systems, planning needs to stop the bleeding before drilling into a longer-term solution.  For example, deploying the most recent backup of the database, </w:t>
+      </w:r>
+      <w:r>
+        <w:t>updating</w:t>
+      </w:r>
+      <w:r>
+        <w:t xml:space="preserve"> software patches, and installing new malware definitions might be an acceptable first step.  However, later cleanup will need to revisit configurations and additional access controls.</w:t>
       </w:r>
     </w:p>
     <w:p>
@@ -2324,6 +2351,7 @@
         <w:pStyle w:val="Heading2"/>
       </w:pPr>
       <w:r>
+        <w:lastRenderedPageBreak/>
         <w:t>Branch Offices</w:t>
       </w:r>
     </w:p>
@@ -2332,7 +2360,6 @@
         <w:ind w:firstLine="720"/>
       </w:pPr>
       <w:r>
-        <w:lastRenderedPageBreak/>
         <w:t>The network administration team will need to quarantine systems that fail to meet specific conditions.  One solution is to use System Health Validation (SHV) to confirm the compliance of an endpoint with intranet policies</w:t>
       </w:r>
       <w:sdt>
@@ -2498,12 +2525,9 @@
     </w:p>
     <w:p>
       <w:r>
+        <w:lastRenderedPageBreak/>
         <w:tab/>
-        <w:t xml:space="preserve">One of the byproducts of modern networks having abstract borders is that the rampant malware does not stop at devices owned exclusively by NCU-F.  Instead, it continues onto </w:t>
-      </w:r>
-      <w:r>
-        <w:lastRenderedPageBreak/>
-        <w:t>personal devices, which triggers automated backup systems and social media services to further propagating across friends and family members</w:t>
+        <w:t>One of the byproducts of modern networks having abstract borders is that the rampant malware does not stop at devices owned exclusively by NCU-F.  Instead, it continues onto personal devices, which triggers automated backup systems and social media services to further propagating across friends and family members</w:t>
       </w:r>
       <w:sdt>
         <w:sdtPr>
@@ -2608,7 +2632,11 @@
         </w:sdtContent>
       </w:sdt>
       <w:r>
-        <w:t>.  Nullifying any of these predicates mitigates an attacker’s ability to compromise the confidentiality, integrity, and availability from that specific threat.  The costs to address these predicates range substantially and are highly scenario specific.  For instance, the legacy mainframe lacks support for modern network encryption and authorization protocols.  Upgrading or replacing the system are not feasible solutions, though moving the server to a private network disconnects the threat’s accessibility.  Another configuration, such as a public web application, might experience the opposite problem where patching the software defect is a more natural path forward.  Over a long enough period, all vulnerabilities are discovered and exploited</w:t>
+        <w:t xml:space="preserve">.  Nullifying any of these predicates mitigates an attacker’s ability to compromise the confidentiality, integrity, and availability from that specific threat.  The costs to address these predicates range substantially and are highly scenario specific.  For instance, the legacy mainframe lacks support for modern network encryption and authorization protocols.  Upgrading or replacing the system are not feasible solutions, though moving the server to a private network disconnects the threat’s accessibility.  Another configuration, such as a public web application, might experience the </w:t>
+      </w:r>
+      <w:r>
+        <w:lastRenderedPageBreak/>
+        <w:t>opposite problem where patching the software defect is a more natural path forward.  Over a long enough period, all vulnerabilities are discovered and exploited</w:t>
       </w:r>
       <w:sdt>
         <w:sdtPr>
@@ -2637,11 +2665,7 @@
         </w:sdtContent>
       </w:sdt>
       <w:r>
-        <w:t xml:space="preserve">.  Processes </w:t>
-      </w:r>
-      <w:r>
-        <w:lastRenderedPageBreak/>
-        <w:t>need to combinations of proactive and reactive defenses to defuse these timebombs before they explode.</w:t>
+        <w:t>.  Processes need to combinations of proactive and reactive defenses to defuse these timebombs before they explode.</w:t>
       </w:r>
     </w:p>
     <w:p>
@@ -2743,11 +2767,11 @@
     <w:p>
       <w:r>
         <w:tab/>
-        <w:t xml:space="preserve">The full impact of a vulnerability might not be immediately visible, as engineering teams often copy-paste existing code and infrastructure into multiple locations.  During the planning phase, the senior leaders need to agree on a communication strategy and proposal for introducing the new changes.  Consider a scenario where insufficient controls exist for a shared database. </w:t>
+        <w:t xml:space="preserve">The full impact of a vulnerability might not be immediately visible, as engineering teams often copy-paste existing code and infrastructure into multiple locations.  During the planning </w:t>
       </w:r>
       <w:r>
         <w:lastRenderedPageBreak/>
-        <w:t>Arbitrarily adding defenses will break downstream processes and cause a production outage.  Like other software projects, an iterative design must occur that seeks the maximum immediate value</w:t>
+        <w:t>phase, the senior leaders need to agree on a communication strategy and proposal for introducing the new changes.  Consider a scenario where insufficient controls exist for a shared database. Arbitrarily adding defenses will break downstream processes and cause a production outage.  Like other software projects, an iterative design must occur that seeks the maximum immediate value</w:t>
       </w:r>
       <w:r>
         <w:t xml:space="preserve"> </w:t>
@@ -2865,6 +2889,7 @@
         <w:pStyle w:val="Heading1"/>
       </w:pPr>
       <w:r>
+        <w:lastRenderedPageBreak/>
         <w:t xml:space="preserve">Section </w:t>
       </w:r>
       <w:r>
@@ -2879,22 +2904,25 @@
         <w:ind w:firstLine="720"/>
       </w:pPr>
       <w:r>
-        <w:lastRenderedPageBreak/>
         <w:t xml:space="preserve">The operations and security teams at </w:t>
       </w:r>
       <w:r>
         <w:t xml:space="preserve">NCU-F </w:t>
       </w:r>
       <w:r>
-        <w:t xml:space="preserve">seek to reduce risk to the minimum level possible.  However, many risks are unavoidable or only partially mitigated due to resource constraints.  For instance, an ultra-secure laptop that restricts user access to a finite set of functions could still experience a hardware failure.  Lightning could strike the building, and it immediately burns to the ground.  A global pandemic could halt international supply chains and force all works to shelter-in-place.  There is virtually an unlimited number of scenarios that did not meet the bar for proactive mitigations and will require reactive compensations.  </w:t>
-      </w:r>
-    </w:p>
-    <w:p>
-      <w:pPr>
-        <w:ind w:firstLine="720"/>
-      </w:pPr>
-      <w:r>
-        <w:t>The compensation strategy will need to follow a procedure that restores service.  If the procedure is poorly defined or not implemented, then the Mean Time to Recovery (MTTR) can be unacceptably long, creating new risks to the business.  These risks need a prioritization discussion that chooses which ones become self-protected, self-insured, transferred, or deferred</w:t>
+        <w:t>seek to reduce risk to the minimum level possible.  However, many risks are unavoidable or only partially mitigated due to resource constraints.  For instance, an ultra-secure laptop that restricts user access to a finite set of functions could still experience a hardware failure.  Lightning could strike the building, and it immediately burns to the ground.  A global pandemic could halt international supply chains and force all works to shelter-in-place.  There is virtually an unlimited number of scenarios that did not meet the bar for proactive mitigations and will require reactive compensations.</w:t>
+      </w:r>
+      <w:r>
+        <w:t xml:space="preserve">  </w:t>
+      </w:r>
+      <w:r>
+        <w:t xml:space="preserve">The compensation strategy will need to follow a procedure that restores service.  If the procedure is poorly defined or not implemented, then the Mean Time to Recovery (MTTR) </w:t>
+      </w:r>
+      <w:r>
+        <w:t>is</w:t>
+      </w:r>
+      <w:r>
+        <w:t xml:space="preserve"> unacceptably long, creating new risks to the business.  These risks need a prioritization discussion that chooses which ones become self-protected, self-insured, transferred, or deferred</w:t>
       </w:r>
       <w:sdt>
         <w:sdtPr>
@@ -2933,6 +2961,15 @@
       <w:r>
         <w:t>Remote Locations</w:t>
       </w:r>
+      <w:r>
+        <w:t xml:space="preserve"> and Fail-Over</w:t>
+      </w:r>
+    </w:p>
+    <w:p>
+      <w:r>
+        <w:tab/>
+        <w:t xml:space="preserve">An effective strategy for increasing availability is to remove any single point of failure and increase the replica count.  For example, an on-premise file server can synchronize into the cloud.  While employees prefer the speed and convenience of the local endpoint, having the alternative fail-over system guarantees continuity.  This general pattern of using remote locations and fail-over resources appears across the organizational footprint. </w:t>
+      </w:r>
     </w:p>
     <w:p>
       <w:pPr>
@@ -2955,19 +2992,8 @@
         <w:ind w:firstLine="720"/>
       </w:pPr>
       <w:r>
-        <w:t xml:space="preserve">There are dozens of scenarios that result in data becoming corrupt or inaccessible, such as hardware failures, ransomware, accidental deletion, and application corruption.  Mitigating these situations requires controls that backup digital business artifacts and provide capabilities to restore that information promptly.  This control needs to extend beyond sensitive documents to handle circumstances like reimaging workstations and servers.  After creating the archives, the business needs a strategy around the encrypting and hashing to ensure confidentiality and </w:t>
-      </w:r>
-      <w:r>
         <w:lastRenderedPageBreak/>
-        <w:t>integrity.  When this does not occur, then malicious actors could acquire secrets or tamper with historical records (e.g., repudiation) from the copy.</w:t>
-      </w:r>
-    </w:p>
-    <w:p>
-      <w:pPr>
-        <w:pStyle w:val="Heading2"/>
-      </w:pPr>
-      <w:r>
-        <w:t>Remote Site Fail-Over</w:t>
+        <w:t>There are dozens of scenarios that result in data becoming corrupt or inaccessible, such as hardware failures, ransomware, accidental deletion, and application corruption.  Mitigating these situations requires controls that backup digital business artifacts and provide capabilities to restore that information promptly.  This control needs to extend beyond sensitive documents to handle circumstances like reimaging workstations and servers.  After creating the archives, the business needs a strategy around the encrypting and hashing to ensure confidentiality and integrity.  When this does not occur, then malicious actors could acquire secrets or tamper with historical records (e.g., repudiation) from the copy.</w:t>
       </w:r>
     </w:p>
     <w:p>
@@ -3137,7 +3163,11 @@
         </w:sdtContent>
       </w:sdt>
       <w:r>
-        <w:t>.  Removing these auxiliary threats requires a fundamental shift in approach that centers around zero-trust and an assume breach mindset.  Promoting such a shift is only possible under a shared vision of success and collective agreement that change is necessary.</w:t>
+        <w:t xml:space="preserve">.  Removing these </w:t>
+      </w:r>
+      <w:r>
+        <w:lastRenderedPageBreak/>
+        <w:t>auxiliary threats requires a fundamental shift in approach that centers around zero-trust and an assume breach mindset.  Promoting such a shift is only possible under a shared vision of success and collective agreement that change is necessary.</w:t>
       </w:r>
     </w:p>
     <w:p>
@@ -3153,7 +3183,6 @@
         <w:ind w:firstLine="720"/>
       </w:pPr>
       <w:r>
-        <w:lastRenderedPageBreak/>
         <w:t>Negligence from employee actions accounts for nearly half of security incidents in enterprise environments</w:t>
       </w:r>
       <w:sdt>

</xml_diff>

<commit_message>
kid ran off with leash, forgot the dog
</commit_message>
<xml_diff>
--- a/Week8_OrgRiskMgmtPlan/BachmeierNTIM7030-8.docx
+++ b/Week8_OrgRiskMgmtPlan/BachmeierNTIM7030-8.docx
@@ -2272,317 +2272,6 @@
     </w:p>
     <w:p>
       <w:pPr>
-        <w:pStyle w:val="Heading2"/>
-      </w:pPr>
-      <w:r>
-        <w:t>Corporate Network</w:t>
-      </w:r>
-    </w:p>
-    <w:p>
-      <w:pPr>
-        <w:ind w:firstLine="720"/>
-      </w:pPr>
-      <w:r>
-        <w:t>This mitigation approach must use Identify-Plan-Do-Check feedback loops, which prioritizes assets and objectives that are the most critical first</w:t>
-      </w:r>
-      <w:r>
-        <w:t xml:space="preserve"> </w:t>
-      </w:r>
-      <w:sdt>
-        <w:sdtPr>
-          <w:id w:val="1720087293"/>
-          <w:citation/>
-        </w:sdtPr>
-        <w:sdtContent>
-          <w:r>
-            <w:fldChar w:fldCharType="begin"/>
-          </w:r>
-          <w:r>
-            <w:instrText xml:space="preserve"> CITATION Rad15 \l 1033 </w:instrText>
-          </w:r>
-          <w:r>
-            <w:fldChar w:fldCharType="separate"/>
-          </w:r>
-          <w:r>
-            <w:rPr>
-              <w:noProof/>
-            </w:rPr>
-            <w:t xml:space="preserve"> (Radhakrishnan, 2015)</w:t>
-          </w:r>
-          <w:r>
-            <w:fldChar w:fldCharType="end"/>
-          </w:r>
-        </w:sdtContent>
-      </w:sdt>
-      <w:r>
-        <w:t xml:space="preserve">.  </w:t>
-      </w:r>
-      <w:r>
-        <w:t>For instance, r</w:t>
-      </w:r>
-      <w:r>
-        <w:t xml:space="preserve">ansomware has </w:t>
-      </w:r>
-      <w:proofErr w:type="gramStart"/>
-      <w:r>
-        <w:t>corrupt</w:t>
-      </w:r>
-      <w:proofErr w:type="gramEnd"/>
-      <w:r>
-        <w:t xml:space="preserve"> the mission-critical database and payroll department.  Without access to that database, NCU-F cannot continue any operations.  Meanwhile, the accounting department can temporarily resort to more mechanical processes or offload to </w:t>
-      </w:r>
-      <w:proofErr w:type="gramStart"/>
-      <w:r>
-        <w:t>third-parties</w:t>
-      </w:r>
-      <w:proofErr w:type="gramEnd"/>
-      <w:r>
-        <w:t xml:space="preserve">.  After identifying the most critical systems, planning needs to stop the bleeding before drilling into a longer-term solution.  For example, deploying the most recent backup of the database, </w:t>
-      </w:r>
-      <w:r>
-        <w:t>updating</w:t>
-      </w:r>
-      <w:r>
-        <w:t xml:space="preserve"> software patches, and installing new malware definitions might be an acceptable first step.  However, later cleanup will need to revisit configurations and additional access controls.</w:t>
-      </w:r>
-    </w:p>
-    <w:p>
-      <w:pPr>
-        <w:pStyle w:val="Heading2"/>
-      </w:pPr>
-      <w:r>
-        <w:lastRenderedPageBreak/>
-        <w:t>Branch Offices</w:t>
-      </w:r>
-    </w:p>
-    <w:p>
-      <w:pPr>
-        <w:ind w:firstLine="720"/>
-      </w:pPr>
-      <w:r>
-        <w:t>The network administration team will need to quarantine systems that fail to meet specific conditions.  One solution is to use System Health Validation (SHV) to confirm the compliance of an endpoint with intranet policies</w:t>
-      </w:r>
-      <w:sdt>
-        <w:sdtPr>
-          <w:id w:val="-173498497"/>
-          <w:citation/>
-        </w:sdtPr>
-        <w:sdtContent>
-          <w:r>
-            <w:fldChar w:fldCharType="begin"/>
-          </w:r>
-          <w:r>
-            <w:instrText xml:space="preserve"> CITATION Mic181 \l 1033 </w:instrText>
-          </w:r>
-          <w:r>
-            <w:fldChar w:fldCharType="separate"/>
-          </w:r>
-          <w:r>
-            <w:rPr>
-              <w:noProof/>
-            </w:rPr>
-            <w:t xml:space="preserve"> (Microsoft, 2018)</w:t>
-          </w:r>
-          <w:r>
-            <w:fldChar w:fldCharType="end"/>
-          </w:r>
-        </w:sdtContent>
-      </w:sdt>
-      <w:r>
-        <w:t xml:space="preserve">.  These policies can include checks that virus signatures and system patches are recent.  A risk exists that the attack could rely on zero-day exploits that can </w:t>
-      </w:r>
-      <w:proofErr w:type="spellStart"/>
-      <w:r>
-        <w:t>reinfect</w:t>
-      </w:r>
-      <w:proofErr w:type="spellEnd"/>
-      <w:r>
-        <w:t xml:space="preserve"> the machines, though, in practice, this is less likely to occur.  Nearly 99% of all malware attacks use public vulnerabilities that are over a year old</w:t>
-      </w:r>
-      <w:sdt>
-        <w:sdtPr>
-          <w:id w:val="-669244481"/>
-          <w:citation/>
-        </w:sdtPr>
-        <w:sdtContent>
-          <w:r>
-            <w:fldChar w:fldCharType="begin"/>
-          </w:r>
-          <w:r>
-            <w:instrText xml:space="preserve"> CITATION Gal17 \l 1033 </w:instrText>
-          </w:r>
-          <w:r>
-            <w:fldChar w:fldCharType="separate"/>
-          </w:r>
-          <w:r>
-            <w:rPr>
-              <w:noProof/>
-            </w:rPr>
-            <w:t xml:space="preserve"> (Galinec &amp; Steingartner, 2017)</w:t>
-          </w:r>
-          <w:r>
-            <w:fldChar w:fldCharType="end"/>
-          </w:r>
-        </w:sdtContent>
-      </w:sdt>
-      <w:r>
-        <w:t>.  This behavior is partially due to reliable zero-day vulnerabilities being worth tens of thousands of dollars on the dark web, versus public exploits are often free</w:t>
-      </w:r>
-      <w:sdt>
-        <w:sdtPr>
-          <w:id w:val="1473486939"/>
-          <w:citation/>
-        </w:sdtPr>
-        <w:sdtContent>
-          <w:r>
-            <w:fldChar w:fldCharType="begin"/>
-          </w:r>
-          <w:r>
-            <w:instrText xml:space="preserve"> CITATION Eme171 \l 1033 </w:instrText>
-          </w:r>
-          <w:r>
-            <w:fldChar w:fldCharType="separate"/>
-          </w:r>
-          <w:r>
-            <w:rPr>
-              <w:noProof/>
-            </w:rPr>
-            <w:t xml:space="preserve"> (Emery, 2017)</w:t>
-          </w:r>
-          <w:r>
-            <w:fldChar w:fldCharType="end"/>
-          </w:r>
-        </w:sdtContent>
-      </w:sdt>
-      <w:r>
-        <w:t>.  However, nation-states and other well-financed actors might have economic means for using such a weapon.</w:t>
-      </w:r>
-    </w:p>
-    <w:p>
-      <w:pPr>
-        <w:pStyle w:val="Heading2"/>
-      </w:pPr>
-      <w:r>
-        <w:t>Cloud Technologies</w:t>
-      </w:r>
-    </w:p>
-    <w:p>
-      <w:r>
-        <w:tab/>
-        <w:t>NCU-F uses VPN technologies for extending the corporate network into the cloud infrastructure (see Figure 1).  Operating a hybrid cloud creates many efficiencies but can introduce single points of failure.  For example, during the malware attack, the public web application is offline due to dependencies on private datacenter systems.  Instead, replication technologies could maintain copies of those private resources within the cloud, constraining the blast radius to the intranet</w:t>
-      </w:r>
-      <w:r>
-        <w:t>’</w:t>
-      </w:r>
-      <w:r>
-        <w:t xml:space="preserve">s edge.  The company should also consider the inclusion of anti-malware technologies at various strategic points in the topology.  For example, incoming files for the public web application need to stage the content for static and dynamic analysis through tools like </w:t>
-      </w:r>
-      <w:proofErr w:type="spellStart"/>
-      <w:r>
-        <w:t>ClamAV</w:t>
-      </w:r>
-      <w:proofErr w:type="spellEnd"/>
-      <w:r>
-        <w:t xml:space="preserve"> and Cuckoo</w:t>
-      </w:r>
-      <w:sdt>
-        <w:sdtPr>
-          <w:id w:val="319467881"/>
-          <w:citation/>
-        </w:sdtPr>
-        <w:sdtContent>
-          <w:r>
-            <w:fldChar w:fldCharType="begin"/>
-          </w:r>
-          <w:r>
-            <w:instrText xml:space="preserve"> CITATION Kil171 \l 1033 </w:instrText>
-          </w:r>
-          <w:r>
-            <w:fldChar w:fldCharType="separate"/>
-          </w:r>
-          <w:r>
-            <w:rPr>
-              <w:noProof/>
-            </w:rPr>
-            <w:t xml:space="preserve"> (Kilgallon, De La Rosa, &amp; Cavazos, 2017)</w:t>
-          </w:r>
-          <w:r>
-            <w:fldChar w:fldCharType="end"/>
-          </w:r>
-        </w:sdtContent>
-      </w:sdt>
-      <w:r>
-        <w:t>.</w:t>
-      </w:r>
-    </w:p>
-    <w:p>
-      <w:pPr>
-        <w:pStyle w:val="Heading2"/>
-      </w:pPr>
-      <w:r>
-        <w:t>People</w:t>
-      </w:r>
-    </w:p>
-    <w:p>
-      <w:r>
-        <w:lastRenderedPageBreak/>
-        <w:tab/>
-        <w:t>One of the byproducts of modern networks having abstract borders is that the rampant malware does not stop at devices owned exclusively by NCU-F.  Instead, it continues onto personal devices, which triggers automated backup systems and social media services to further propagating across friends and family members</w:t>
-      </w:r>
-      <w:sdt>
-        <w:sdtPr>
-          <w:id w:val="-1223977900"/>
-          <w:citation/>
-        </w:sdtPr>
-        <w:sdtContent>
-          <w:r>
-            <w:fldChar w:fldCharType="begin"/>
-          </w:r>
-          <w:r>
-            <w:instrText xml:space="preserve"> CITATION Bal171 \l 1033 </w:instrText>
-          </w:r>
-          <w:r>
-            <w:fldChar w:fldCharType="separate"/>
-          </w:r>
-          <w:r>
-            <w:rPr>
-              <w:noProof/>
-            </w:rPr>
-            <w:t xml:space="preserve"> (Balupari &amp; Singh, 2017)</w:t>
-          </w:r>
-          <w:r>
-            <w:fldChar w:fldCharType="end"/>
-          </w:r>
-        </w:sdtContent>
-      </w:sdt>
-      <w:r>
-        <w:t>.  At a minimum, the organization has an ethical obligation to guide team members and provide anti</w:t>
-      </w:r>
-      <w:r>
-        <w:t>-</w:t>
-      </w:r>
-      <w:r>
-        <w:t>virus licenses.  Depending on the specifics, the company could also be liable for any damages to employee property.</w:t>
-      </w:r>
-    </w:p>
-    <w:p>
-      <w:pPr>
-        <w:pStyle w:val="Heading2"/>
-      </w:pPr>
-      <w:r>
-        <w:t>Coming Back Stronger</w:t>
-      </w:r>
-    </w:p>
-    <w:p>
-      <w:pPr>
-        <w:ind w:firstLine="720"/>
-      </w:pPr>
-      <w:r>
-        <w:t>After addressing the initial crisis, the business must come up with alerting and monitoring enhancements to become more proactive against future attacks.  One reason that this attack will be tedious to recover and very expensive is because of the extensive infestation across the entire topology.  Using endpoint protection software would give the administrators more forewarning that this issue was becoming uncontrollable.  While the business might lack the expertise to handle that scenario, it could have begun seeking external consultants and third-party experts.</w:t>
-      </w:r>
-    </w:p>
-    <w:p>
-      <w:pPr>
         <w:pStyle w:val="Heading1"/>
       </w:pPr>
       <w:r>
@@ -2632,11 +2321,11 @@
         </w:sdtContent>
       </w:sdt>
       <w:r>
-        <w:t xml:space="preserve">.  Nullifying any of these predicates mitigates an attacker’s ability to compromise the confidentiality, integrity, and availability from that specific threat.  The costs to address these predicates range substantially and are highly scenario specific.  For instance, the legacy mainframe lacks support for modern network encryption and authorization protocols.  Upgrading or replacing the system are not feasible solutions, though moving the server to a private network disconnects the threat’s accessibility.  Another configuration, such as a public web application, might experience the </w:t>
+        <w:t xml:space="preserve">.  Nullifying any of these predicates mitigates an attacker’s ability to compromise the confidentiality, integrity, and availability from that specific threat.  The costs to address these predicates range substantially and are highly scenario specific.  For instance, the legacy mainframe lacks support for modern network encryption and authorization protocols.  Upgrading or replacing the system are not feasible solutions, though moving the server to a private network disconnects the threat’s accessibility.  Another configuration, such as a public web application, might experience the opposite problem where patching the software defect is a more natural path forward.  Over a </w:t>
       </w:r>
       <w:r>
         <w:lastRenderedPageBreak/>
-        <w:t>opposite problem where patching the software defect is a more natural path forward.  Over a long enough period, all vulnerabilities are discovered and exploited</w:t>
+        <w:t>long enough period, all vulnerabilities are discovered and exploited</w:t>
       </w:r>
       <w:sdt>
         <w:sdtPr>
@@ -2767,11 +2456,11 @@
     <w:p>
       <w:r>
         <w:tab/>
-        <w:t xml:space="preserve">The full impact of a vulnerability might not be immediately visible, as engineering teams often copy-paste existing code and infrastructure into multiple locations.  During the planning </w:t>
+        <w:t xml:space="preserve">The full impact of a vulnerability might not be immediately visible, as engineering teams often copy-paste existing code and infrastructure into multiple locations.  During the planning phase, the senior leaders need to agree on a communication strategy and proposal for introducing </w:t>
       </w:r>
       <w:r>
         <w:lastRenderedPageBreak/>
-        <w:t>phase, the senior leaders need to agree on a communication strategy and proposal for introducing the new changes.  Consider a scenario where insufficient controls exist for a shared database. Arbitrarily adding defenses will break downstream processes and cause a production outage.  Like other software projects, an iterative design must occur that seeks the maximum immediate value</w:t>
+        <w:t>the new changes.  Consider a scenario where insufficient controls exist for a shared database. Arbitrarily adding defenses will break downstream processes and cause a production outage.  Like other software projects, an iterative design must occur that seeks the maximum immediate value</w:t>
       </w:r>
       <w:r>
         <w:t xml:space="preserve"> </w:t>
@@ -2889,21 +2578,21 @@
         <w:pStyle w:val="Heading1"/>
       </w:pPr>
       <w:r>
+        <w:t xml:space="preserve">Section </w:t>
+      </w:r>
+      <w:r>
+        <w:t>IX</w:t>
+      </w:r>
+      <w:r>
+        <w:t>: Disaster Recovery</w:t>
+      </w:r>
+    </w:p>
+    <w:p>
+      <w:pPr>
+        <w:ind w:firstLine="720"/>
+      </w:pPr>
+      <w:r>
         <w:lastRenderedPageBreak/>
-        <w:t xml:space="preserve">Section </w:t>
-      </w:r>
-      <w:r>
-        <w:t>IX</w:t>
-      </w:r>
-      <w:r>
-        <w:t>: Disaster Recovery</w:t>
-      </w:r>
-    </w:p>
-    <w:p>
-      <w:pPr>
-        <w:ind w:firstLine="720"/>
-      </w:pPr>
-      <w:r>
         <w:t xml:space="preserve">The operations and security teams at </w:t>
       </w:r>
       <w:r>
@@ -2968,7 +2657,80 @@
     <w:p>
       <w:r>
         <w:tab/>
-        <w:t xml:space="preserve">An effective strategy for increasing availability is to remove any single point of failure and increase the replica count.  For example, an on-premise file server can synchronize into the cloud.  While employees prefer the speed and convenience of the local endpoint, having the alternative fail-over system guarantees continuity.  This general pattern of using remote locations and fail-over resources appears across the organizational footprint. </w:t>
+        <w:t xml:space="preserve">An effective strategy for increasing availability is to remove any single point of failure </w:t>
+      </w:r>
+      <w:r>
+        <w:t xml:space="preserve">by </w:t>
+      </w:r>
+      <w:r>
+        <w:t>increas</w:t>
+      </w:r>
+      <w:r>
+        <w:t>ing</w:t>
+      </w:r>
+      <w:r>
+        <w:t xml:space="preserve"> the replica count.  </w:t>
+      </w:r>
+      <w:r>
+        <w:t xml:space="preserve">This general pattern of using remote locations and </w:t>
+      </w:r>
+      <w:r>
+        <w:t xml:space="preserve">resource </w:t>
+      </w:r>
+      <w:r>
+        <w:t xml:space="preserve">fail-over appears across the organizational footprint.  </w:t>
+      </w:r>
+      <w:r>
+        <w:t>For example, an on-premise file server can synchronize into the cloud.  While employees prefer the speed and convenience of the local</w:t>
+      </w:r>
+      <w:r>
+        <w:t xml:space="preserve"> </w:t>
+      </w:r>
+      <w:r>
+        <w:t xml:space="preserve">endpoint, having the alternative fail-over system guarantees continuity.  </w:t>
+      </w:r>
+      <w:r>
+        <w:t xml:space="preserve">The fail-over system needs to make trade-offs between cost and switch over durations.  At one extreme are </w:t>
+      </w:r>
+      <w:proofErr w:type="gramStart"/>
+      <w:r>
+        <w:t>cold-sites</w:t>
+      </w:r>
+      <w:proofErr w:type="gramEnd"/>
+      <w:r>
+        <w:t xml:space="preserve">, an ideal solution for use cases that can tolerate slower startup time.  </w:t>
+      </w:r>
+      <w:proofErr w:type="gramStart"/>
+      <w:r>
+        <w:t>Hot-sites</w:t>
+      </w:r>
+      <w:proofErr w:type="gramEnd"/>
+      <w:r>
+        <w:t xml:space="preserve"> exist at the other end of the spectrum, with the ability to route traffic within seconds to minutes.</w:t>
+      </w:r>
+      <w:r>
+        <w:t xml:space="preserve">  </w:t>
+      </w:r>
+    </w:p>
+    <w:p>
+      <w:pPr>
+        <w:ind w:firstLine="720"/>
+      </w:pPr>
+      <w:r>
+        <w:lastRenderedPageBreak/>
+        <w:t xml:space="preserve">NCU-F must use a business impact analysis to choose the ideal optimization per resource.  Consider the scenario where a branch office catches fire and is no longer usable.  The business determines that restoring service to the workstations is more critical than the building because employees can temporarily work from home.  In this context, a hot-site is most appropriate for the digital assets, versus the cold-site is acceptable for the office.  Assuming the inverse was true, then could lease </w:t>
+      </w:r>
+      <w:r>
+        <w:t xml:space="preserve">and fully furnished </w:t>
+      </w:r>
+      <w:r>
+        <w:t>additional office space ahead of time.  However, overhead from duplication can be prohibitively expensive to impractical</w:t>
+      </w:r>
+      <w:r>
+        <w:t xml:space="preserve"> for many conditions</w:t>
+      </w:r>
+      <w:r>
+        <w:t>.</w:t>
       </w:r>
     </w:p>
     <w:p>
@@ -2980,6 +2742,84 @@
       </w:r>
     </w:p>
     <w:p>
+      <w:r>
+        <w:tab/>
+        <w:t xml:space="preserve">Enterprise Resource Management (ERM) software annually is a </w:t>
+      </w:r>
+      <w:proofErr w:type="gramStart"/>
+      <w:r>
+        <w:t>40 billion dollar</w:t>
+      </w:r>
+      <w:proofErr w:type="gramEnd"/>
+      <w:r>
+        <w:t xml:space="preserve"> problem</w:t>
+      </w:r>
+      <w:sdt>
+        <w:sdtPr>
+          <w:id w:val="-1900272904"/>
+          <w:citation/>
+        </w:sdtPr>
+        <w:sdtContent>
+          <w:r>
+            <w:fldChar w:fldCharType="begin"/>
+          </w:r>
+          <w:r>
+            <w:instrText xml:space="preserve"> CITATION Mor20 \l 1033 </w:instrText>
+          </w:r>
+          <w:r>
+            <w:fldChar w:fldCharType="separate"/>
+          </w:r>
+          <w:r>
+            <w:rPr>
+              <w:noProof/>
+            </w:rPr>
+            <w:t xml:space="preserve"> (Mordor Intelligence, 2020)</w:t>
+          </w:r>
+          <w:r>
+            <w:fldChar w:fldCharType="end"/>
+          </w:r>
+        </w:sdtContent>
+      </w:sdt>
+      <w:r>
+        <w:t>.  The reason businesses purchase these programs is that maintaining asset inventories are challenging.</w:t>
+      </w:r>
+      <w:r>
+        <w:t xml:space="preserve">  </w:t>
+      </w:r>
+      <w:r>
+        <w:t>Artifacts within this system present varying levels of risk to the continuity of NCU-F, and this requires systematic processes for categorizing and classifying the resource</w:t>
+      </w:r>
+      <w:sdt>
+        <w:sdtPr>
+          <w:id w:val="363725457"/>
+          <w:citation/>
+        </w:sdtPr>
+        <w:sdtContent>
+          <w:r>
+            <w:fldChar w:fldCharType="begin"/>
+          </w:r>
+          <w:r>
+            <w:instrText xml:space="preserve"> CITATION NIS18 \l 1033 </w:instrText>
+          </w:r>
+          <w:r>
+            <w:fldChar w:fldCharType="separate"/>
+          </w:r>
+          <w:r>
+            <w:rPr>
+              <w:noProof/>
+            </w:rPr>
+            <w:t xml:space="preserve"> (NIST, 2018)</w:t>
+          </w:r>
+          <w:r>
+            <w:fldChar w:fldCharType="end"/>
+          </w:r>
+        </w:sdtContent>
+      </w:sdt>
+      <w:r>
+        <w:t xml:space="preserve">.  Consider the differences between a server that hosts the public web portal, versus an intern’s laptop.  These prioritizations decisions are not always so crisp, such as addressing issues between two internal services. </w:t>
+      </w:r>
+    </w:p>
+    <w:p>
       <w:pPr>
         <w:pStyle w:val="Heading2"/>
       </w:pPr>
@@ -2992,8 +2832,11 @@
         <w:ind w:firstLine="720"/>
       </w:pPr>
       <w:r>
+        <w:t xml:space="preserve">There are dozens of scenarios that result in data becoming corrupt or inaccessible, such as hardware failures, ransomware, accidental deletion, and application corruption.  Mitigating these situations requires controls that backup digital business artifacts and provide capabilities to restore that information promptly.  This control needs to extend beyond sensitive documents to handle circumstances like reimaging workstations and servers.  After creating the archives, the business needs a strategy around the encrypting and hashing to ensure confidentiality and </w:t>
+      </w:r>
+      <w:r>
         <w:lastRenderedPageBreak/>
-        <w:t>There are dozens of scenarios that result in data becoming corrupt or inaccessible, such as hardware failures, ransomware, accidental deletion, and application corruption.  Mitigating these situations requires controls that backup digital business artifacts and provide capabilities to restore that information promptly.  This control needs to extend beyond sensitive documents to handle circumstances like reimaging workstations and servers.  After creating the archives, the business needs a strategy around the encrypting and hashing to ensure confidentiality and integrity.  When this does not occur, then malicious actors could acquire secrets or tamper with historical records (e.g., repudiation) from the copy.</w:t>
+        <w:t>integrity.  When this does not occur, then malicious actors could acquire secrets or tamper with historical records (e.g., repudiation) from the copy.</w:t>
       </w:r>
     </w:p>
     <w:p>
@@ -3010,6 +2853,12 @@
       </w:pPr>
       <w:r>
         <w:t>Implementing Drills</w:t>
+      </w:r>
+    </w:p>
+    <w:p>
+      <w:r>
+        <w:tab/>
+        <w:t xml:space="preserve">The most well-thought plans are likely to contain gaps in their execution, due to unknown side-effects and employee misunderstandings. A practical solution to discover these disparities is by running the procedure.  First, in staging environments and as the process matures, promoting these tests into production.  It is not sufficient to run the drill once and instead must function on a cadence proportional to the complexity of the procedure.  For example, </w:t>
       </w:r>
     </w:p>
     <w:p>
@@ -3163,11 +3012,11 @@
         </w:sdtContent>
       </w:sdt>
       <w:r>
-        <w:t xml:space="preserve">.  Removing these </w:t>
+        <w:t xml:space="preserve">.  Removing these auxiliary threats requires a fundamental shift in approach that centers around zero-trust and an </w:t>
       </w:r>
       <w:r>
         <w:lastRenderedPageBreak/>
-        <w:t>auxiliary threats requires a fundamental shift in approach that centers around zero-trust and an assume breach mindset.  Promoting such a shift is only possible under a shared vision of success and collective agreement that change is necessary.</w:t>
+        <w:t>assume breach mindset.  Promoting such a shift is only possible under a shared vision of success and collective agreement that change is necessary.</w:t>
       </w:r>
     </w:p>
     <w:p>
@@ -4291,6 +4140,25 @@
       </w:tcPr>
     </w:tblStylePr>
   </w:style>
+  <w:style w:type="table" w:styleId="TableGrid">
+    <w:name w:val="Table Grid"/>
+    <w:basedOn w:val="TableNormal"/>
+    <w:uiPriority w:val="39"/>
+    <w:rsid w:val="00F85158"/>
+    <w:pPr>
+      <w:spacing w:line="240" w:lineRule="auto"/>
+    </w:pPr>
+    <w:tblPr>
+      <w:tblBorders>
+        <w:top w:val="single" w:sz="4" w:space="0" w:color="auto"/>
+        <w:left w:val="single" w:sz="4" w:space="0" w:color="auto"/>
+        <w:bottom w:val="single" w:sz="4" w:space="0" w:color="auto"/>
+        <w:right w:val="single" w:sz="4" w:space="0" w:color="auto"/>
+        <w:insideH w:val="single" w:sz="4" w:space="0" w:color="auto"/>
+        <w:insideV w:val="single" w:sz="4" w:space="0" w:color="auto"/>
+      </w:tblBorders>
+    </w:tblPr>
+  </w:style>
 </w:styles>
 </file>
 
@@ -4648,7 +4516,7 @@
     <b:YearAccessed>2020</b:YearAccessed>
     <b:MonthAccessed>May</b:MonthAccessed>
     <b:URL>https://www.youtube.com/watch?v=8armE3Wz0jk</b:URL>
-    <b:RefOrder>36</b:RefOrder>
+    <b:RefOrder>34</b:RefOrder>
   </b:Source>
   <b:Source>
     <b:Tag>Gil11</b:Tag>
@@ -4805,7 +4673,7 @@
     <b:Volume>57</b:Volume>
     <b:Issue>4</b:Issue>
     <b:URL>https://search-ebscohost-com.proxy1.ncu.edu/login.aspx?direct=true&amp;db=a9h&amp;AN=126542986&amp;site=eds-live</b:URL>
-    <b:RefOrder>26</b:RefOrder>
+    <b:RefOrder>35</b:RefOrder>
   </b:Source>
   <b:Source>
     <b:Tag>Bas18</b:Tag>
@@ -4837,7 +4705,7 @@
     <b:MonthAccessed>May</b:MonthAccessed>
     <b:DayAccessed>3</b:DayAccessed>
     <b:DOI>https://doi.org/10.1145/3184444.3184448.</b:DOI>
-    <b:RefOrder>37</b:RefOrder>
+    <b:RefOrder>36</b:RefOrder>
   </b:Source>
   <b:Source>
     <b:Tag>Kre19</b:Tag>
@@ -4861,7 +4729,7 @@
     <b:URL>https://www.youtube.com/watch?v=aVfcgNhHSDM</b:URL>
     <b:ConferenceName>International Conference on Consumer Electronics</b:ConferenceName>
     <b:City>Las Vegas, Nevada, USA</b:City>
-    <b:RefOrder>38</b:RefOrder>
+    <b:RefOrder>37</b:RefOrder>
   </b:Source>
   <b:Source>
     <b:Tag>Kos15</b:Tag>
@@ -4884,7 +4752,7 @@
     <b:Volume>104</b:Volume>
     <b:Issue>5</b:Issue>
     <b:DOI>https://doi.org/10.1007/s12297-015-0316-8</b:DOI>
-    <b:RefOrder>39</b:RefOrder>
+    <b:RefOrder>38</b:RefOrder>
   </b:Source>
   <b:Source>
     <b:Tag>Bus171</b:Tag>
@@ -4915,7 +4783,7 @@
     <b:Volume>37</b:Volume>
     <b:Issue>7</b:Issue>
     <b:DOI>https://doi-org.proxy1.ncu.edu/10.1111/risa.12681</b:DOI>
-    <b:RefOrder>40</b:RefOrder>
+    <b:RefOrder>39</b:RefOrder>
   </b:Source>
   <b:Source>
     <b:Tag>Gro182</b:Tag>
@@ -4938,7 +4806,7 @@
     <b:Volume>11</b:Volume>
     <b:Issue>2</b:Issue>
     <b:URL>https://search-ebscohost-com.proxy1.ncu.edu/login.aspx?direct=true&amp;db=bth&amp;AN=128885445&amp;site=eds-live</b:URL>
-    <b:RefOrder>41</b:RefOrder>
+    <b:RefOrder>40</b:RefOrder>
   </b:Source>
   <b:Source>
     <b:Tag>Hun193</b:Tag>
@@ -4964,7 +4832,7 @@
     <b:MonthAccessed>May</b:MonthAccessed>
     <b:DayAccessed>9</b:DayAccessed>
     <b:URL>https://www.youtube.com/watch?v=qCOefMiakps</b:URL>
-    <b:RefOrder>32</b:RefOrder>
+    <b:RefOrder>30</b:RefOrder>
   </b:Source>
   <b:Source>
     <b:Tag>Ley11</b:Tag>
@@ -4989,7 +4857,7 @@
     <b:YearAccessed>2020</b:YearAccessed>
     <b:MonthAccessed>June</b:MonthAccessed>
     <b:DayAccessed>21</b:DayAccessed>
-    <b:RefOrder>33</b:RefOrder>
+    <b:RefOrder>31</b:RefOrder>
   </b:Source>
   <b:Source>
     <b:Tag>Ste18</b:Tag>
@@ -5012,7 +4880,7 @@
     <b:DOI>https://doi.org/10.17645/pag.v6i2.1569</b:DOI>
     <b:Volume>6</b:Volume>
     <b:Issue>2</b:Issue>
-    <b:RefOrder>34</b:RefOrder>
+    <b:RefOrder>32</b:RefOrder>
   </b:Source>
   <b:Source>
     <b:Tag>Meh15</b:Tag>
@@ -5146,7 +5014,7 @@
     </b:Author>
     <b:Volume>5</b:Volume>
     <b:URL>https://search-ebscohost-com.proxy1.ncu.edu/login.aspx?direct=true&amp;db=bth&amp;AN=102026122&amp;site=eds-live</b:URL>
-    <b:RefOrder>24</b:RefOrder>
+    <b:RefOrder>41</b:RefOrder>
   </b:Source>
   <b:Source>
     <b:Tag>Mic181</b:Tag>
@@ -5163,7 +5031,7 @@
     <b:Month>May</b:Month>
     <b:Day>31</b:Day>
     <b:URL>https://docs.microsoft.com/en-us/windows/win32/nap/network-access-protection-start-page</b:URL>
-    <b:RefOrder>25</b:RefOrder>
+    <b:RefOrder>42</b:RefOrder>
   </b:Source>
   <b:Source>
     <b:Tag>Gal17</b:Tag>
@@ -5226,7 +5094,7 @@
     <b:DayAccessed>9</b:DayAccessed>
     <b:DOI>https://doi.org/10.1109/RWEEK.2017.8088644</b:DOI>
     <b:ConferenceName>Resilience Week</b:ConferenceName>
-    <b:RefOrder>27</b:RefOrder>
+    <b:RefOrder>43</b:RefOrder>
   </b:Source>
   <b:Source>
     <b:Tag>Bal171</b:Tag>
@@ -5254,7 +5122,7 @@
     <b:Volume>15</b:Volume>
     <b:Issue>5</b:Issue>
     <b:URL>https://search-ebscohost-com.proxy1.ncu.edu/login.aspx?direct=true&amp;db=tsh&amp;AN=123143081&amp;site=eds-live</b:URL>
-    <b:RefOrder>28</b:RefOrder>
+    <b:RefOrder>44</b:RefOrder>
   </b:Source>
   <b:Source>
     <b:Tag>Eri18</b:Tag>
@@ -5331,7 +5199,7 @@
     <b:Pages>12-17</b:Pages>
     <b:Volume>148</b:Volume>
     <b:Issue>13</b:Issue>
-    <b:RefOrder>29</b:RefOrder>
+    <b:RefOrder>25</b:RefOrder>
   </b:Source>
   <b:Source>
     <b:Tag>Lam16</b:Tag>
@@ -5356,7 +5224,7 @@
     <b:MonthAccessed>May</b:MonthAccessed>
     <b:DayAccessed>9</b:DayAccessed>
     <b:DOI>https://doi.org/10.1016/j.infoecopol.2016.10.003</b:DOI>
-    <b:RefOrder>30</b:RefOrder>
+    <b:RefOrder>26</b:RefOrder>
   </b:Source>
   <b:Source>
     <b:Tag>Fon14</b:Tag>
@@ -5383,7 +5251,7 @@
     <b:Volume>15</b:Volume>
     <b:Issue>1</b:Issue>
     <b:URL>https://search-ebscohost-com.proxy1.ncu.edu/login.aspx?direct=true&amp;db=edsdoj&amp;AN=edsdoj.5cbbebb4b672422b8f2eddb5c4bf038f&amp;site=eds-live</b:URL>
-    <b:RefOrder>31</b:RefOrder>
+    <b:RefOrder>27</b:RefOrder>
   </b:Source>
   <b:Source>
     <b:Tag>Val17</b:Tag>
@@ -5577,7 +5445,7 @@
     <b:MonthAccessed>May</b:MonthAccessed>
     <b:DayAccessed>9</b:DayAccessed>
     <b:DOI>https://doi.org/10.1177/0018720815585906</b:DOI>
-    <b:RefOrder>35</b:RefOrder>
+    <b:RefOrder>33</b:RefOrder>
   </b:Source>
   <b:Source>
     <b:Tag>Wac18</b:Tag>
@@ -5604,7 +5472,7 @@
     <b:MonthAccessed>May</b:MonthAccessed>
     <b:DayAccessed>16</b:DayAccessed>
     <b:DOI>https://doi.org/10.1016/j.clsr.2018.02.002</b:DOI>
-    <b:RefOrder>42</b:RefOrder>
+    <b:RefOrder>45</b:RefOrder>
   </b:Source>
   <b:Source>
     <b:Tag>Has18</b:Tag>
@@ -5629,7 +5497,7 @@
       </b:Author>
     </b:Author>
     <b:InternetSiteTitle>CNBC</b:InternetSiteTitle>
-    <b:RefOrder>43</b:RefOrder>
+    <b:RefOrder>46</b:RefOrder>
   </b:Source>
   <b:Source>
     <b:Tag>The17</b:Tag>
@@ -5653,7 +5521,7 @@
         </b:NameList>
       </b:Author>
     </b:Author>
-    <b:RefOrder>44</b:RefOrder>
+    <b:RefOrder>47</b:RefOrder>
   </b:Source>
   <b:Source>
     <b:Tag>Fro181</b:Tag>
@@ -5682,7 +5550,7 @@
     </b:Author>
     <b:ConferenceName>40th International Conference on Software Engineering</b:ConferenceName>
     <b:InternetSiteTitle>YouTube</b:InternetSiteTitle>
-    <b:RefOrder>45</b:RefOrder>
+    <b:RefOrder>48</b:RefOrder>
   </b:Source>
   <b:Source>
     <b:Tag>Web16</b:Tag>
@@ -5714,7 +5582,7 @@
     <b:MonthAccessed>May</b:MonthAccessed>
     <b:DayAccessed>16</b:DayAccessed>
     <b:DOI>https://doi.org/10.1016/j.clsr.2016.07.002</b:DOI>
-    <b:RefOrder>46</b:RefOrder>
+    <b:RefOrder>49</b:RefOrder>
   </b:Source>
   <b:Source>
     <b:Tag>Nic17</b:Tag>
@@ -5767,7 +5635,7 @@
     <b:Volume>54</b:Volume>
     <b:Issue>3</b:Issue>
     <b:URL>https://search-ebscohost-com.proxy1.ncu.edu/login.aspx?direct=true&amp;db=ehh&amp;AN=128707555&amp;site=eds-live</b:URL>
-    <b:RefOrder>47</b:RefOrder>
+    <b:RefOrder>50</b:RefOrder>
   </b:Source>
   <b:Source>
     <b:Tag>Bob15</b:Tag>
@@ -5865,7 +5733,7 @@
     </b:Author>
     <b:Volume>55</b:Volume>
     <b:DOI>https://doi.org/10.1080/19445571.2015.1181439</b:DOI>
-    <b:RefOrder>28</b:RefOrder>
+    <b:RefOrder>24</b:RefOrder>
   </b:Source>
   <b:Source>
     <b:Tag>Kov181</b:Tag>
@@ -5888,13 +5756,46 @@
     <b:Volume>23</b:Volume>
     <b:Issue>2</b:Issue>
     <b:URL>https://search-ebscohost-com.proxy1.ncu.edu/login.aspx?direct=true&amp;db=a9h&amp;AN=130455890&amp;site=eds-live</b:URL>
+    <b:RefOrder>51</b:RefOrder>
+  </b:Source>
+  <b:Source xmlns:b="http://schemas.openxmlformats.org/officeDocument/2006/bibliography">
+    <b:Tag>Mor20</b:Tag>
+    <b:SourceType>InternetSite</b:SourceType>
+    <b:Guid>{7F1DA748-49DD-40E8-9420-E2398722FBF7}</b:Guid>
+    <b:Title>Enterprise resource planning market - growth, trends, and forecast (2020 - 2025)</b:Title>
+    <b:Year>2020</b:Year>
+    <b:Author>
+      <b:Author>
+        <b:Corporate>Mordor Intelligence</b:Corporate>
+      </b:Author>
+    </b:Author>
+    <b:InternetSiteTitle>Mordor Intelligence</b:InternetSiteTitle>
+    <b:Month>July</b:Month>
+    <b:Day>26</b:Day>
+    <b:URL>https://www.mordorintelligence.com/industry-reports/enterprise-resource-planning-market</b:URL>
+    <b:RefOrder>28</b:RefOrder>
+  </b:Source>
+  <b:Source>
+    <b:Tag>NIS18</b:Tag>
+    <b:SourceType>JournalArticle</b:SourceType>
+    <b:Guid>{C346BCE6-53D6-4A54-9C67-D3F9AA892436}</b:Guid>
+    <b:Title>NIST Special Publication 800-37 Rev. 2</b:Title>
+    <b:Year>2018</b:Year>
+    <b:JournalName>Risk management framework for information systems and organizations</b:JournalName>
+    <b:Author>
+      <b:Author>
+        <b:Corporate>NIST</b:Corporate>
+      </b:Author>
+    </b:Author>
+    <b:Publisher>National Institute for Standards and Technology</b:Publisher>
+    <b:DOI>https://nvlpubs.nist.gov/nistpubs/SpecialPublications/NIST.SP.800-37r2.pdf</b:DOI>
     <b:RefOrder>29</b:RefOrder>
   </b:Source>
 </b:Sources>
 </file>
 
 <file path=customXml/itemProps1.xml><?xml version="1.0" encoding="utf-8"?>
-<ds:datastoreItem xmlns:ds="http://schemas.openxmlformats.org/officeDocument/2006/customXml" ds:itemID="{C8C5D8F1-E95E-4251-B4B3-C72E450C8950}">
+<ds:datastoreItem xmlns:ds="http://schemas.openxmlformats.org/officeDocument/2006/customXml" ds:itemID="{988F18D9-7E38-4A74-9335-3EFC7B7461E7}">
   <ds:schemaRefs>
     <ds:schemaRef ds:uri="http://schemas.openxmlformats.org/officeDocument/2006/bibliography"/>
   </ds:schemaRefs>

</xml_diff>

<commit_message>
and thats v0 of the paper
</commit_message>
<xml_diff>
--- a/Week8_OrgRiskMgmtPlan/BachmeierNTIM7030-8.docx
+++ b/Week8_OrgRiskMgmtPlan/BachmeierNTIM7030-8.docx
@@ -212,15 +212,7 @@
         <w:t>.</w:t>
       </w:r>
       <w:r>
-        <w:t xml:space="preserve">  Deciding the appropriate solution is contextually sensitive and can also require tooling and redundancies.  For example, data loss can occur from ransomware, hardware failure, or accidental deletion.  While the reasons vary, the resolution is too </w:t>
-      </w:r>
-      <w:proofErr w:type="gramStart"/>
-      <w:r>
-        <w:t>perform</w:t>
-      </w:r>
-      <w:proofErr w:type="gramEnd"/>
-      <w:r>
-        <w:t xml:space="preserve"> a disaster recovery process.  If the business accounts for that situation ahead of time, then systems will already exist and impact to service continuity is </w:t>
+        <w:t xml:space="preserve">  Deciding the appropriate solution is contextually sensitive and can also require tooling and redundancies.  For example, data loss can occur from ransomware, hardware failure, or accidental deletion.  While the reasons vary, the resolution is too perform a disaster recovery process.  If the business accounts for that situation ahead of time, then systems will already exist and impact to service continuity is </w:t>
       </w:r>
       <w:r>
         <w:t>curtailed</w:t>
@@ -254,15 +246,7 @@
         <w:tab/>
       </w:r>
       <w:r>
-        <w:t xml:space="preserve">Before building a </w:t>
-      </w:r>
-      <w:proofErr w:type="gramStart"/>
-      <w:r>
-        <w:t>risk</w:t>
-      </w:r>
-      <w:proofErr w:type="gramEnd"/>
-      <w:r>
-        <w:t xml:space="preserve"> management plan is to assess the state of the organization.  This introspection process evaluates the existing system and applications, along with identifying challenges that come with the business model.</w:t>
+        <w:t>Before building a risk management plan is to assess the state of the organization.  This introspection process evaluates the existing system and applications, along with identifying challenges that come with the business model.</w:t>
       </w:r>
     </w:p>
     <w:p>
@@ -666,23 +650,7 @@
                 <w:b w:val="0"/>
                 <w:bCs w:val="0"/>
               </w:rPr>
-              <w:t xml:space="preserve">Customers and </w:t>
-            </w:r>
-            <w:proofErr w:type="gramStart"/>
-            <w:r>
-              <w:rPr>
-                <w:b w:val="0"/>
-                <w:bCs w:val="0"/>
-              </w:rPr>
-              <w:t>other</w:t>
-            </w:r>
-            <w:proofErr w:type="gramEnd"/>
-            <w:r>
-              <w:rPr>
-                <w:b w:val="0"/>
-                <w:bCs w:val="0"/>
-              </w:rPr>
-              <w:t xml:space="preserve"> end-user</w:t>
+              <w:t>Customers and other end-user</w:t>
             </w:r>
           </w:p>
         </w:tc>
@@ -1361,15 +1329,7 @@
         <w:t>.</w:t>
       </w:r>
       <w:r>
-        <w:t xml:space="preserve">  </w:t>
-      </w:r>
-      <w:proofErr w:type="gramStart"/>
-      <w:r>
-        <w:t>In reality, most</w:t>
-      </w:r>
-      <w:proofErr w:type="gramEnd"/>
-      <w:r>
-        <w:t xml:space="preserve"> data breaches cost millions of dollars, with high profile instances reach substantially more</w:t>
+        <w:t xml:space="preserve">  In reality, most data breaches cost millions of dollars, with high profile instances reach substantially more</w:t>
       </w:r>
       <w:sdt>
         <w:sdtPr>
@@ -1485,6 +1445,180 @@
       </w:r>
     </w:p>
     <w:p>
+      <w:r>
+        <w:tab/>
+        <w:t>When an incident happens, the organization needs to follow a methodical remediation strategy</w:t>
+      </w:r>
+      <w:r>
+        <w:t xml:space="preserve"> that adheres to standard software development processes</w:t>
+      </w:r>
+      <w:r>
+        <w:t>.</w:t>
+      </w:r>
+      <w:r>
+        <w:t xml:space="preserve">  This process begins with identifying the stakeholders, understanding context, and agreeing to timelines and scope</w:t>
+      </w:r>
+      <w:sdt>
+        <w:sdtPr>
+          <w:id w:val="1658881260"/>
+          <w:citation/>
+        </w:sdtPr>
+        <w:sdtContent>
+          <w:r>
+            <w:fldChar w:fldCharType="begin"/>
+          </w:r>
+          <w:r>
+            <w:instrText xml:space="preserve"> CITATION Raf19 \l 1033 </w:instrText>
+          </w:r>
+          <w:r>
+            <w:fldChar w:fldCharType="separate"/>
+          </w:r>
+          <w:r>
+            <w:rPr>
+              <w:noProof/>
+            </w:rPr>
+            <w:t xml:space="preserve"> (Rafeq, 2019)</w:t>
+          </w:r>
+          <w:r>
+            <w:fldChar w:fldCharType="end"/>
+          </w:r>
+        </w:sdtContent>
+      </w:sdt>
+      <w:r>
+        <w:t xml:space="preserve">.  </w:t>
+      </w:r>
+      <w:r>
+        <w:t>Inadequate planning, scope creep, and poor communication are three common reasons that projects fail</w:t>
+      </w:r>
+      <w:sdt>
+        <w:sdtPr>
+          <w:id w:val="1264035165"/>
+          <w:citation/>
+        </w:sdtPr>
+        <w:sdtContent>
+          <w:r>
+            <w:fldChar w:fldCharType="begin"/>
+          </w:r>
+          <w:r>
+            <w:instrText xml:space="preserve"> CITATION Jai18 \l 1033 </w:instrText>
+          </w:r>
+          <w:r>
+            <w:fldChar w:fldCharType="separate"/>
+          </w:r>
+          <w:r>
+            <w:rPr>
+              <w:noProof/>
+            </w:rPr>
+            <w:t xml:space="preserve"> (Jain, 2018)</w:t>
+          </w:r>
+          <w:r>
+            <w:fldChar w:fldCharType="end"/>
+          </w:r>
+        </w:sdtContent>
+      </w:sdt>
+      <w:r>
+        <w:t>.  Partial mitigation comes from an iterative design that articulates the barebones solution and lays out a path through multi-release strategies.</w:t>
+      </w:r>
+      <w:r>
+        <w:t xml:space="preserve">  For instance, the internal content management system is serving malware.  The immediate goal is to stop the growing infestation by quarantining the system.  Next, administrators need to update patches and run malware removal tools.  Longer-term, additional controls must limit the attack surface for unauthorized software to even execute on the server.</w:t>
+      </w:r>
+    </w:p>
+    <w:p>
+      <w:r>
+        <w:lastRenderedPageBreak/>
+        <w:tab/>
+        <w:t xml:space="preserve">Implementing the remediation plan entirely can take weeks to years, and this requires communication and accreditation checkpoints.  A separate incident exposes user privacy, and regulators are seeking damages for non-compliance.  During this recovery period, senior leadership must provide timely </w:t>
+      </w:r>
+      <w:r>
+        <w:t>progress report</w:t>
+      </w:r>
+      <w:r>
+        <w:t>s, and auditors must confirm the mitigations fully meet expectations.</w:t>
+      </w:r>
+      <w:r>
+        <w:t xml:space="preserve">  Validation of these product changes must confirm the system remains usable and free from performance or reliability regressions. </w:t>
+      </w:r>
+      <w:r>
+        <w:t xml:space="preserve">      </w:t>
+      </w:r>
+    </w:p>
+    <w:p>
+      <w:pPr>
+        <w:pStyle w:val="Caption"/>
+      </w:pPr>
+      <w:r>
+        <w:t xml:space="preserve">Figure </w:t>
+      </w:r>
+      <w:r>
+        <w:t>3</w:t>
+      </w:r>
+      <w:r>
+        <w:t xml:space="preserve">: </w:t>
+      </w:r>
+      <w:r>
+        <w:t>Plan of Action</w:t>
+      </w:r>
+    </w:p>
+    <w:p>
+      <w:pPr>
+        <w:jc w:val="center"/>
+      </w:pPr>
+      <w:r>
+        <w:rPr>
+          <w:noProof/>
+        </w:rPr>
+        <w:drawing>
+          <wp:inline distT="0" distB="0" distL="0" distR="0" wp14:anchorId="64FA6AF0" wp14:editId="75E5714B">
+            <wp:extent cx="1949569" cy="1880664"/>
+            <wp:effectExtent l="0" t="0" r="0" b="5715"/>
+            <wp:docPr id="4" name="Picture 4"/>
+            <wp:cNvGraphicFramePr>
+              <a:graphicFrameLocks xmlns:a="http://schemas.openxmlformats.org/drawingml/2006/main" noChangeAspect="1"/>
+            </wp:cNvGraphicFramePr>
+            <a:graphic xmlns:a="http://schemas.openxmlformats.org/drawingml/2006/main">
+              <a:graphicData uri="http://schemas.openxmlformats.org/drawingml/2006/picture">
+                <pic:pic xmlns:pic="http://schemas.openxmlformats.org/drawingml/2006/picture">
+                  <pic:nvPicPr>
+                    <pic:cNvPr id="0" name="Picture 4"/>
+                    <pic:cNvPicPr>
+                      <a:picLocks noChangeAspect="1" noChangeArrowheads="1"/>
+                    </pic:cNvPicPr>
+                  </pic:nvPicPr>
+                  <pic:blipFill>
+                    <a:blip r:embed="rId9">
+                      <a:extLst>
+                        <a:ext uri="{28A0092B-C50C-407E-A947-70E740481C1C}">
+                          <a14:useLocalDpi xmlns:a14="http://schemas.microsoft.com/office/drawing/2010/main" val="0"/>
+                        </a:ext>
+                      </a:extLst>
+                    </a:blip>
+                    <a:srcRect/>
+                    <a:stretch>
+                      <a:fillRect/>
+                    </a:stretch>
+                  </pic:blipFill>
+                  <pic:spPr bwMode="auto">
+                    <a:xfrm>
+                      <a:off x="0" y="0"/>
+                      <a:ext cx="1974251" cy="1904473"/>
+                    </a:xfrm>
+                    <a:prstGeom prst="rect">
+                      <a:avLst/>
+                    </a:prstGeom>
+                    <a:noFill/>
+                    <a:ln>
+                      <a:noFill/>
+                    </a:ln>
+                  </pic:spPr>
+                </pic:pic>
+              </a:graphicData>
+            </a:graphic>
+          </wp:inline>
+        </w:drawing>
+      </w:r>
+    </w:p>
+    <w:p/>
+    <w:p>
       <w:pPr>
         <w:pStyle w:val="Heading1"/>
       </w:pPr>
@@ -1653,7 +1787,13 @@
         </w:sdtContent>
       </w:sdt>
       <w:r>
-        <w:t>.  With employees are free to use the best tool for their role, it results in highly diverse environments that span multiple technology stacks, like Windows, iOS, and Android.  That freedom improves productivity, at the cost of sensitive business information resides on devices not controlled by the organization and partially trusted at best.</w:t>
+        <w:t xml:space="preserve">.  </w:t>
+      </w:r>
+      <w:r>
+        <w:t>When</w:t>
+      </w:r>
+      <w:r>
+        <w:t xml:space="preserve"> employees are free to use the best tool for their role, it results in highly diverse environments that span multiple technology stacks, like Windows, iOS, and Android.  That freedom improves productivity, at the cost of sensitive business information resides on devices not controlled by the organization and partially trusted at best.</w:t>
       </w:r>
     </w:p>
     <w:p>
@@ -2267,7 +2407,104 @@
         <w:t>incursion</w:t>
       </w:r>
       <w:r>
-        <w:t xml:space="preserve"> and restore business continuity.  While the number of critical issues can be overwhelming, the organization must follow a methodical approach to remediate the situation.  The remediation strategy should follow industry best practices, like the guidance from COBIT and NIST Cybersecurity Framework.  </w:t>
+        <w:t xml:space="preserve"> and restore business continuity.  While the number of critical issues can be overwhelming, the organization must follow a methodical approach to remediate the situation.  The remediation strategy should follow industry best practices, like the guidance from COBIT and NIST Cybersecurity Framework.</w:t>
+      </w:r>
+    </w:p>
+    <w:p>
+      <w:pPr>
+        <w:ind w:firstLine="720"/>
+      </w:pPr>
+      <w:r>
+        <w:t>This mitigation approach must use Identify-Plan-Do-Check feedback loops, which prioritizes assets and objectives that are the most critical first</w:t>
+      </w:r>
+      <w:r>
+        <w:t xml:space="preserve"> </w:t>
+      </w:r>
+      <w:sdt>
+        <w:sdtPr>
+          <w:id w:val="1720087293"/>
+          <w:citation/>
+        </w:sdtPr>
+        <w:sdtContent>
+          <w:r>
+            <w:fldChar w:fldCharType="begin"/>
+          </w:r>
+          <w:r>
+            <w:instrText xml:space="preserve"> CITATION Rad15 \l 1033 </w:instrText>
+          </w:r>
+          <w:r>
+            <w:fldChar w:fldCharType="separate"/>
+          </w:r>
+          <w:r>
+            <w:rPr>
+              <w:noProof/>
+            </w:rPr>
+            <w:t xml:space="preserve"> (Radhakrishnan, 2015)</w:t>
+          </w:r>
+          <w:r>
+            <w:fldChar w:fldCharType="end"/>
+          </w:r>
+        </w:sdtContent>
+      </w:sdt>
+      <w:r>
+        <w:t>.  For instance, ransomware has corrupt the mission-critical database and payroll department.  Without access to that database, NCU-F cannot continue any operations.  Meanwhile, the accounting department can temporarily resort to more mechanical processes or offload to third-parties.  After identifying the most critical systems, planning needs to stop the bleeding before drilling into a longer-term solution.  For example, deploying the most recent backup of the database, updating software patches, and installing new malware definitions might be an acceptable first step.</w:t>
+      </w:r>
+    </w:p>
+    <w:p>
+      <w:pPr>
+        <w:ind w:firstLine="720"/>
+      </w:pPr>
+      <w:r>
+        <w:lastRenderedPageBreak/>
+        <w:t>After addressing the initial crisis, the business must come up with alerting and monitoring enhancements to become more proactive against future attacks.</w:t>
+      </w:r>
+      <w:r>
+        <w:t xml:space="preserve">  Additionally,</w:t>
+      </w:r>
+      <w:r>
+        <w:t xml:space="preserve"> </w:t>
+      </w:r>
+      <w:r>
+        <w:t xml:space="preserve">revisiting network </w:t>
+      </w:r>
+      <w:r>
+        <w:t xml:space="preserve">configurations and </w:t>
+      </w:r>
+      <w:r>
+        <w:t xml:space="preserve">including </w:t>
+      </w:r>
+      <w:r>
+        <w:t>additional access controls</w:t>
+      </w:r>
+      <w:r>
+        <w:t xml:space="preserve"> might be necessary to prevent future reoccurrences</w:t>
+      </w:r>
+      <w:r>
+        <w:t xml:space="preserve">.   While the business might lack the expertise to handle </w:t>
+      </w:r>
+      <w:r>
+        <w:t>these changes</w:t>
+      </w:r>
+      <w:r>
+        <w:t xml:space="preserve">, it </w:t>
+      </w:r>
+      <w:r>
+        <w:t>can</w:t>
+      </w:r>
+      <w:r>
+        <w:t xml:space="preserve"> </w:t>
+      </w:r>
+      <w:r>
+        <w:t xml:space="preserve">hire </w:t>
+      </w:r>
+      <w:r>
+        <w:t xml:space="preserve">external consultants </w:t>
+      </w:r>
+      <w:r>
+        <w:t xml:space="preserve">or </w:t>
+      </w:r>
+      <w:r>
+        <w:t>third-party experts.</w:t>
       </w:r>
     </w:p>
     <w:p>
@@ -2321,11 +2558,7 @@
         </w:sdtContent>
       </w:sdt>
       <w:r>
-        <w:t xml:space="preserve">.  Nullifying any of these predicates mitigates an attacker’s ability to compromise the confidentiality, integrity, and availability from that specific threat.  The costs to address these predicates range substantially and are highly scenario specific.  For instance, the legacy mainframe lacks support for modern network encryption and authorization protocols.  Upgrading or replacing the system are not feasible solutions, though moving the server to a private network disconnects the threat’s accessibility.  Another configuration, such as a public web application, might experience the opposite problem where patching the software defect is a more natural path forward.  Over a </w:t>
-      </w:r>
-      <w:r>
-        <w:lastRenderedPageBreak/>
-        <w:t>long enough period, all vulnerabilities are discovered and exploited</w:t>
+        <w:t>.  Nullifying any of these predicates mitigates an attacker’s ability to compromise the confidentiality, integrity, and availability from that specific threat.  The costs to address these predicates range substantially and are highly scenario specific.  For instance, the legacy mainframe lacks support for modern network encryption and authorization protocols.  Upgrading or replacing the system are not feasible solutions, though moving the server to a private network disconnects the threat’s accessibility.  Another configuration, such as a public web application, might experience the opposite problem where patching the software defect is a more natural path forward.  Over a long enough period, all vulnerabilities are discovered and exploited</w:t>
       </w:r>
       <w:sdt>
         <w:sdtPr>
@@ -2376,7 +2609,11 @@
       </w:r>
       <w:proofErr w:type="spellEnd"/>
       <w:r>
-        <w:t>, parse the source code into graph-like structures and then run queries to find defects in the application.  While there is the potential of encountering false positives and false negatives, these lint checks are effective at catching problems in proprietary systems.  Dynamic Analysis Tools (DAT) use telemetry to monitor for security-critical events, making it ideal for black-box situations and discovering unknown unknowns.  Outside of tooling, periodic process audits and patch management solutions can surface that a problem exists.</w:t>
+        <w:t xml:space="preserve">, parse the source code into graph-like structures and then run queries to find defects in the application.  While there is the potential of encountering false positives and false negatives, these lint checks </w:t>
+      </w:r>
+      <w:r>
+        <w:lastRenderedPageBreak/>
+        <w:t>are effective at catching problems in proprietary systems.  Dynamic Analysis Tools (DAT) use telemetry to monitor for security-critical events, making it ideal for black-box situations and discovering unknown unknowns.  Outside of tooling, periodic process audits and patch management solutions can surface that a problem exists.</w:t>
       </w:r>
     </w:p>
     <w:p>
@@ -2413,7 +2650,7 @@
                     </pic:cNvPicPr>
                   </pic:nvPicPr>
                   <pic:blipFill>
-                    <a:blip r:embed="rId9" cstate="print">
+                    <a:blip r:embed="rId10" cstate="print">
                       <a:extLst>
                         <a:ext uri="{28A0092B-C50C-407E-A947-70E740481C1C}">
                           <a14:useLocalDpi xmlns:a14="http://schemas.microsoft.com/office/drawing/2010/main" val="0"/>
@@ -2456,11 +2693,7 @@
     <w:p>
       <w:r>
         <w:tab/>
-        <w:t xml:space="preserve">The full impact of a vulnerability might not be immediately visible, as engineering teams often copy-paste existing code and infrastructure into multiple locations.  During the planning phase, the senior leaders need to agree on a communication strategy and proposal for introducing </w:t>
-      </w:r>
-      <w:r>
-        <w:lastRenderedPageBreak/>
-        <w:t>the new changes.  Consider a scenario where insufficient controls exist for a shared database. Arbitrarily adding defenses will break downstream processes and cause a production outage.  Like other software projects, an iterative design must occur that seeks the maximum immediate value</w:t>
+        <w:t>The full impact of a vulnerability might not be immediately visible, as engineering teams often copy-paste existing code and infrastructure into multiple locations.  During the planning phase, the senior leaders need to agree on a communication strategy and proposal for introducing the new changes.  Consider a scenario where insufficient controls exist for a shared database. Arbitrarily adding defenses will break downstream processes and cause a production outage.  Like other software projects, an iterative design must occur that seeks the maximum immediate value</w:t>
       </w:r>
       <w:r>
         <w:t xml:space="preserve"> </w:t>
@@ -2505,6 +2738,7 @@
     </w:p>
     <w:p>
       <w:r>
+        <w:lastRenderedPageBreak/>
         <w:tab/>
         <w:t>Mitigating the vulnerability could be a trivial change to a configuration file or require massive changes to the infrastructure.  These changes present multiple risks to the organization, such as degrading performance (e.g., encryption or verbose logging) or creating new failure points (e.g., surfacing broken code).  In parallel to standard regression automation, the quality assurance teams need to confirm other permutations of the exploit are unsuccessful.  For example, a cross-site scripting defect existing in the enrollment portal (see Figure 1) via the query string.  Any mitigation validation plan must also review the other page parameters.</w:t>
       </w:r>
@@ -2592,20 +2826,23 @@
         <w:ind w:firstLine="720"/>
       </w:pPr>
       <w:r>
+        <w:t xml:space="preserve">The operations and security teams at </w:t>
+      </w:r>
+      <w:r>
+        <w:t xml:space="preserve">NCU-F </w:t>
+      </w:r>
+      <w:r>
+        <w:t>seek to reduce risk to the minimum level possible.  However, many risks are unavoidable or only partially mitigated due to resource constraints.  For instance, an ultra-secure laptop that restricts user access to a finite set of functions could still experience a hardware failure.  Lightning could strike the building, and it immediately burns to the ground.  A global pandemic could halt international supply chains and force all works to shelter-in-place.  There is virtually an unlimited number of scenarios that did not meet the bar for proactive mitigations and will require reactive compensations.</w:t>
+      </w:r>
+      <w:r>
+        <w:t xml:space="preserve">  </w:t>
+      </w:r>
+      <w:r>
+        <w:t xml:space="preserve">The </w:t>
+      </w:r>
+      <w:r>
         <w:lastRenderedPageBreak/>
-        <w:t xml:space="preserve">The operations and security teams at </w:t>
-      </w:r>
-      <w:r>
-        <w:t xml:space="preserve">NCU-F </w:t>
-      </w:r>
-      <w:r>
-        <w:t>seek to reduce risk to the minimum level possible.  However, many risks are unavoidable or only partially mitigated due to resource constraints.  For instance, an ultra-secure laptop that restricts user access to a finite set of functions could still experience a hardware failure.  Lightning could strike the building, and it immediately burns to the ground.  A global pandemic could halt international supply chains and force all works to shelter-in-place.  There is virtually an unlimited number of scenarios that did not meet the bar for proactive mitigations and will require reactive compensations.</w:t>
-      </w:r>
-      <w:r>
-        <w:t xml:space="preserve">  </w:t>
-      </w:r>
-      <w:r>
-        <w:t xml:space="preserve">The compensation strategy will need to follow a procedure that restores service.  If the procedure is poorly defined or not implemented, then the Mean Time to Recovery (MTTR) </w:t>
+        <w:t xml:space="preserve">compensation strategy will need to follow a procedure that restores service.  If the procedure is poorly defined or not implemented, then the Mean Time to Recovery (MTTR) </w:t>
       </w:r>
       <w:r>
         <w:t>is</w:t>
@@ -2690,23 +2927,7 @@
         <w:t xml:space="preserve">endpoint, having the alternative fail-over system guarantees continuity.  </w:t>
       </w:r>
       <w:r>
-        <w:t xml:space="preserve">The fail-over system needs to make trade-offs between cost and switch over durations.  At one extreme are </w:t>
-      </w:r>
-      <w:proofErr w:type="gramStart"/>
-      <w:r>
-        <w:t>cold-sites</w:t>
-      </w:r>
-      <w:proofErr w:type="gramEnd"/>
-      <w:r>
-        <w:t xml:space="preserve">, an ideal solution for use cases that can tolerate slower startup time.  </w:t>
-      </w:r>
-      <w:proofErr w:type="gramStart"/>
-      <w:r>
-        <w:t>Hot-sites</w:t>
-      </w:r>
-      <w:proofErr w:type="gramEnd"/>
-      <w:r>
-        <w:t xml:space="preserve"> exist at the other end of the spectrum, with the ability to route traffic within seconds to minutes.</w:t>
+        <w:t>The fail-over system needs to make trade-offs between cost and switch over durations.  At one extreme are cold-sites, an ideal solution for use cases that can tolerate slower startup time.  Hot-sites exist at the other end of the spectrum, with the ability to route traffic within seconds to minutes.</w:t>
       </w:r>
       <w:r>
         <w:t xml:space="preserve">  </w:t>
@@ -2717,42 +2938,34 @@
         <w:ind w:firstLine="720"/>
       </w:pPr>
       <w:r>
+        <w:t xml:space="preserve">NCU-F must use a business impact analysis to choose the ideal optimization per resource.  Consider the scenario where a branch office catches fire and is no longer usable.  The business determines that restoring service to the workstations is more critical than the building because employees can temporarily work from home.  In this context, a hot-site is most appropriate for the digital assets, versus the cold-site is acceptable for the office.  Assuming the inverse was true, then could lease </w:t>
+      </w:r>
+      <w:r>
+        <w:t xml:space="preserve">and fully furnished </w:t>
+      </w:r>
+      <w:r>
+        <w:t>additional office space ahead of time.  However, overhead from duplication can be prohibitively expensive to impractical</w:t>
+      </w:r>
+      <w:r>
+        <w:t xml:space="preserve"> for many conditions</w:t>
+      </w:r>
+      <w:r>
+        <w:t>.</w:t>
+      </w:r>
+    </w:p>
+    <w:p>
+      <w:pPr>
+        <w:pStyle w:val="Heading2"/>
+      </w:pPr>
+      <w:r>
+        <w:t>Inventory Management</w:t>
+      </w:r>
+    </w:p>
+    <w:p>
+      <w:r>
         <w:lastRenderedPageBreak/>
-        <w:t xml:space="preserve">NCU-F must use a business impact analysis to choose the ideal optimization per resource.  Consider the scenario where a branch office catches fire and is no longer usable.  The business determines that restoring service to the workstations is more critical than the building because employees can temporarily work from home.  In this context, a hot-site is most appropriate for the digital assets, versus the cold-site is acceptable for the office.  Assuming the inverse was true, then could lease </w:t>
-      </w:r>
-      <w:r>
-        <w:t xml:space="preserve">and fully furnished </w:t>
-      </w:r>
-      <w:r>
-        <w:t>additional office space ahead of time.  However, overhead from duplication can be prohibitively expensive to impractical</w:t>
-      </w:r>
-      <w:r>
-        <w:t xml:space="preserve"> for many conditions</w:t>
-      </w:r>
-      <w:r>
-        <w:t>.</w:t>
-      </w:r>
-    </w:p>
-    <w:p>
-      <w:pPr>
-        <w:pStyle w:val="Heading2"/>
-      </w:pPr>
-      <w:r>
-        <w:t>Inventory Management</w:t>
-      </w:r>
-    </w:p>
-    <w:p>
-      <w:r>
         <w:tab/>
-        <w:t xml:space="preserve">Enterprise Resource Management (ERM) software annually is a </w:t>
-      </w:r>
-      <w:proofErr w:type="gramStart"/>
-      <w:r>
-        <w:t>40 billion dollar</w:t>
-      </w:r>
-      <w:proofErr w:type="gramEnd"/>
-      <w:r>
-        <w:t xml:space="preserve"> problem</w:t>
+        <w:t>Enterprise Resource Management (ERM) software annually is a 40 billion dollar problem</w:t>
       </w:r>
       <w:sdt>
         <w:sdtPr>
@@ -2832,40 +3045,40 @@
         <w:ind w:firstLine="720"/>
       </w:pPr>
       <w:r>
-        <w:t xml:space="preserve">There are dozens of scenarios that result in data becoming corrupt or inaccessible, such as hardware failures, ransomware, accidental deletion, and application corruption.  Mitigating these situations requires controls that backup digital business artifacts and provide capabilities to restore that information promptly.  This control needs to extend beyond sensitive documents to handle circumstances like reimaging workstations and servers.  After creating the archives, the business needs a strategy around the encrypting and hashing to ensure confidentiality and </w:t>
-      </w:r>
+        <w:t>There are dozens of scenarios that result in data becoming corrupt or inaccessible, such as hardware failures, ransomware, accidental deletion, and application corruption.  Mitigating these situations requires controls that backup digital business artifacts and provide capabilities to restore that information promptly.  This control needs to extend beyond sensitive documents to handle circumstances like reimaging workstations and servers.  After creating the archives, the business needs a strategy around the encrypting and hashing to ensure confidentiality and integrity.  When this does not occur, then malicious actors could acquire secrets or tamper with historical records (e.g., repudiation) from the copy.</w:t>
+      </w:r>
+    </w:p>
+    <w:p>
+      <w:pPr>
+        <w:pStyle w:val="Heading1"/>
+      </w:pPr>
+      <w:r>
+        <w:t>Section X: Plan Verification</w:t>
+      </w:r>
+    </w:p>
+    <w:p>
+      <w:pPr>
+        <w:pStyle w:val="Heading2"/>
+      </w:pPr>
+      <w:r>
+        <w:t>Implementing Drills</w:t>
+      </w:r>
+    </w:p>
+    <w:p>
+      <w:r>
+        <w:tab/>
+        <w:t>The most well-thought plans are likely to contain gaps in their execution, due to unknown side-effects and employee misunderstandings. A practical solution to discover these disparities is by running the procedure.  First, in staging environments and as the process matures, promoting these tests into production.  It is not sufficient to run the drill once and instead must function on a cadence proportional to the complexity of the procedure</w:t>
+      </w:r>
+      <w:r>
+        <w:t>.</w:t>
+      </w:r>
+    </w:p>
+    <w:p>
+      <w:pPr>
+        <w:pStyle w:val="Heading2"/>
+      </w:pPr>
       <w:r>
         <w:lastRenderedPageBreak/>
-        <w:t>integrity.  When this does not occur, then malicious actors could acquire secrets or tamper with historical records (e.g., repudiation) from the copy.</w:t>
-      </w:r>
-    </w:p>
-    <w:p>
-      <w:pPr>
-        <w:pStyle w:val="Heading1"/>
-      </w:pPr>
-      <w:r>
-        <w:t>Section X: Plan Verification</w:t>
-      </w:r>
-    </w:p>
-    <w:p>
-      <w:pPr>
-        <w:pStyle w:val="Heading2"/>
-      </w:pPr>
-      <w:r>
-        <w:t>Implementing Drills</w:t>
-      </w:r>
-    </w:p>
-    <w:p>
-      <w:r>
-        <w:tab/>
-        <w:t xml:space="preserve">The most well-thought plans are likely to contain gaps in their execution, due to unknown side-effects and employee misunderstandings. A practical solution to discover these disparities is by running the procedure.  First, in staging environments and as the process matures, promoting these tests into production.  It is not sufficient to run the drill once and instead must function on a cadence proportional to the complexity of the procedure.  For example, </w:t>
-      </w:r>
-    </w:p>
-    <w:p>
-      <w:pPr>
-        <w:pStyle w:val="Heading2"/>
-      </w:pPr>
-      <w:r>
         <w:t>Assessing Drills</w:t>
       </w:r>
     </w:p>
@@ -2925,7 +3138,41 @@
         </w:sdtContent>
       </w:sdt>
       <w:r>
-        <w:t>.  When either the top or bottom of the organization lack agreement in the solution, it will not become a priority, and team members will sidestep it.  Instead, having a cultural alignment ensures that the standard operating procedure makes safe decisions that minimize risk and privacy concerns.  For instance, NCU-F’s intrusion began with a phishing attack.  Security awareness training could reduce the likelihood of that scenario but not eliminate it</w:t>
+        <w:t xml:space="preserve">.  When either the top or bottom of the organization lack agreement in the solution, it will not become a priority, and team members will sidestep it.  Instead, having a cultural alignment ensures that the standard operating procedure makes safe decisions that minimize risk and privacy concerns.  </w:t>
+      </w:r>
+    </w:p>
+    <w:p>
+      <w:pPr>
+        <w:pStyle w:val="Heading2"/>
+      </w:pPr>
+      <w:r>
+        <w:t>Awareness Training</w:t>
+      </w:r>
+    </w:p>
+    <w:p>
+      <w:pPr>
+        <w:ind w:firstLine="720"/>
+      </w:pPr>
+      <w:r>
+        <w:t>Security awareness training reduce</w:t>
+      </w:r>
+      <w:r>
+        <w:t>s</w:t>
+      </w:r>
+      <w:r>
+        <w:t xml:space="preserve"> the likelihood of </w:t>
+      </w:r>
+      <w:r>
+        <w:t xml:space="preserve">an incident </w:t>
+      </w:r>
+      <w:r>
+        <w:t xml:space="preserve">but </w:t>
+      </w:r>
+      <w:r>
+        <w:t>cann</w:t>
+      </w:r>
+      <w:r>
+        <w:t>ot eliminate it</w:t>
       </w:r>
       <w:sdt>
         <w:sdtPr>
@@ -2954,77 +3201,7 @@
         </w:sdtContent>
       </w:sdt>
       <w:r>
-        <w:t>.  Through a similar mechanism, RSA became compromised via malicious emails, automatically triggering a zero-day exploit in Adobe Flash</w:t>
-      </w:r>
-      <w:sdt>
-        <w:sdtPr>
-          <w:id w:val="-2129457131"/>
-          <w:citation/>
-        </w:sdtPr>
-        <w:sdtContent>
-          <w:r>
-            <w:fldChar w:fldCharType="begin"/>
-          </w:r>
-          <w:r>
-            <w:instrText xml:space="preserve"> CITATION Ley11 \l 1033 </w:instrText>
-          </w:r>
-          <w:r>
-            <w:fldChar w:fldCharType="separate"/>
-          </w:r>
-          <w:r>
-            <w:rPr>
-              <w:noProof/>
-            </w:rPr>
-            <w:t xml:space="preserve"> (Leyden, 2011)</w:t>
-          </w:r>
-          <w:r>
-            <w:fldChar w:fldCharType="end"/>
-          </w:r>
-        </w:sdtContent>
-      </w:sdt>
-      <w:r>
-        <w:t>.  After slipping past the firewall, many enterprise environments lack defense-in-depth controls allowing lateral movement across the network</w:t>
-      </w:r>
-      <w:sdt>
-        <w:sdtPr>
-          <w:id w:val="-950852588"/>
-          <w:citation/>
-        </w:sdtPr>
-        <w:sdtContent>
-          <w:r>
-            <w:fldChar w:fldCharType="begin"/>
-          </w:r>
-          <w:r>
-            <w:instrText xml:space="preserve"> CITATION Ste18 \l 1033 </w:instrText>
-          </w:r>
-          <w:r>
-            <w:fldChar w:fldCharType="separate"/>
-          </w:r>
-          <w:r>
-            <w:rPr>
-              <w:noProof/>
-            </w:rPr>
-            <w:t xml:space="preserve"> (Stevens, 2018)</w:t>
-          </w:r>
-          <w:r>
-            <w:fldChar w:fldCharType="end"/>
-          </w:r>
-        </w:sdtContent>
-      </w:sdt>
-      <w:r>
-        <w:t xml:space="preserve">.  Removing these auxiliary threats requires a fundamental shift in approach that centers around zero-trust and an </w:t>
-      </w:r>
-      <w:r>
-        <w:lastRenderedPageBreak/>
-        <w:t>assume breach mindset.  Promoting such a shift is only possible under a shared vision of success and collective agreement that change is necessary.</w:t>
-      </w:r>
-    </w:p>
-    <w:p>
-      <w:pPr>
-        <w:pStyle w:val="Heading2"/>
-      </w:pPr>
-      <w:r>
-        <w:t>Awareness Training</w:t>
+        <w:t>.  Removing these auxiliary threats requires a fundamental shift in approach that centers around zero-trust and an assume breach mindset.  Promoting such a shift is only possible under a shared vision of success and collective agreement that change is necessary.</w:t>
       </w:r>
     </w:p>
     <w:p>
@@ -3061,7 +3238,13 @@
         </w:sdtContent>
       </w:sdt>
       <w:r>
-        <w:t>.  This group represents both people that want to do the right thing and the most significant slice of the pie.  Controls need to exist through compliance training that communicates the expectations and rationale of HTM.  For instance, flagging email as originating from an untrusted source provides little value when the employee does not understand the meaning of the flag.  Usability studies consistently find that security-critical markings on resources fall on deaf ears when the audience is non-technical</w:t>
+        <w:t xml:space="preserve">.  This group represents both people that want to do the right thing and the most significant slice of the pie.  Controls need to exist through compliance training that communicates the expectations and rationale of </w:t>
+      </w:r>
+      <w:r>
+        <w:t>NCU-F</w:t>
+      </w:r>
+      <w:r>
+        <w:t>.  For instance, flagging email as originating from an untrusted source provides little value when the employee does not understand the meaning of the flag.  Usability studies consistently find that security-critical markings on resources fall on deaf ears when the audience is non-technical</w:t>
       </w:r>
       <w:sdt>
         <w:sdtPr>
@@ -3090,7 +3273,11 @@
         </w:sdtContent>
       </w:sdt>
       <w:r>
-        <w:t>.  Training corporate norms can also discourage dangerous behavior, such as installing unauthorized software of company devices or using weak passwords.  However, many of these concepts are easier said than done, as users will seek the path of least resistance to accomplish their goals.  Administrators need to provide familiar integrations that become a natural part of the workflow, not an overwhelming burden on the side.</w:t>
+        <w:t xml:space="preserve">.  Training corporate norms can also discourage dangerous behavior, such as installing unauthorized software of company devices or using weak passwords.  However, many of these concepts are easier said than done, as users will seek the path of least resistance to accomplish </w:t>
+      </w:r>
+      <w:r>
+        <w:lastRenderedPageBreak/>
+        <w:t>their goals.  Administrators need to provide familiar integrations that become a natural part of the workflow, not an overwhelming burden on the side.</w:t>
       </w:r>
     </w:p>
     <w:p>
@@ -3098,11 +3285,23 @@
         <w:pStyle w:val="Heading2"/>
       </w:pPr>
       <w:r>
-        <w:t>Formation of Emergency Committee Personnel</w:t>
+        <w:t xml:space="preserve">Training </w:t>
+      </w:r>
+      <w:r>
+        <w:t>Emergency Committee Personnel</w:t>
+      </w:r>
+    </w:p>
+    <w:p>
+      <w:r>
+        <w:tab/>
+        <w:t>Attending to an emergency is both stressful and overwhelming.  Organizations can reduce these challenges by having committees plan the response.  The goal of these members is to identify likely sources, such as the building catches fire or Advanced Persistent Threats (APT) breaches the network defenses.  Next, mitigation strategies need to exist for these sources that seek to maximize employee safety and minimize business loss.</w:t>
+      </w:r>
+      <w:r>
+        <w:t xml:space="preserve">  Plans must also consider the communication lifecycle, from having an on-call support technician to providing periodic status updates to stakeholders.   Drills can provide aspects of the necessary training, but these controlled environments lack the adrenaline of real crisis.  Successful leaders never waste a crisis and instead use them to grow the team’s skills and confidence.</w:t>
       </w:r>
     </w:p>
     <w:sectPr>
-      <w:headerReference w:type="default" r:id="rId10"/>
+      <w:headerReference w:type="default" r:id="rId11"/>
       <w:pgSz w:w="12240" w:h="15840"/>
       <w:pgMar w:top="1440" w:right="1440" w:bottom="1440" w:left="1440" w:header="720" w:footer="720" w:gutter="0"/>
       <w:pgNumType w:start="1"/>
@@ -5791,11 +5990,57 @@
     <b:DOI>https://nvlpubs.nist.gov/nistpubs/SpecialPublications/NIST.SP.800-37r2.pdf</b:DOI>
     <b:RefOrder>29</b:RefOrder>
   </b:Source>
+  <b:Source>
+    <b:Tag>Raf19</b:Tag>
+    <b:SourceType>JournalArticle</b:SourceType>
+    <b:Guid>{65D8D8ED-8248-4977-8893-7325AE8E1D49}</b:Guid>
+    <b:Title>COBIT design factors: a dynamic approach to tailoring governance in the era of digital disruption</b:Title>
+    <b:Pages>1-6</b:Pages>
+    <b:Year>2019</b:Year>
+    <b:Author>
+      <b:Author>
+        <b:NameList>
+          <b:Person>
+            <b:Last>Rafeq</b:Last>
+            <b:First>A</b:First>
+          </b:Person>
+        </b:NameList>
+      </b:Author>
+    </b:Author>
+    <b:JournalName>COBIT Focus</b:JournalName>
+    <b:URL>https://eds-b-ebscohost-com.proxy1.ncu.edu/eds/pdfviewer/pdfviewer?vid=1&amp;sid=4f3fc652-db5c-4e6e-968a-ab8809af0d76%40sessionmgr103</b:URL>
+    <b:RefOrder>2</b:RefOrder>
+  </b:Source>
+  <b:Source>
+    <b:Tag>Jai18</b:Tag>
+    <b:SourceType>InternetSite</b:SourceType>
+    <b:Guid>{AD9D111C-3BBD-4EF5-8128-C9F62297C497}</b:Guid>
+    <b:Title>Top 10 reasons for project failure</b:Title>
+    <b:Year>2018</b:Year>
+    <b:InternetSiteTitle>Whiz Labs</b:InternetSiteTitle>
+    <b:Month>February</b:Month>
+    <b:Day>21</b:Day>
+    <b:URL>https://www.whizlabs.com/blog/top-10-reasons-for-project-failure/</b:URL>
+    <b:Author>
+      <b:Author>
+        <b:NameList>
+          <b:Person>
+            <b:Last>Jain</b:Last>
+            <b:First>N</b:First>
+          </b:Person>
+        </b:NameList>
+      </b:Author>
+    </b:Author>
+    <b:YearAccessed>June</b:YearAccessed>
+    <b:MonthAccessed>28</b:MonthAccessed>
+    <b:DayAccessed>2020</b:DayAccessed>
+    <b:RefOrder>3</b:RefOrder>
+  </b:Source>
 </b:Sources>
 </file>
 
 <file path=customXml/itemProps1.xml><?xml version="1.0" encoding="utf-8"?>
-<ds:datastoreItem xmlns:ds="http://schemas.openxmlformats.org/officeDocument/2006/customXml" ds:itemID="{988F18D9-7E38-4A74-9335-3EFC7B7461E7}">
+<ds:datastoreItem xmlns:ds="http://schemas.openxmlformats.org/officeDocument/2006/customXml" ds:itemID="{2A1DDA67-6313-46AA-8495-79BA3FF3E9DB}">
   <ds:schemaRefs>
     <ds:schemaRef ds:uri="http://schemas.openxmlformats.org/officeDocument/2006/bibliography"/>
   </ds:schemaRefs>

</xml_diff>

<commit_message>
grammerly + apa titles
</commit_message>
<xml_diff>
--- a/Week8_OrgRiskMgmtPlan/BachmeierNTIM7030-8.docx
+++ b/Week8_OrgRiskMgmtPlan/BachmeierNTIM7030-8.docx
@@ -1,6 +1,6 @@
 
 <file path=word/document.xml><?xml version="1.0" encoding="utf-8"?>
-<w:document xmlns:wpc="http://schemas.microsoft.com/office/word/2010/wordprocessingCanvas" xmlns:cx="http://schemas.microsoft.com/office/drawing/2014/chartex" xmlns:cx1="http://schemas.microsoft.com/office/drawing/2015/9/8/chartex" xmlns:cx2="http://schemas.microsoft.com/office/drawing/2015/10/21/chartex" xmlns:cx3="http://schemas.microsoft.com/office/drawing/2016/5/9/chartex" xmlns:cx4="http://schemas.microsoft.com/office/drawing/2016/5/10/chartex" xmlns:cx5="http://schemas.microsoft.com/office/drawing/2016/5/11/chartex" xmlns:cx6="http://schemas.microsoft.com/office/drawing/2016/5/12/chartex" xmlns:cx7="http://schemas.microsoft.com/office/drawing/2016/5/13/chartex" xmlns:cx8="http://schemas.microsoft.com/office/drawing/2016/5/14/chartex" xmlns:mc="http://schemas.openxmlformats.org/markup-compatibility/2006" xmlns:aink="http://schemas.microsoft.com/office/drawing/2016/ink" xmlns:am3d="http://schemas.microsoft.com/office/drawing/2017/model3d" xmlns:o="urn:schemas-microsoft-com:office:office" xmlns:r="http://schemas.openxmlformats.org/officeDocument/2006/relationships" xmlns:m="http://schemas.openxmlformats.org/officeDocument/2006/math" xmlns:v="urn:schemas-microsoft-com:vml" xmlns:wp14="http://schemas.microsoft.com/office/word/2010/wordprocessingDrawing" xmlns:wp="http://schemas.openxmlformats.org/drawingml/2006/wordprocessingDrawing" xmlns:w10="urn:schemas-microsoft-com:office:word" xmlns:w="http://schemas.openxmlformats.org/wordprocessingml/2006/main" xmlns:w14="http://schemas.microsoft.com/office/word/2010/wordml" xmlns:w15="http://schemas.microsoft.com/office/word/2012/wordml" xmlns:w16cex="http://schemas.microsoft.com/office/word/2018/wordml/cex" xmlns:w16cid="http://schemas.microsoft.com/office/word/2016/wordml/cid" xmlns:w16="http://schemas.microsoft.com/office/word/2018/wordml" xmlns:w16se="http://schemas.microsoft.com/office/word/2015/wordml/symex" xmlns:wpg="http://schemas.microsoft.com/office/word/2010/wordprocessingGroup" xmlns:wpi="http://schemas.microsoft.com/office/word/2010/wordprocessingInk" xmlns:wne="http://schemas.microsoft.com/office/word/2006/wordml" xmlns:wps="http://schemas.microsoft.com/office/word/2010/wordprocessingShape" mc:Ignorable="w14 w15 w16se w16cid w16 w16cex wp14">
+<w:document xmlns:wpc="http://schemas.microsoft.com/office/word/2010/wordprocessingCanvas" xmlns:cx="http://schemas.microsoft.com/office/drawing/2014/chartex" xmlns:cx1="http://schemas.microsoft.com/office/drawing/2015/9/8/chartex" xmlns:cx2="http://schemas.microsoft.com/office/drawing/2015/10/21/chartex" xmlns:cx3="http://schemas.microsoft.com/office/drawing/2016/5/9/chartex" xmlns:cx4="http://schemas.microsoft.com/office/drawing/2016/5/10/chartex" xmlns:cx5="http://schemas.microsoft.com/office/drawing/2016/5/11/chartex" xmlns:cx6="http://schemas.microsoft.com/office/drawing/2016/5/12/chartex" xmlns:cx7="http://schemas.microsoft.com/office/drawing/2016/5/13/chartex" xmlns:cx8="http://schemas.microsoft.com/office/drawing/2016/5/14/chartex" xmlns:mc="http://schemas.openxmlformats.org/markup-compatibility/2006" xmlns:aink="http://schemas.microsoft.com/office/drawing/2016/ink" xmlns:am3d="http://schemas.microsoft.com/office/drawing/2017/model3d" xmlns:o="urn:schemas-microsoft-com:office:office" xmlns:r="http://schemas.openxmlformats.org/officeDocument/2006/relationships" xmlns:m="http://schemas.openxmlformats.org/officeDocument/2006/math" xmlns:v="urn:schemas-microsoft-com:vml" xmlns:wp14="http://schemas.microsoft.com/office/word/2010/wordprocessingDrawing" xmlns:wp="http://schemas.openxmlformats.org/drawingml/2006/wordprocessingDrawing" xmlns:w10="urn:schemas-microsoft-com:office:word" xmlns:w="http://schemas.openxmlformats.org/wordprocessingml/2006/main" xmlns:w14="http://schemas.microsoft.com/office/word/2010/wordml" xmlns:w15="http://schemas.microsoft.com/office/word/2012/wordml" xmlns:w16cex="http://schemas.microsoft.com/office/word/2018/wordml/cex" xmlns:w16cid="http://schemas.microsoft.com/office/word/2016/wordml/cid" xmlns:w16="http://schemas.microsoft.com/office/word/2018/wordml" xmlns:w16sdtdh="http://schemas.microsoft.com/office/word/2020/wordml/sdtdatahash" xmlns:w16se="http://schemas.microsoft.com/office/word/2015/wordml/symex" xmlns:wpg="http://schemas.microsoft.com/office/word/2010/wordprocessingGroup" xmlns:wpi="http://schemas.microsoft.com/office/word/2010/wordprocessingInk" xmlns:wne="http://schemas.microsoft.com/office/word/2006/wordml" xmlns:wps="http://schemas.microsoft.com/office/word/2010/wordprocessingShape" mc:Ignorable="w14 w15 w16se w16cid w16 w16cex w16sdtdh wp14">
   <w:body>
     <w:p/>
     <w:p/>
@@ -115,6 +115,7 @@
           <w:id w:val="1469863747"/>
           <w:citation/>
         </w:sdtPr>
+        <w:sdtEndPr/>
         <w:sdtContent>
           <w:r>
             <w:fldChar w:fldCharType="begin"/>
@@ -144,6 +145,7 @@
           <w:id w:val="8649572"/>
           <w:citation/>
         </w:sdtPr>
+        <w:sdtEndPr/>
         <w:sdtContent>
           <w:r>
             <w:fldChar w:fldCharType="begin"/>
@@ -177,16 +179,14 @@
         <w:ind w:firstLine="720"/>
       </w:pPr>
       <w:r>
-        <w:t xml:space="preserve">Assessing and addressing vulnerabilities requires a mixture of proactive and reactive controls that constrains the blast radius of malicious and negligent people, processes, and products.  </w:t>
-      </w:r>
-      <w:r>
-        <w:t>Meeting that expectation requires a corporate strategy that minimizes risks using mitigation, avoidance, and transference strategies</w:t>
+        <w:t>Assessing and addressing vulnerabilities requires a mixture of proactive and reactive controls that constrains the blast radius of malicious and negligent people, processes, and products.  Meeting that expectation requires a corporate strategy that minimizes risks using mitigation, avoidance, and transference strategies</w:t>
       </w:r>
       <w:sdt>
         <w:sdtPr>
           <w:id w:val="-1466419492"/>
           <w:citation/>
         </w:sdtPr>
+        <w:sdtEndPr/>
         <w:sdtContent>
           <w:r>
             <w:fldChar w:fldCharType="begin"/>
@@ -209,16 +209,31 @@
         </w:sdtContent>
       </w:sdt>
       <w:r>
-        <w:t>.</w:t>
-      </w:r>
-      <w:r>
-        <w:t xml:space="preserve">  Deciding the appropriate solution is contextually sensitive and can also require tooling and redundancies.  For example, data loss can occur from ransomware, hardware failure, or accidental deletion.  While the reasons vary, the resolution is too perform a disaster recovery process.  If the business accounts for that </w:t>
-      </w:r>
-      <w:r>
-        <w:t>resolution</w:t>
-      </w:r>
-      <w:r>
-        <w:t xml:space="preserve"> ahead of time, then systems will already exist and impact to service continuity is </w:t>
+        <w:t xml:space="preserve">.  Deciding the appropriate solution is contextually sensitive and can also require tooling and redundancies.  For example, data loss can occur from ransomware, hardware failure, or accidental deletion.  While the reasons vary, the resolution is to perform a disaster recovery process.  </w:t>
+      </w:r>
+      <w:r>
+        <w:t>Suppose the business accounts for that resolution ahead of time. In that case,</w:t>
+      </w:r>
+      <w:r>
+        <w:t xml:space="preserve"> systems will already exist</w:t>
+      </w:r>
+      <w:r>
+        <w:t>,</w:t>
+      </w:r>
+      <w:r>
+        <w:t xml:space="preserve"> and </w:t>
+      </w:r>
+      <w:r>
+        <w:t xml:space="preserve">the </w:t>
+      </w:r>
+      <w:r>
+        <w:t xml:space="preserve">impact </w:t>
+      </w:r>
+      <w:r>
+        <w:t>on</w:t>
+      </w:r>
+      <w:r>
+        <w:t xml:space="preserve"> service continuity is </w:t>
       </w:r>
       <w:r>
         <w:t>curtailed</w:t>
@@ -254,7 +269,7 @@
       </w:pPr>
       <w:r>
         <w:lastRenderedPageBreak/>
-        <w:t>Section I: State of the Organization</w:t>
+        <w:t>State of the Organization</w:t>
       </w:r>
     </w:p>
     <w:p>
@@ -292,13 +307,10 @@
         <w:t xml:space="preserve"> began transitioning to a hybrid cloud model with plans to decommission the private data center eventually.  </w:t>
       </w:r>
       <w:r>
-        <w:t xml:space="preserve">Most recently, the global </w:t>
-      </w:r>
-      <w:r>
-        <w:t>pandemic</w:t>
-      </w:r>
-      <w:r>
-        <w:t xml:space="preserve"> has forced</w:t>
+        <w:t>The global pandemic has recently</w:t>
+      </w:r>
+      <w:r>
+        <w:t xml:space="preserve"> forced</w:t>
       </w:r>
       <w:r>
         <w:t xml:space="preserve"> most employees </w:t>
@@ -378,17 +390,17 @@
     <w:p>
       <w:r>
         <w:tab/>
-        <w:t xml:space="preserve">The network administration team must define policies and procedures for ensuring the consistency of these different environments.  This requirement is challenging because resources ownership extends over multiple parties, and technology stacks range drastically.  For instance, </w:t>
+        <w:t xml:space="preserve">The network administration team must define policies and procedures for ensuring the consistency of these different environments.  This requirement is challenging because resource ownership extends over multiple parties, and technology stacks range drastically.  For instance, </w:t>
       </w:r>
       <w:r>
         <w:lastRenderedPageBreak/>
-        <w:t xml:space="preserve">the cloud solution uses a mixture of Infrastructure, Platform, and Service as a Service (IaaS, PaaS, and SaaS) </w:t>
-      </w:r>
-      <w:r>
-        <w:t>platforms</w:t>
-      </w:r>
-      <w:r>
-        <w:t>.  Meanwhile, client technicians must support Microsoft Windows, Apple iOS, and Google Android.  Further complicating matters, the applications that run on these systems execute with varying levels of isolation and trust.</w:t>
+        <w:t>the cloud solution uses a mixture of Infrastructure, Platform, and S</w:t>
+      </w:r>
+      <w:r>
+        <w:t>oftware</w:t>
+      </w:r>
+      <w:r>
+        <w:t xml:space="preserve"> as a Service (IaaS, PaaS, and SaaS) platforms.  Meanwhile, client technicians must support Microsoft Windows, Apple iOS, and Google Android.  Further complicating matters, the applications that run on these systems execute with varying levels of isolation and trust.</w:t>
       </w:r>
       <w:r>
         <w:t xml:space="preserve">  While the business can mandate anti-virus products and patch management, there is still a </w:t>
@@ -451,6 +463,7 @@
           <w:id w:val="895173436"/>
           <w:citation/>
         </w:sdtPr>
+        <w:sdtEndPr/>
         <w:sdtContent>
           <w:r>
             <w:fldChar w:fldCharType="begin"/>
@@ -503,6 +516,7 @@
           <w:id w:val="-1494180555"/>
           <w:citation/>
         </w:sdtPr>
+        <w:sdtEndPr/>
         <w:sdtContent>
           <w:r>
             <w:fldChar w:fldCharType="begin"/>
@@ -525,7 +539,13 @@
         </w:sdtContent>
       </w:sdt>
       <w:r>
-        <w:t>.  These erroneous conditions arise due to both malicious and negligent scenarios, degrading the confidentiality, integrity, and availability of our service offerings.</w:t>
+        <w:t xml:space="preserve">.  These erroneous conditions arise due to </w:t>
+      </w:r>
+      <w:r>
+        <w:t>malicious and negligent scenarios, degrading our service offerings' confidentiality, integrity, and availability</w:t>
+      </w:r>
+      <w:r>
+        <w:t>.</w:t>
       </w:r>
       <w:r>
         <w:t xml:space="preserve">  </w:t>
@@ -538,6 +558,7 @@
           <w:id w:val="-38670034"/>
           <w:citation/>
         </w:sdtPr>
+        <w:sdtEndPr/>
         <w:sdtContent>
           <w:r>
             <w:fldChar w:fldCharType="begin"/>
@@ -560,13 +581,22 @@
         </w:sdtContent>
       </w:sdt>
       <w:r>
-        <w:t>.  Incentives of malicious and negligent behavior are drastically different and require unique approaches.  Kosub (2015) proposes the terms cyber-risk (negligence) and cyber-crime (maliciousness) to distinguish between these scenarios.  For instance, technical support staff wants to follow the cultural norms set by their employer and minimize any friction in completing their assignments</w:t>
+        <w:t xml:space="preserve">.  Incentives of malicious and negligent behavior are drastically different and require unique approaches.  </w:t>
+      </w:r>
+      <w:proofErr w:type="spellStart"/>
+      <w:r>
+        <w:t>Kosub</w:t>
+      </w:r>
+      <w:proofErr w:type="spellEnd"/>
+      <w:r>
+        <w:t xml:space="preserve"> (2015) proposes the terms cyber-risk (negligence) and cyber-crime (maliciousness) to distinguish between these scenarios.  For instance, technical support staff wants to follow the cultural norms set by their employer and minimize any friction in completing their assignments</w:t>
       </w:r>
       <w:sdt>
         <w:sdtPr>
           <w:id w:val="1137607026"/>
           <w:citation/>
         </w:sdtPr>
+        <w:sdtEndPr/>
         <w:sdtContent>
           <w:r>
             <w:fldChar w:fldCharType="begin"/>
@@ -596,6 +626,7 @@
           <w:id w:val="998764371"/>
           <w:citation/>
         </w:sdtPr>
+        <w:sdtEndPr/>
         <w:sdtContent>
           <w:r>
             <w:fldChar w:fldCharType="begin"/>
@@ -610,14 +641,7 @@
             <w:rPr>
               <w:noProof/>
             </w:rPr>
-            <w:t xml:space="preserve"> </w:t>
-          </w:r>
-          <w:r>
-            <w:rPr>
-              <w:noProof/>
-            </w:rPr>
-            <w:lastRenderedPageBreak/>
-            <w:t>(Matsubara, 2014)</w:t>
+            <w:t xml:space="preserve"> (Matsubara, 2014)</w:t>
           </w:r>
           <w:r>
             <w:fldChar w:fldCharType="end"/>
@@ -625,7 +649,11 @@
         </w:sdtContent>
       </w:sdt>
       <w:r>
-        <w:t>.  While policies and training can reduce the impact of erroneous technicians, those solutions do not apply to external criminals.</w:t>
+        <w:t xml:space="preserve">.  While policies </w:t>
+      </w:r>
+      <w:r>
+        <w:lastRenderedPageBreak/>
+        <w:t>and training can reduce the impact of erroneous technicians, those solutions do not apply to external criminals.</w:t>
       </w:r>
     </w:p>
     <w:p>
@@ -672,13 +700,20 @@
         <w:ind w:firstLine="720"/>
       </w:pPr>
       <w:r>
-        <w:t>Implementing enterprise software solutions requires teams of professionals from across multiple disciplines, each with a unique perspective.  Alignment and inclusion of these different perspectives are critical, or it results in distortion, leading to political confrontation and critical misses.  These diverse ideas originate from industry norms that seek to improve consistency, accuracy, and efficiencies for different aspects of the business (see Table 1).  While there are advantages for teams to operate in vertical silos, such as the speed of decisions, an integrated framework draws on the expertise across the company</w:t>
+        <w:t xml:space="preserve">Implementing enterprise software solutions requires teams of professionals from across multiple disciplines, each with a unique perspective.  Alignment and inclusion of these different perspectives are critical, </w:t>
+      </w:r>
+      <w:r>
+        <w:t>resulting</w:t>
+      </w:r>
+      <w:r>
+        <w:t xml:space="preserve"> in distortion, leading to political confrontation and critical misses.  These diverse ideas originate from industry norms that seek to improve consistency, accuracy, and efficiencies for different aspects of the business (see Table 1).  While there are advantages for teams to operate in vertical silos, such as the speed of decisions, an integrated framework draws on the expertise across the company</w:t>
       </w:r>
       <w:sdt>
         <w:sdtPr>
           <w:id w:val="506334119"/>
           <w:citation/>
         </w:sdtPr>
+        <w:sdtEndPr/>
         <w:sdtContent>
           <w:r>
             <w:fldChar w:fldCharType="begin"/>
@@ -788,7 +823,23 @@
                 <w:b w:val="0"/>
                 <w:bCs w:val="0"/>
               </w:rPr>
-              <w:t>Customers and other end-user</w:t>
+              <w:t xml:space="preserve">Customers and </w:t>
+            </w:r>
+            <w:proofErr w:type="gramStart"/>
+            <w:r>
+              <w:rPr>
+                <w:b w:val="0"/>
+                <w:bCs w:val="0"/>
+              </w:rPr>
+              <w:t>other</w:t>
+            </w:r>
+            <w:proofErr w:type="gramEnd"/>
+            <w:r>
+              <w:rPr>
+                <w:b w:val="0"/>
+                <w:bCs w:val="0"/>
+              </w:rPr>
+              <w:t xml:space="preserve"> end-user</w:t>
             </w:r>
           </w:p>
         </w:tc>
@@ -1301,19 +1352,28 @@
         <w:pStyle w:val="Heading1"/>
       </w:pPr>
       <w:r>
-        <w:t>Section II: Objectives of Risk Management Plan</w:t>
+        <w:t>Objectives of Risk Management Plan</w:t>
       </w:r>
     </w:p>
     <w:p>
       <w:r>
         <w:tab/>
-        <w:t>The fundamental purpose of a risk management framework is to identify and prioritize threats, plan and correct those issues, and finally verify and monitor those changes</w:t>
+        <w:t xml:space="preserve">The fundamental purpose of a risk management framework is to identify and prioritize threats, </w:t>
+      </w:r>
+      <w:proofErr w:type="gramStart"/>
+      <w:r>
+        <w:t>plan</w:t>
+      </w:r>
+      <w:proofErr w:type="gramEnd"/>
+      <w:r>
+        <w:t xml:space="preserve"> and correct those issues, and finally verify and monitor those changes</w:t>
       </w:r>
       <w:sdt>
         <w:sdtPr>
           <w:id w:val="57447748"/>
           <w:citation/>
         </w:sdtPr>
+        <w:sdtEndPr/>
         <w:sdtContent>
           <w:r>
             <w:fldChar w:fldCharType="begin"/>
@@ -1357,7 +1417,7 @@
         <w:t xml:space="preserve">  </w:t>
       </w:r>
       <w:r>
-        <w:t xml:space="preserve">NCU-F has finite resources and cannot address every vector that results in a loss of confidentiality, integrity, and availability.  Instead, the risk management plan must specifically address a subset of circumstances and default to general recovery procedures for other </w:t>
+        <w:t xml:space="preserve">NCU-F has finite resources and cannot address every vector that results in a loss of confidentiality, integrity, and availability.  Instead, the risk management plan must address a subset of circumstances and default to general recovery procedures for other </w:t>
       </w:r>
       <w:r>
         <w:t>cases</w:t>
@@ -1366,13 +1426,7 @@
         <w:t>.</w:t>
       </w:r>
       <w:r>
-        <w:t xml:space="preserve">  These decision trees need to consider the influence of both </w:t>
-      </w:r>
-      <w:r>
-        <w:t>asset classification</w:t>
-      </w:r>
-      <w:r>
-        <w:t xml:space="preserve"> and failure reasons.  </w:t>
+        <w:t xml:space="preserve">  These decision trees need to consider the influence of both asset classification and failure reasons.  </w:t>
       </w:r>
       <w:r>
         <w:t>For example, if an employee’s workstation becomes unresponsive, the support office might follow a ‘retry-reboot-reinstall-replace’ workflow.</w:t>
@@ -1425,7 +1479,7 @@
       </w:pPr>
       <w:bookmarkStart w:id="0" w:name="_Hlk46607831"/>
       <w:r>
-        <w:t>Section III: Business Impact Analysis</w:t>
+        <w:t>Business Impact Analysis</w:t>
       </w:r>
     </w:p>
     <w:p>
@@ -1433,19 +1487,20 @@
         <w:tab/>
       </w:r>
       <w:r>
-        <w:t>No one likes to think about negative situations, and this causes organizations to under</w:t>
-      </w:r>
-      <w:r>
-        <w:t>-</w:t>
-      </w:r>
-      <w:r>
-        <w:t>estimate the likelihood and cost of a security incident</w:t>
+        <w:t xml:space="preserve">No one likes to think about negative situations, </w:t>
+      </w:r>
+      <w:r>
+        <w:t>which</w:t>
+      </w:r>
+      <w:r>
+        <w:t xml:space="preserve"> causes organizations to underestimate the likelihood and cost of a security incident</w:t>
       </w:r>
       <w:sdt>
         <w:sdtPr>
           <w:id w:val="-1204714267"/>
           <w:citation/>
         </w:sdtPr>
+        <w:sdtEndPr/>
         <w:sdtContent>
           <w:r>
             <w:fldChar w:fldCharType="begin"/>
@@ -1471,13 +1526,28 @@
         <w:t>.</w:t>
       </w:r>
       <w:r>
-        <w:t xml:space="preserve">  In reality, most data breaches cost millions of dollars, with high profile instances reach substantially more</w:t>
+        <w:t xml:space="preserve">  </w:t>
+      </w:r>
+      <w:proofErr w:type="gramStart"/>
+      <w:r>
+        <w:t>In reality, most</w:t>
+      </w:r>
+      <w:proofErr w:type="gramEnd"/>
+      <w:r>
+        <w:t xml:space="preserve"> data breaches cost millions of dollars, with high</w:t>
+      </w:r>
+      <w:r>
+        <w:t>-</w:t>
+      </w:r>
+      <w:r>
+        <w:t>profile instances reach substantially more</w:t>
       </w:r>
       <w:sdt>
         <w:sdtPr>
           <w:id w:val="-1848623108"/>
           <w:citation/>
         </w:sdtPr>
+        <w:sdtEndPr/>
         <w:sdtContent>
           <w:r>
             <w:fldChar w:fldCharType="begin"/>
@@ -1537,6 +1607,7 @@
           <w:id w:val="1692715511"/>
           <w:citation/>
         </w:sdtPr>
+        <w:sdtEndPr/>
         <w:sdtContent>
           <w:r>
             <w:fldChar w:fldCharType="begin"/>
@@ -1580,7 +1651,13 @@
       </w:r>
       <w:r>
         <w:lastRenderedPageBreak/>
-        <w:t>2032 hours (8 hours x 254 days).  The business will experience 2.0 hours of service interruption per year.  If the order flow across this media is sufficiently high, then it highlights the need for purchasing a redundant connection.</w:t>
+        <w:t xml:space="preserve">2032 hours (8 hours x 254 days).  The business will experience 2.0 hours of service interruption per year.  If the order flow across this media is sufficiently high, </w:t>
+      </w:r>
+      <w:r>
+        <w:t>it highlights the need to purchase</w:t>
+      </w:r>
+      <w:r>
+        <w:t xml:space="preserve"> a redundant connection.</w:t>
       </w:r>
     </w:p>
     <w:p>
@@ -1642,7 +1719,7 @@
         <w:pStyle w:val="Heading1"/>
       </w:pPr>
       <w:r>
-        <w:t>Section IV: Plan of Action and Milestones</w:t>
+        <w:t>Plan of Action and Milestones</w:t>
       </w:r>
     </w:p>
     <w:p>
@@ -1657,13 +1734,20 @@
         <w:t>.</w:t>
       </w:r>
       <w:r>
-        <w:t xml:space="preserve">  This process begins with identifying the stakeholders, understanding context, and agreeing to timelines and scope</w:t>
+        <w:t xml:space="preserve">  This process </w:t>
+      </w:r>
+      <w:r>
+        <w:t>identifies the stakeholders, understands context, and agrees t</w:t>
+      </w:r>
+      <w:r>
+        <w:t>o timelines and scope</w:t>
       </w:r>
       <w:sdt>
         <w:sdtPr>
           <w:id w:val="1658881260"/>
           <w:citation/>
         </w:sdtPr>
+        <w:sdtEndPr/>
         <w:sdtContent>
           <w:r>
             <w:fldChar w:fldCharType="begin"/>
@@ -1686,16 +1770,14 @@
         </w:sdtContent>
       </w:sdt>
       <w:r>
-        <w:t xml:space="preserve">.  </w:t>
-      </w:r>
-      <w:r>
-        <w:t>Inadequate planning, scope creep, and poor communication are three common reasons that projects fail</w:t>
+        <w:t>.  Inadequate planning, scope creep, and poor communication are three common reasons that projects fail</w:t>
       </w:r>
       <w:sdt>
         <w:sdtPr>
           <w:id w:val="1264035165"/>
           <w:citation/>
         </w:sdtPr>
+        <w:sdtEndPr/>
         <w:sdtContent>
           <w:r>
             <w:fldChar w:fldCharType="begin"/>
@@ -1718,10 +1800,7 @@
         </w:sdtContent>
       </w:sdt>
       <w:r>
-        <w:t>.  Partial mitigation comes from an iterative design that articulates the barebones solution and lays out a path through multi-release strategies.</w:t>
-      </w:r>
-      <w:r>
-        <w:t xml:space="preserve">  For instance, </w:t>
+        <w:t xml:space="preserve">.  Partial mitigation comes from an iterative design that articulates the barebones solution and lays out a path through multi-release strategies.  For instance, </w:t>
       </w:r>
       <w:r>
         <w:t>an</w:t>
@@ -1800,13 +1879,13 @@
         <w:pStyle w:val="Heading1"/>
       </w:pPr>
       <w:r>
-        <w:t>Section V: Risk Reduction for Mobile Device Management</w:t>
+        <w:t>Risk Reduction for Mobile Device Management</w:t>
       </w:r>
     </w:p>
     <w:p>
       <w:r>
         <w:tab/>
-        <w:t xml:space="preserve">Administrators must reduce the risks from mobile platforms while also being cognizant </w:t>
+        <w:t xml:space="preserve">Administrators must reduce the risks from mobile platforms while also cognizant </w:t>
       </w:r>
       <w:r>
         <w:t xml:space="preserve">that </w:t>
@@ -1882,6 +1961,7 @@
           <w:id w:val="162287906"/>
           <w:citation/>
         </w:sdtPr>
+        <w:sdtEndPr/>
         <w:sdtContent>
           <w:r>
             <w:fldChar w:fldCharType="begin"/>
@@ -1904,13 +1984,30 @@
         </w:sdtContent>
       </w:sdt>
       <w:r>
-        <w:t>, leading to the adoption of Master Data Management systems (MaDaMgmt).  The objective of MaDaMgmt is to enable the sharing of business entities and related feeds across the organization</w:t>
+        <w:t>, leading to the adoption of Master Data Management systems (</w:t>
+      </w:r>
+      <w:proofErr w:type="spellStart"/>
+      <w:r>
+        <w:t>MaDaMgmt</w:t>
+      </w:r>
+      <w:proofErr w:type="spellEnd"/>
+      <w:r>
+        <w:t xml:space="preserve">).  The objective of </w:t>
+      </w:r>
+      <w:proofErr w:type="spellStart"/>
+      <w:r>
+        <w:t>MaDaMgmt</w:t>
+      </w:r>
+      <w:proofErr w:type="spellEnd"/>
+      <w:r>
+        <w:t xml:space="preserve"> is to enable the sharing of business entities and related feeds across the organization</w:t>
       </w:r>
       <w:sdt>
         <w:sdtPr>
           <w:id w:val="1372104944"/>
           <w:citation/>
         </w:sdtPr>
+        <w:sdtEndPr/>
         <w:sdtContent>
           <w:r>
             <w:fldChar w:fldCharType="begin"/>
@@ -1956,6 +2053,7 @@
           <w:id w:val="544952291"/>
           <w:citation/>
         </w:sdtPr>
+        <w:sdtEndPr/>
         <w:sdtContent>
           <w:r>
             <w:fldChar w:fldCharType="begin"/>
@@ -1978,7 +2076,13 @@
         </w:sdtContent>
       </w:sdt>
       <w:r>
-        <w:t xml:space="preserve">.  However, these CMT products tend to specialize in specific platforms and scenarios, which limits the device supportability matrix for corporate Information Technology (IT) departments.  Due to these restrictions, rigid </w:t>
+        <w:t xml:space="preserve">.  However, these CMT products tend to specialize in specific platforms and scenarios, </w:t>
+      </w:r>
+      <w:r>
+        <w:t>limiting</w:t>
+      </w:r>
+      <w:r>
+        <w:t xml:space="preserve"> the device supportability matrix for corporate Information Technology (IT) departments.  Due to these restrictions, rigid </w:t>
       </w:r>
       <w:r>
         <w:t xml:space="preserve">consistent </w:t>
@@ -1990,13 +2094,20 @@
         <w:t xml:space="preserve">  </w:t>
       </w:r>
       <w:r>
-        <w:t>Modern networks believe that IT enables the business, not stifles innovation.  The emersion of the Bring-Your-Own-Device (BYOD) makes this perspective front and center</w:t>
+        <w:t xml:space="preserve">Modern networks believe that IT enables the business, not stifles innovation.  The </w:t>
+      </w:r>
+      <w:r>
+        <w:t>Bring-Your-Own-Device (BYOD) emersion m</w:t>
+      </w:r>
+      <w:r>
+        <w:t>akes this perspective front and center</w:t>
       </w:r>
       <w:sdt>
         <w:sdtPr>
           <w:id w:val="-1919552627"/>
           <w:citation/>
         </w:sdtPr>
+        <w:sdtEndPr/>
         <w:sdtContent>
           <w:r>
             <w:fldChar w:fldCharType="begin"/>
@@ -2025,7 +2136,13 @@
         <w:t>When</w:t>
       </w:r>
       <w:r>
-        <w:t xml:space="preserve"> employees are free to use the best tool for their role, it results in highly diverse environments that span multiple technology stacks, like Windows, iOS, and Android.  That freedom improves productivity, at the cost of sensitive business information resides on devices not controlled by the organization and partially trusted at best.</w:t>
+        <w:t xml:space="preserve"> employees are free to use the best tool for their role, it results in highly diverse environments that span multiple technology stacks, like Windows, iOS, and Android.  </w:t>
+      </w:r>
+      <w:r>
+        <w:t>At the cost of sensitive business information, that freedom improves productivity, residing</w:t>
+      </w:r>
+      <w:r>
+        <w:t xml:space="preserve"> on devices not controlled by the organization and partially trusted at best.</w:t>
       </w:r>
     </w:p>
     <w:p>
@@ -2045,7 +2162,7 @@
     <w:p>
       <w:r>
         <w:tab/>
-        <w:t xml:space="preserve">Client management tools give the system administrators the ability to define policy centrally and then target groups of workstations.  Effective device management needs a similar mechanism that accounts for platform-specific variations.  </w:t>
+        <w:t xml:space="preserve">Client management tools give the system administrators the ability to define policy centrally and then target workstations.  Effective device management needs a similar mechanism that accounts for platform-specific variations.  </w:t>
       </w:r>
       <w:r>
         <w:t>Unified Endpoint Management (UEM) addresses these issues by creating an abstraction layer that can translate corporate governance and policies into device</w:t>
@@ -2061,6 +2178,7 @@
           <w:id w:val="-2072187879"/>
           <w:citation/>
         </w:sdtPr>
+        <w:sdtEndPr/>
         <w:sdtContent>
           <w:r>
             <w:fldChar w:fldCharType="begin"/>
@@ -2104,7 +2222,21 @@
         <w:t>.</w:t>
       </w:r>
       <w:r>
-        <w:t xml:space="preserve">  In addition to desired configuration and patch management, UEM platforms can perform operations like remotely wiping the device or requesting inventory reports.  These actions enable the administrators to address specific challenges like the lost and stolen device scenarios.  Advanced solutions like Microsoft Intune and MobileIron, support sandbox technologies that prevent mixing personal and corporate data (Soseman, 2019; MobileIron 2020).  The data context tagging also opens the door for smarter remote wipe scenarios that do not touch personal data like family pictures.</w:t>
+        <w:t xml:space="preserve">  In addition to desired configuration and patch management, UEM platforms can perform operations like remotely wiping the device or requesting inventory reports.  These actions enable the administrators to address specific challenges like the lost and stolen device scenarios.  Advanced solutions like Microsoft Intune and MobileIron, support sandbox technologies that prevent mixing personal and corporate data (</w:t>
+      </w:r>
+      <w:proofErr w:type="spellStart"/>
+      <w:r>
+        <w:t>Soseman</w:t>
+      </w:r>
+      <w:proofErr w:type="spellEnd"/>
+      <w:r>
+        <w:t xml:space="preserve">, 2019; MobileIron 2020).  The data context tagging also opens the door for </w:t>
+      </w:r>
+      <w:r>
+        <w:t>more imaginative</w:t>
+      </w:r>
+      <w:r>
+        <w:t xml:space="preserve"> remote wipe scenarios that do not touch personal data like family pictures.</w:t>
       </w:r>
     </w:p>
     <w:p/>
@@ -2113,7 +2245,7 @@
         <w:pStyle w:val="Heading1"/>
       </w:pPr>
       <w:r>
-        <w:t>Section VI: Tooling Recommendations</w:t>
+        <w:t>Tooling Recommendations</w:t>
       </w:r>
     </w:p>
     <w:p>
@@ -2153,13 +2285,7 @@
         <w:t xml:space="preserve"> systems </w:t>
       </w:r>
       <w:r>
-        <w:t xml:space="preserve">use </w:t>
-      </w:r>
-      <w:r>
-        <w:t xml:space="preserve">cryptographical proofs </w:t>
-      </w:r>
-      <w:r>
-        <w:t xml:space="preserve">and </w:t>
+        <w:t xml:space="preserve">use cryptographical proofs and </w:t>
       </w:r>
       <w:r>
         <w:t>signatures</w:t>
@@ -2175,6 +2301,7 @@
           <w:id w:val="-1701699227"/>
           <w:citation/>
         </w:sdtPr>
+        <w:sdtEndPr/>
         <w:sdtContent>
           <w:r>
             <w:fldChar w:fldCharType="begin"/>
@@ -2232,6 +2359,7 @@
           <w:id w:val="1866798396"/>
           <w:citation/>
         </w:sdtPr>
+        <w:sdtEndPr/>
         <w:sdtContent>
           <w:r>
             <w:fldChar w:fldCharType="begin"/>
@@ -2270,16 +2398,19 @@
         <w:ind w:firstLine="720"/>
       </w:pPr>
       <w:r>
-        <w:t>Modern business topologies are dynamic and interconnected, containing components that originate from internal teams, external contractors, and third-party providers.  Eventually, service failures occur within this complex environment leading to the natural question, “so what happened?”  The cost associated with solving this mystery is dependent on the quality of the auditing information.</w:t>
-      </w:r>
-      <w:r>
-        <w:t xml:space="preserve">  There is value in collecting and maintaining every change, but that can be impractical.  A </w:t>
-      </w:r>
-      <w:r>
-        <w:t>trade-off exists between performance, storage, and observability, which limit</w:t>
-      </w:r>
-      <w:r>
-        <w:t>s</w:t>
+        <w:t>Modern business topologies are dynamic and interconnected, containing components originat</w:t>
+      </w:r>
+      <w:r>
+        <w:t>ing</w:t>
+      </w:r>
+      <w:r>
+        <w:t xml:space="preserve"> from internal teams, external contractors, and third-party providers.  Eventually, service failures occur within this complex environment leading to the natural question, “so what happened?”  The cost associated with solving this mystery is dependent on the quality of the auditing information.</w:t>
+      </w:r>
+      <w:r>
+        <w:t xml:space="preserve">  There is value in collecting and maintaining every change, but that can be impractical.  A trade-off exists between performance, storage, and observability, </w:t>
+      </w:r>
+      <w:r>
+        <w:t>limiting</w:t>
       </w:r>
       <w:r>
         <w:t xml:space="preserve"> NCU-F’s ability to collect and persist such an enormous volume of data</w:t>
@@ -2289,6 +2420,7 @@
           <w:id w:val="1551346031"/>
           <w:citation/>
         </w:sdtPr>
+        <w:sdtEndPr/>
         <w:sdtContent>
           <w:r>
             <w:fldChar w:fldCharType="begin"/>
@@ -2311,28 +2443,14 @@
         </w:sdtContent>
       </w:sdt>
       <w:r>
-        <w:t>.</w:t>
-      </w:r>
-      <w:r>
-        <w:t xml:space="preserve">  </w:t>
-      </w:r>
-      <w:r>
-        <w:t>When choosing what information to keep, a one-size-fits-all solution does not exist.  Instead, the administrators need to categorize the potential value of these various events in terms of needs for experimental</w:t>
-      </w:r>
-      <w:r>
-        <w:t xml:space="preserve"> and</w:t>
-      </w:r>
-      <w:r>
-        <w:t xml:space="preserve"> retrospective reconstruction</w:t>
-      </w:r>
-      <w:r>
-        <w:t xml:space="preserve">.  Regulatory compliance can also influence these decisions and establish minimum bars </w:t>
+        <w:t xml:space="preserve">.  When choosing what information to keep, a one-size-fits-all solution does not exist.  Instead, the administrators need to categorize the potential value of these various events in terms of needs for experimental and retrospective reconstruction.  Regulatory compliance can also influence these decisions and establish minimum bars </w:t>
       </w:r>
       <w:sdt>
         <w:sdtPr>
           <w:id w:val="-1662835770"/>
           <w:citation/>
         </w:sdtPr>
+        <w:sdtEndPr/>
         <w:sdtContent>
           <w:r>
             <w:fldChar w:fldCharType="begin"/>
@@ -2428,9 +2546,6 @@
         <w:pStyle w:val="Heading1"/>
       </w:pPr>
       <w:r>
-        <w:t xml:space="preserve">Section VII: </w:t>
-      </w:r>
-      <w:r>
         <w:t>Privacy and Risk from Cloud Environments</w:t>
       </w:r>
     </w:p>
@@ -2454,6 +2569,7 @@
           <w:id w:val="949367783"/>
           <w:citation/>
         </w:sdtPr>
+        <w:sdtEndPr/>
         <w:sdtContent>
           <w:r>
             <w:fldChar w:fldCharType="begin"/>
@@ -2476,13 +2592,20 @@
         </w:sdtContent>
       </w:sdt>
       <w:r>
-        <w:t>.   By design, anonymous users can interact with the organization through public interfaces, such as web services and email.  When malicious actors exploit Structured Query Language Injections (SQLi) or embed ransomware into mail attachments—it bypasses these network barriers and allows unauthorized access to information.  Further complicating matters, the boundary of the network is becoming more abstract due to the notion of “everything as a service”</w:t>
+        <w:t xml:space="preserve">.   By design, anonymous users can interact with the organization through public interfaces, such as web services and email.  When malicious actors exploit Structured Query Language Injections (SQLi) or embed ransomware into mail attachments—it bypasses these network barriers and allows unauthorized access to information.  Further complicating matters, the </w:t>
+      </w:r>
+      <w:r>
+        <w:t>network boundary</w:t>
+      </w:r>
+      <w:r>
+        <w:t xml:space="preserve"> is becoming more abstract due to the notion of “everything as a service”</w:t>
       </w:r>
       <w:sdt>
         <w:sdtPr>
           <w:id w:val="2018573552"/>
           <w:citation/>
         </w:sdtPr>
+        <w:sdtEndPr/>
         <w:sdtContent>
           <w:r>
             <w:fldChar w:fldCharType="begin"/>
@@ -2512,6 +2635,7 @@
           <w:id w:val="-1170865780"/>
           <w:citation/>
         </w:sdtPr>
+        <w:sdtEndPr/>
         <w:sdtContent>
           <w:r>
             <w:fldChar w:fldCharType="begin"/>
@@ -2569,19 +2693,14 @@
         <w:ind w:firstLine="720"/>
       </w:pPr>
       <w:r>
-        <w:t xml:space="preserve">The premise of the Internet is an open communication system that connects people from around the world, enabling commerce and ideas to flow freely.  However, </w:t>
-      </w:r>
-      <w:r>
-        <w:t>governments</w:t>
-      </w:r>
-      <w:r>
-        <w:t xml:space="preserve"> also want to protect their sovereignty and enforce laws around these interactions</w:t>
+        <w:t>The premise of the Internet is an open communication system that connects people from around the world, enabling commerce and ideas to flow freely.  However, governments also want to protect their sovereignty and enforce laws around these interactions</w:t>
       </w:r>
       <w:sdt>
         <w:sdtPr>
           <w:id w:val="724805024"/>
           <w:citation/>
         </w:sdtPr>
+        <w:sdtEndPr/>
         <w:sdtContent>
           <w:r>
             <w:fldChar w:fldCharType="begin"/>
@@ -2604,10 +2723,13 @@
         </w:sdtContent>
       </w:sdt>
       <w:r>
-        <w:t>.  These competing requirements cause security policies to make trade-offs between government control, societal freedoms, and rights of international actors</w:t>
-      </w:r>
-      <w:r>
-        <w:t xml:space="preserve">.  Specific areas, such as California, </w:t>
+        <w:t xml:space="preserve">.  These competing requirements cause security policies to make trade-offs between government control, societal freedoms, and </w:t>
+      </w:r>
+      <w:r>
+        <w:t xml:space="preserve">the </w:t>
+      </w:r>
+      <w:r>
+        <w:t xml:space="preserve">rights of international actors.  Specific areas, such as California, </w:t>
       </w:r>
       <w:r>
         <w:t>Delaware</w:t>
@@ -2630,10 +2752,13 @@
         <w:t xml:space="preserve">industry-standard </w:t>
       </w:r>
       <w:r>
-        <w:t xml:space="preserve">practice is </w:t>
-      </w:r>
-      <w:r>
-        <w:t>to limit access to the fewest individuals, data leaks are inevitable due to malicious theft or judicial subpoena.</w:t>
+        <w:t xml:space="preserve">practice </w:t>
+      </w:r>
+      <w:r>
+        <w:t>limits</w:t>
+      </w:r>
+      <w:r>
+        <w:t xml:space="preserve"> access to the fewest individuals, data leaks are inevitable due to malicious theft or judicial subpoena.</w:t>
       </w:r>
       <w:r>
         <w:t xml:space="preserve">  When these incidents occur, processes need to determine the scope of impact and an appropriate level of disclosure.</w:t>
@@ -2653,15 +2778,6 @@
         <w:pStyle w:val="Heading1"/>
       </w:pPr>
       <w:r>
-        <w:t>Section V</w:t>
-      </w:r>
-      <w:r>
-        <w:t>I</w:t>
-      </w:r>
-      <w:r>
-        <w:t xml:space="preserve">II: </w:t>
-      </w:r>
-      <w:r>
         <w:t>Incident Response Process</w:t>
       </w:r>
     </w:p>
@@ -2679,7 +2795,11 @@
         <w:t>incursion</w:t>
       </w:r>
       <w:r>
-        <w:t xml:space="preserve"> and restore business continuity.  While the number of critical issues can be overwhelming, the organization must follow a methodical approach to remediate the situation.  The remediation strategy should follow industry best practices, like the guidance from COBIT and NIST Cybersecurity Framework.</w:t>
+        <w:t xml:space="preserve"> and restore business continuity.  While the number of critical issues can be overwhelming, the organization must follow a methodical approach to remediate the situation.  The remediation strategy should follow industry best practices, like the guidance from COBIT </w:t>
+      </w:r>
+      <w:r>
+        <w:lastRenderedPageBreak/>
+        <w:t>and NIST Cybersecurity Framework.</w:t>
       </w:r>
       <w:r>
         <w:t xml:space="preserve"> </w:t>
@@ -2691,11 +2811,7 @@
         <w:t xml:space="preserve"> mitigation approach must </w:t>
       </w:r>
       <w:r>
-        <w:t>follow a Prepare-Recover-</w:t>
-      </w:r>
-      <w:r>
-        <w:lastRenderedPageBreak/>
-        <w:t xml:space="preserve">Enhance workflow </w:t>
+        <w:t xml:space="preserve">follow a Prepare-Recover-Enhance workflow </w:t>
       </w:r>
       <w:r>
         <w:t xml:space="preserve">(see Figure </w:t>
@@ -2720,6 +2836,7 @@
           <w:id w:val="1720087293"/>
           <w:citation/>
         </w:sdtPr>
+        <w:sdtEndPr/>
         <w:sdtContent>
           <w:r>
             <w:fldChar w:fldCharType="begin"/>
@@ -2766,13 +2883,13 @@
         <w:t>versus</w:t>
       </w:r>
       <w:r>
-        <w:t xml:space="preserve"> the accounting department</w:t>
-      </w:r>
-      <w:r>
-        <w:t>,</w:t>
-      </w:r>
-      <w:r>
-        <w:t xml:space="preserve"> can temporarily resort to more mechanical processes or offload to third-parties</w:t>
+        <w:t xml:space="preserve"> the accounting department can temporarily resort to more mechanical processes or offload to third</w:t>
+      </w:r>
+      <w:r>
+        <w:t xml:space="preserve"> </w:t>
+      </w:r>
+      <w:r>
+        <w:t>parties</w:t>
       </w:r>
       <w:r>
         <w:t>.</w:t>
@@ -2820,7 +2937,13 @@
         <w:ind w:firstLine="720"/>
       </w:pPr>
       <w:r>
-        <w:t>After identifying the most critical systems, planning needs to stop the bleeding before drilling into a longer-term solution.  For example, deploying the most recent backup of the database, updating software patches, and installing new malware definitions might be an acceptable first step.</w:t>
+        <w:t>After identifying the most critical systems, planning needs to stop the bleeding before drilling into a longer-term solution.  For example, deploying the most recent backup of the database, updating software patches, and installing new malware definitions might be a</w:t>
+      </w:r>
+      <w:r>
+        <w:t xml:space="preserve"> good</w:t>
+      </w:r>
+      <w:r>
+        <w:t xml:space="preserve"> first step.</w:t>
       </w:r>
       <w:r>
         <w:t xml:space="preserve">  Then </w:t>
@@ -2850,10 +2973,7 @@
         <w:t>incidents</w:t>
       </w:r>
       <w:r>
-        <w:t>.</w:t>
-      </w:r>
-      <w:r>
-        <w:t xml:space="preserve">  </w:t>
+        <w:t xml:space="preserve">.  </w:t>
       </w:r>
       <w:r>
         <w:t xml:space="preserve">If </w:t>
@@ -2865,31 +2985,7 @@
         <w:t>s</w:t>
       </w:r>
       <w:r>
-        <w:t xml:space="preserve"> the expertise to handle </w:t>
-      </w:r>
-      <w:r>
-        <w:t>these changes</w:t>
-      </w:r>
-      <w:r>
-        <w:t xml:space="preserve">, it </w:t>
-      </w:r>
-      <w:r>
-        <w:t>can</w:t>
-      </w:r>
-      <w:r>
-        <w:t xml:space="preserve"> </w:t>
-      </w:r>
-      <w:r>
-        <w:t xml:space="preserve">hire </w:t>
-      </w:r>
-      <w:r>
-        <w:t xml:space="preserve">external consultants </w:t>
-      </w:r>
-      <w:r>
-        <w:t xml:space="preserve">or </w:t>
-      </w:r>
-      <w:r>
-        <w:t>third-party experts.</w:t>
+        <w:t xml:space="preserve"> the expertise to handle these changes, it can hire external consultants or third-party experts.</w:t>
       </w:r>
     </w:p>
     <w:p>
@@ -2898,9 +2994,6 @@
       </w:pPr>
       <w:bookmarkStart w:id="1" w:name="_Hlk46686446"/>
       <w:r>
-        <w:t xml:space="preserve">Section VIII: </w:t>
-      </w:r>
-      <w:r>
         <w:t>Vulnerability Assessments</w:t>
       </w:r>
     </w:p>
@@ -2924,13 +3017,23 @@
         <w:t>susceptibility</w:t>
       </w:r>
       <w:r>
-        <w:t>; (2) threat accessibility; and (3) threat capability</w:t>
+        <w:t>,</w:t>
+      </w:r>
+      <w:r>
+        <w:t xml:space="preserve"> (2) threat accessibility</w:t>
+      </w:r>
+      <w:r>
+        <w:t>,</w:t>
+      </w:r>
+      <w:r>
+        <w:t xml:space="preserve"> and (3) threat capability</w:t>
       </w:r>
       <w:sdt>
         <w:sdtPr>
           <w:id w:val="929321081"/>
           <w:citation/>
         </w:sdtPr>
+        <w:sdtEndPr/>
         <w:sdtContent>
           <w:r>
             <w:fldChar w:fldCharType="begin"/>
@@ -2953,7 +3056,11 @@
         </w:sdtContent>
       </w:sdt>
       <w:r>
-        <w:t>.  Nullifying any of these predicates mitigates an attacker’s ability to compromise the confidentiality, integrity, and availability from that specific threat</w:t>
+        <w:t xml:space="preserve">.  Nullifying any of these predicates mitigates an attacker’s ability to compromise the confidentiality, integrity, and </w:t>
+      </w:r>
+      <w:r>
+        <w:lastRenderedPageBreak/>
+        <w:t>availability from that specific threat</w:t>
       </w:r>
       <w:r>
         <w:t xml:space="preserve"> (see Figure </w:t>
@@ -2965,11 +3072,21 @@
         <w:t>)</w:t>
       </w:r>
       <w:r>
-        <w:t xml:space="preserve">.  The costs to address these predicates range </w:t>
-      </w:r>
-      <w:r>
-        <w:lastRenderedPageBreak/>
-        <w:t xml:space="preserve">substantially and are highly scenario specific.  For instance, the legacy mainframe lacks support for modern network encryption and authorization protocols.  Upgrading or replacing the system are not feasible solutions, though moving the server to a private network disconnects the threat’s accessibility.  Another </w:t>
+        <w:t xml:space="preserve">.  The costs to address these predicates range substantially and are highly </w:t>
+      </w:r>
+      <w:proofErr w:type="gramStart"/>
+      <w:r>
+        <w:t>scenario</w:t>
+      </w:r>
+      <w:r>
+        <w:t>-</w:t>
+      </w:r>
+      <w:r>
+        <w:t>specific</w:t>
+      </w:r>
+      <w:proofErr w:type="gramEnd"/>
+      <w:r>
+        <w:t xml:space="preserve">.  For instance, the legacy mainframe lacks support for modern network encryption and authorization protocols.  Upgrading or replacing the system are not feasible solutions, though moving the server to a private network disconnects the threat’s accessibility.  Another </w:t>
       </w:r>
       <w:r>
         <w:t>application</w:t>
@@ -2988,6 +3105,7 @@
           <w:id w:val="-1196231360"/>
           <w:citation/>
         </w:sdtPr>
+        <w:sdtEndPr/>
         <w:sdtContent>
           <w:r>
             <w:fldChar w:fldCharType="begin"/>
@@ -3073,7 +3191,13 @@
         <w:t>Check Marx</w:t>
       </w:r>
       <w:r>
-        <w:t>, parse the source code into graph-like structures and then run queries to find defects in the application.  While there is the potential of encountering false positives and false negatives, these lint checks are effective at catching problems in proprietary systems.  Dynamic Analysis Tools (DAT) use telemetry to monitor for security-critical events, making it ideal for black-box situations and discovering unknown unknowns.  Outside of tooling, periodic process audits and patch management solutions can surface that a problem exists.</w:t>
+        <w:t xml:space="preserve">, parse the source code into graph-like structures and then run queries to find defects in the application.  While there is the potential </w:t>
+      </w:r>
+      <w:r>
+        <w:t>to encounter false positives and false negatives, these lint checks effectively catch</w:t>
+      </w:r>
+      <w:r>
+        <w:t xml:space="preserve"> problems in proprietary systems.  Dynamic Analysis Tools (DAT) use telemetry to monitor for security-critical events, making it ideal for black-box situations and discovering unknown unknowns.  Outside of tooling, periodic process audits and patch management solutions can surface that a problem exists.</w:t>
       </w:r>
     </w:p>
     <w:p/>
@@ -3082,7 +3206,6 @@
         <w:pStyle w:val="Caption"/>
       </w:pPr>
       <w:r>
-        <w:lastRenderedPageBreak/>
         <w:t xml:space="preserve">Figure </w:t>
       </w:r>
       <w:r>
@@ -3162,40 +3285,7 @@
     <w:p>
       <w:r>
         <w:tab/>
-        <w:t>The resolution to a security vulnerability follows a standard software development lifecycle (see Figure 11).  During the initial planning, t</w:t>
-      </w:r>
-      <w:r>
-        <w:t xml:space="preserve">he full impact of a vulnerability might not be immediately visible, as engineering teams often copy-paste existing code and infrastructure into multiple locations.  </w:t>
-      </w:r>
-      <w:r>
-        <w:t>S</w:t>
-      </w:r>
-      <w:r>
-        <w:t xml:space="preserve">enior leaders </w:t>
-      </w:r>
-      <w:r>
-        <w:t>must also reach a consensus for disclosing the issue and</w:t>
-      </w:r>
-      <w:r>
-        <w:t xml:space="preserve"> </w:t>
-      </w:r>
-      <w:r>
-        <w:t xml:space="preserve">a </w:t>
-      </w:r>
-      <w:r>
-        <w:t xml:space="preserve">proposal for </w:t>
-      </w:r>
-      <w:r>
-        <w:t xml:space="preserve">introducing </w:t>
-      </w:r>
-      <w:r>
-        <w:t>new changes</w:t>
-      </w:r>
-      <w:r>
-        <w:t xml:space="preserve">.   </w:t>
-      </w:r>
-      <w:r>
-        <w:t>Like other software projects, an iterative design must occur that seeks the maximum immediate value</w:t>
+        <w:t>The resolution to a security vulnerability follows a standard software development lifecycle (see Figure 11).  During the initial planning, the full impact of a vulnerability might not be immediately visible, as engineering teams often copy-paste existing code and infrastructure into multiple locations.  Senior leaders must also reach a consensus for disclosing the issue and a proposal for introducing new changes.   Like other software projects, an iterative design must occur that seeks the maximum immediate value</w:t>
       </w:r>
       <w:r>
         <w:t xml:space="preserve"> </w:t>
@@ -3205,6 +3295,7 @@
           <w:id w:val="-947466528"/>
           <w:citation/>
         </w:sdtPr>
+        <w:sdtEndPr/>
         <w:sdtContent>
           <w:r>
             <w:fldChar w:fldCharType="begin"/>
@@ -3227,16 +3318,7 @@
         </w:sdtContent>
       </w:sdt>
       <w:r>
-        <w:t>.</w:t>
-      </w:r>
-      <w:r>
-        <w:t xml:space="preserve">  </w:t>
-      </w:r>
-      <w:r>
-        <w:t>These changes present multiple risks to the organization, such as degrading performance (e.g., encryption or verbose logging) or creating new failure points (e.g., surfacing broken code).</w:t>
-      </w:r>
-      <w:r>
-        <w:t xml:space="preserve">  Verification processes must account for these risks through regression testing.  After mitigating the defect, the leadership team needs to communicate the change as prescribed by corporate information governance policies</w:t>
+        <w:t>.  These changes present multiple risks to the organization, such as degrading performance (e.g., encryption or verbose logging) or creating new failure points (e.g., surfacing broken code).  Verification processes must account for these risks through regression testing.  After mitigating the defect, the leadership team needs to communicate the change as prescribed by corporate information governance policies</w:t>
       </w:r>
       <w:r>
         <w:t xml:space="preserve"> </w:t>
@@ -3246,6 +3328,7 @@
           <w:id w:val="-1724971374"/>
           <w:citation/>
         </w:sdtPr>
+        <w:sdtEndPr/>
         <w:sdtContent>
           <w:r>
             <w:fldChar w:fldCharType="begin"/>
@@ -3272,10 +3355,16 @@
       </w:r>
     </w:p>
     <w:p>
+      <w:r>
+        <w:br w:type="page"/>
+      </w:r>
+    </w:p>
+    <w:p>
       <w:pPr>
         <w:pStyle w:val="Caption"/>
       </w:pPr>
       <w:r>
+        <w:lastRenderedPageBreak/>
         <w:t>Figure 11: Vulnerability Lifecycle</w:t>
       </w:r>
     </w:p>
@@ -3308,14 +3397,7 @@
         <w:pStyle w:val="Heading1"/>
       </w:pPr>
       <w:r>
-        <w:lastRenderedPageBreak/>
-        <w:t xml:space="preserve">Section </w:t>
-      </w:r>
-      <w:r>
-        <w:t>IX</w:t>
-      </w:r>
-      <w:r>
-        <w:t>: Disaster Recovery</w:t>
+        <w:t>Disaster Recovery</w:t>
       </w:r>
     </w:p>
     <w:p>
@@ -3323,19 +3405,19 @@
         <w:ind w:firstLine="720"/>
       </w:pPr>
       <w:r>
-        <w:t xml:space="preserve">The operations and security teams at </w:t>
-      </w:r>
-      <w:r>
-        <w:t xml:space="preserve">NCU-F </w:t>
-      </w:r>
-      <w:r>
-        <w:t>seek to reduce risk to the minimum level possible.  However, many risks are unavoidable or only partially mitigated due to resource constraints.  For instance, an ultra-secure laptop that restricts user access to a finite set of functions could still experience a hardware failure.  Lightning could strike the building, and it immediately burns to the ground.  A global pandemic could halt international supply chains and force all works to shelter-in-place.  There is virtually an unlimited number of scenarios that did not meet the bar for proactive mitigations and will require reactive compensations.</w:t>
+        <w:t>The operations and security teams at NCU-F seek to reduce risk to the minimum level possible.  However, many risks are unavoidable or only partially mitigated due to resource constraints.  For instance, an ultra-secure laptop that restricts user access to a finite set of functions could still experience a hardware failure.  Lightning could strike the building, and it immediately burns to the ground.  A global pandemic could halt international supply chains and force all works to shelter-in-place.  There is virtually an unlimited number of scenarios that did not meet the bar for proactive mitigations and require reactive compensations.</w:t>
       </w:r>
       <w:r>
         <w:t xml:space="preserve">  </w:t>
       </w:r>
       <w:r>
-        <w:t xml:space="preserve">The compensation strategy will need to follow a procedure that restores service.  If the procedure is poorly defined or not implemented, then the Mean Time to Recovery (MTTR) </w:t>
+        <w:t xml:space="preserve">The compensation strategy will need to follow a procedure that restores service.  </w:t>
+      </w:r>
+      <w:r>
+        <w:t>Suppose the procedure is poorly defined or not implemented.  In that case,</w:t>
+      </w:r>
+      <w:r>
+        <w:t xml:space="preserve"> the Mean Time to Recovery (MTTR) </w:t>
       </w:r>
       <w:r>
         <w:t>is</w:t>
@@ -3348,6 +3430,7 @@
           <w:id w:val="1425541932"/>
           <w:citation/>
         </w:sdtPr>
+        <w:sdtEndPr/>
         <w:sdtContent>
           <w:r>
             <w:fldChar w:fldCharType="begin"/>
@@ -3402,16 +3485,22 @@
         <w:t xml:space="preserve"> the replica count.  </w:t>
       </w:r>
       <w:r>
-        <w:t xml:space="preserve">This general pattern of using remote locations and </w:t>
-      </w:r>
-      <w:r>
-        <w:t xml:space="preserve">resource </w:t>
-      </w:r>
-      <w:r>
-        <w:t xml:space="preserve">fail-over appears across the organizational footprint.  </w:t>
-      </w:r>
-      <w:r>
-        <w:t>For example, an on-premise file server can synchronize into the cloud.  While employees prefer the speed and convenience of the local</w:t>
+        <w:t xml:space="preserve">This general pattern of using remote locations and resource fail-over appears across the organizational footprint.  </w:t>
+      </w:r>
+      <w:r>
+        <w:t xml:space="preserve">For example, an </w:t>
+      </w:r>
+      <w:proofErr w:type="gramStart"/>
+      <w:r>
+        <w:t>on-premise</w:t>
+      </w:r>
+      <w:proofErr w:type="gramEnd"/>
+      <w:r>
+        <w:t xml:space="preserve"> file server can </w:t>
+      </w:r>
+      <w:r>
+        <w:lastRenderedPageBreak/>
+        <w:t>synchronize into the cloud.  While employees prefer the speed and convenience of the local</w:t>
       </w:r>
       <w:r>
         <w:t xml:space="preserve"> </w:t>
@@ -3425,11 +3514,29 @@
         <w:ind w:firstLine="720"/>
       </w:pPr>
       <w:r>
-        <w:t xml:space="preserve">The fail-over system needs to make trade-offs between cost and switch over durations.  At one extreme are cold-sites, an ideal solution for use cases that can tolerate slower startup time.  Hot-sites exist at the other end of the spectrum, with the ability to route traffic within seconds to </w:t>
-      </w:r>
-      <w:r>
-        <w:lastRenderedPageBreak/>
-        <w:t>minutes.</w:t>
+        <w:t>The fail-over system needs to make trade-offs between cost and switch</w:t>
+      </w:r>
+      <w:r>
+        <w:t>-</w:t>
+      </w:r>
+      <w:r>
+        <w:t xml:space="preserve">over durations.  At one extreme are </w:t>
+      </w:r>
+      <w:proofErr w:type="gramStart"/>
+      <w:r>
+        <w:t>cold-sites</w:t>
+      </w:r>
+      <w:proofErr w:type="gramEnd"/>
+      <w:r>
+        <w:t xml:space="preserve">, an ideal solution for use cases that can tolerate slower startup time.  </w:t>
+      </w:r>
+      <w:proofErr w:type="gramStart"/>
+      <w:r>
+        <w:t>Hot-sites</w:t>
+      </w:r>
+      <w:proofErr w:type="gramEnd"/>
+      <w:r>
+        <w:t xml:space="preserve"> exist at the other end of the spectrum, with the ability to route traffic within seconds to minutes.</w:t>
       </w:r>
       <w:r>
         <w:t xml:space="preserve"> </w:t>
@@ -3444,13 +3551,7 @@
         <w:t xml:space="preserve">transition </w:t>
       </w:r>
       <w:r>
-        <w:t xml:space="preserve">is most appropriate for the digital assets, versus the cold-site is acceptable for the office.  Assuming the inverse was true, then could lease </w:t>
-      </w:r>
-      <w:r>
-        <w:t xml:space="preserve">and fully furnished </w:t>
-      </w:r>
-      <w:r>
-        <w:t>additional office space ahead of time.  However, overhead from duplication can be prohibitively expensive to impractical</w:t>
+        <w:t>is most appropriate for the digital assets, versus the cold-site is acceptable for the office.  Assuming the inverse was true, then could lease and fully furnished additional office space ahead of time.  However, overhead from duplication can be prohibitively expensive to impractical</w:t>
       </w:r>
       <w:r>
         <w:t xml:space="preserve"> for many conditions</w:t>
@@ -3483,6 +3584,7 @@
           <w:id w:val="-1900272904"/>
           <w:citation/>
         </w:sdtPr>
+        <w:sdtEndPr/>
         <w:sdtContent>
           <w:r>
             <w:fldChar w:fldCharType="begin"/>
@@ -3505,7 +3607,13 @@
         </w:sdtContent>
       </w:sdt>
       <w:r>
-        <w:t>.  The reason businesses purchase these programs is that maintaining asset inventories are challenging.</w:t>
+        <w:t xml:space="preserve">.  The reason businesses purchase these programs is that maintaining asset inventories </w:t>
+      </w:r>
+      <w:r>
+        <w:t>is</w:t>
+      </w:r>
+      <w:r>
+        <w:t xml:space="preserve"> challenging.</w:t>
       </w:r>
       <w:r>
         <w:t xml:space="preserve">  </w:t>
@@ -3518,6 +3626,7 @@
           <w:id w:val="363725457"/>
           <w:citation/>
         </w:sdtPr>
+        <w:sdtEndPr/>
         <w:sdtContent>
           <w:r>
             <w:fldChar w:fldCharType="begin"/>
@@ -3555,7 +3664,18 @@
         <w:t xml:space="preserve"> </w:t>
       </w:r>
       <w:r>
-        <w:t>Consider the differences between a server that hosts the public web portal, versus an intern’s laptop.  These prioritizations decisions are not always so crisp, such as addressing issues between two internal services.</w:t>
+        <w:t>Consider the differences between a server that hosts the public web portal versus an intern’s laptop.  These prioritizations decisions are not always so crisp, such as addressing issues between two internal services.</w:t>
+      </w:r>
+    </w:p>
+    <w:p>
+      <w:pPr>
+        <w:rPr>
+          <w:sz w:val="18"/>
+          <w:szCs w:val="18"/>
+        </w:rPr>
+      </w:pPr>
+      <w:r>
+        <w:br w:type="page"/>
       </w:r>
     </w:p>
     <w:p>
@@ -3563,6 +3683,7 @@
         <w:pStyle w:val="Caption"/>
       </w:pPr>
       <w:r>
+        <w:lastRenderedPageBreak/>
         <w:t>Table 2: Sample Inventory Report</w:t>
       </w:r>
     </w:p>
@@ -3916,7 +4037,6 @@
           </w:tcPr>
           <w:p>
             <w:r>
-              <w:lastRenderedPageBreak/>
               <w:t>VPN Links</w:t>
             </w:r>
           </w:p>
@@ -4461,22 +4581,22 @@
         <w:ind w:firstLine="720"/>
       </w:pPr>
       <w:r>
-        <w:t xml:space="preserve">There are dozens of scenarios that result in data becoming corrupt or inaccessible, such as hardware failures, ransomware, accidental deletion, and application corruption.  Mitigating these situations requires controls that backup digital </w:t>
+        <w:t>There are dozens of scenarios that result in data becoming corrupt or inaccessible, such as hardware failures, ransomware, accidental deletion, and application corruption.  Mitigating these situations requires controls that back</w:t>
+      </w:r>
+      <w:r>
+        <w:t xml:space="preserve"> </w:t>
+      </w:r>
+      <w:r>
+        <w:t xml:space="preserve">up digital </w:t>
       </w:r>
       <w:r>
         <w:t xml:space="preserve">information </w:t>
       </w:r>
       <w:r>
-        <w:t xml:space="preserve">and provide capabilities to restore that </w:t>
-      </w:r>
-      <w:r>
-        <w:t xml:space="preserve">archives </w:t>
-      </w:r>
-      <w:r>
-        <w:t>promptly</w:t>
-      </w:r>
-      <w:r>
-        <w:t xml:space="preserve"> (see Figure 12)</w:t>
+        <w:t xml:space="preserve">and provide capabilities to </w:t>
+      </w:r>
+      <w:r>
+        <w:t>restore archives (see Figure 12) promptly</w:t>
       </w:r>
       <w:r>
         <w:t xml:space="preserve">.  This control needs to extend beyond sensitive documents to </w:t>
@@ -4492,6 +4612,17 @@
       </w:r>
       <w:r>
         <w:t xml:space="preserve">  NCU-F has traditionally kept archives in the corporate storage area network (SAN).  However, these workloads could transition to the cloud to reduce costs while increases retention periods.</w:t>
+      </w:r>
+    </w:p>
+    <w:p>
+      <w:pPr>
+        <w:rPr>
+          <w:sz w:val="18"/>
+          <w:szCs w:val="18"/>
+        </w:rPr>
+      </w:pPr>
+      <w:r>
+        <w:br w:type="page"/>
       </w:r>
     </w:p>
     <w:p>
@@ -4499,6 +4630,7 @@
         <w:pStyle w:val="Caption"/>
       </w:pPr>
       <w:r>
+        <w:lastRenderedPageBreak/>
         <w:t>Figure 12: Backup Service</w:t>
       </w:r>
     </w:p>
@@ -4552,8 +4684,7 @@
         <w:pStyle w:val="Heading1"/>
       </w:pPr>
       <w:r>
-        <w:lastRenderedPageBreak/>
-        <w:t>Section X: Plan Verification</w:t>
+        <w:t>Plan Verification</w:t>
       </w:r>
     </w:p>
     <w:p>
@@ -4567,7 +4698,7 @@
     <w:p>
       <w:r>
         <w:tab/>
-        <w:t>The most well-thought plans are likely to contain gaps in their execution, due to unknown side-effects and employee misunderstandings. A practical solution to discover these disparities is by running the procedure.  First, in staging environments and as the process matures, promoting these tests into production.  It is not sufficient to run the drill once and instead must function on a cadence proportional to the complexity of the procedure</w:t>
+        <w:t>The most well-thought plans are likely to contain gaps in their execution due to unknown side-effects and employee misunderstandings. A practical solution to discover these disparities is by running the procedure.  First, in staging environments and as the process matures, promoting these tests into production.  It is not sufficient to run the drill once and instead must function on a cadence proportional to the complexity of the procedure</w:t>
       </w:r>
       <w:r>
         <w:t xml:space="preserve"> (see Table 3)</w:t>
@@ -4937,32 +5068,42 @@
     </w:tbl>
     <w:p/>
     <w:p>
+      <w:r>
+        <w:br w:type="page"/>
+      </w:r>
+    </w:p>
+    <w:p>
       <w:pPr>
         <w:pStyle w:val="Heading2"/>
       </w:pPr>
       <w:r>
+        <w:lastRenderedPageBreak/>
         <w:t>Assessing Drills</w:t>
       </w:r>
     </w:p>
     <w:p>
       <w:r>
         <w:tab/>
-        <w:t xml:space="preserve">Transitioning a workload to a remote site </w:t>
-      </w:r>
-      <w:r>
-        <w:t xml:space="preserve">takes one </w:t>
-      </w:r>
-      <w:r>
-        <w:t>week</w:t>
-      </w:r>
-      <w:r>
-        <w:t xml:space="preserve"> to complete and succeeds 99% of the time, is that good or bad?  Answering this question in a vacuum is impossible.  It requires an agreed-upon Service Level Objective (SLO) and accompanying measurements for Quality of Service (QoS).  QoS models measure a scenario in terms of reliability, availability, response time, and throughput</w:t>
+        <w:t>Transitioning a workload to a remote site takes one week to complete and succeeds 99% of the time</w:t>
+      </w:r>
+      <w:r>
+        <w:t>--</w:t>
+      </w:r>
+      <w:r>
+        <w:t xml:space="preserve"> is that good or bad?  Answering this question in a vacuum is impossible.  It requires an agreed-upon Service Level Objective (SLO) and </w:t>
+      </w:r>
+      <w:r>
+        <w:t>simultaneous</w:t>
+      </w:r>
+      <w:r>
+        <w:t xml:space="preserve"> measurements for Quality of Service (QoS).  QoS models measure a scenario in terms of reliability, availability, response time, and throughput</w:t>
       </w:r>
       <w:sdt>
         <w:sdtPr>
           <w:id w:val="1278912582"/>
           <w:citation/>
         </w:sdtPr>
+        <w:sdtEndPr/>
         <w:sdtContent>
           <w:r>
             <w:fldChar w:fldCharType="begin"/>
@@ -4985,27 +5126,13 @@
         </w:sdtContent>
       </w:sdt>
       <w:r>
-        <w:t xml:space="preserve">.  If these measurements are highly variable, then it indicates controls are missing from the system (see Table </w:t>
+        <w:t xml:space="preserve">.  If these measurements are highly variable, it indicates controls are missing from the system (see Table </w:t>
       </w:r>
       <w:r>
         <w:t>4</w:t>
       </w:r>
       <w:r>
-        <w:t>).</w:t>
-      </w:r>
-      <w:r>
-        <w:t xml:space="preserve"> </w:t>
-      </w:r>
-    </w:p>
-    <w:p>
-      <w:pPr>
-        <w:rPr>
-          <w:sz w:val="18"/>
-          <w:szCs w:val="18"/>
-        </w:rPr>
-      </w:pPr>
-      <w:r>
-        <w:br w:type="page"/>
+        <w:t xml:space="preserve">). </w:t>
       </w:r>
     </w:p>
     <w:p>
@@ -5013,7 +5140,6 @@
         <w:pStyle w:val="Caption"/>
       </w:pPr>
       <w:r>
-        <w:lastRenderedPageBreak/>
         <w:t xml:space="preserve">Table </w:t>
       </w:r>
       <w:r>
@@ -5250,13 +5376,7 @@
         <w:pStyle w:val="Heading1"/>
       </w:pPr>
       <w:r>
-        <w:t>Section X</w:t>
-      </w:r>
-      <w:r>
-        <w:t>I</w:t>
-      </w:r>
-      <w:r>
-        <w:t>: Dissemination</w:t>
+        <w:t>Dissemination</w:t>
       </w:r>
     </w:p>
     <w:p>
@@ -5279,6 +5399,7 @@
           <w:id w:val="674152408"/>
           <w:citation/>
         </w:sdtPr>
+        <w:sdtEndPr/>
         <w:sdtContent>
           <w:r>
             <w:fldChar w:fldCharType="begin"/>
@@ -5342,6 +5463,7 @@
           <w:id w:val="626121237"/>
           <w:citation/>
         </w:sdtPr>
+        <w:sdtEndPr/>
         <w:sdtContent>
           <w:r>
             <w:fldChar w:fldCharType="begin"/>
@@ -5364,7 +5486,14 @@
         </w:sdtContent>
       </w:sdt>
       <w:r>
-        <w:t>.  Removing these auxiliary threats requires a fundamental shift in approach that centers around zero-trust and an assume breach mindset.  Promoting such a shift is only possible under a shared vision of success and collective agreement that change is necessary.</w:t>
+        <w:t xml:space="preserve">.  Removing these auxiliary threats requires a fundamental shift in approach </w:t>
+      </w:r>
+      <w:r>
+        <w:lastRenderedPageBreak/>
+        <w:t>centered</w:t>
+      </w:r>
+      <w:r>
+        <w:t xml:space="preserve"> around zero-trust and an assume breach mindset.  Promoting such a shift is only possible under a shared vision of success and collective agreement that change is necessary.</w:t>
       </w:r>
     </w:p>
     <w:p>
@@ -5379,6 +5508,7 @@
           <w:id w:val="-539745341"/>
           <w:citation/>
         </w:sdtPr>
+        <w:sdtEndPr/>
         <w:sdtContent>
           <w:r>
             <w:fldChar w:fldCharType="begin"/>
@@ -5407,11 +5537,13 @@
         <w:t>NCU-F</w:t>
       </w:r>
       <w:r>
-        <w:t xml:space="preserve">.  For instance, flagging email as originating from an untrusted source provides little value when the employee </w:t>
-      </w:r>
-      <w:r>
-        <w:lastRenderedPageBreak/>
-        <w:t>does not understand the meaning of the flag.  Training corporate norms can also discourage dangerous behavior, such as installing unauthorized software of company devices or using weak passwords.  However, many of these concepts are easier said than done, as users will seek the path of least resistance to accomplish their goals.</w:t>
+        <w:t>.  For instance, flagging email as originating from an untrusted source provides little value when the employee does not understand the meaning of the flag.  Training corporate norms can also discourage dangerous behavior, such as installing unauthorized software of company devices or using weak passwords.  However, many of these concepts are easier said than done</w:t>
+      </w:r>
+      <w:r>
+        <w:t>.  U</w:t>
+      </w:r>
+      <w:r>
+        <w:t>sers will seek the path of least resistance to accomplish their goals.</w:t>
       </w:r>
     </w:p>
     <w:p>
@@ -5428,7 +5560,7 @@
     <w:p>
       <w:r>
         <w:tab/>
-        <w:t xml:space="preserve">Attending to an emergency is both stressful and overwhelming.  Organizations can reduce these challenges by </w:t>
+        <w:t xml:space="preserve">Attending an emergency is both stressful and overwhelming.  Organizations can reduce these challenges by </w:t>
       </w:r>
       <w:r>
         <w:t xml:space="preserve">proactively </w:t>
@@ -5440,10 +5572,22 @@
         <w:t xml:space="preserve">to </w:t>
       </w:r>
       <w:r>
-        <w:t>plan the response.  The goal of these members is to identify likely sources, such as the building catches fire or Advanced Persistent Threats (APT) breaches the network defenses.  Next, mitigation strategies need to exist for these sources that seek to maximize employee safety and minimize business loss.</w:t>
-      </w:r>
-      <w:r>
-        <w:t xml:space="preserve">  Plans must also consider the communication lifecycle, from having an on-call support technician to providing periodic status updates to stakeholders.   Drills can provide aspects of the necessary training, but these controlled environments lack the adrenaline of real crisis.  Successful leaders never waste a crisis and instead use them to grow the team’s skills and confidence.</w:t>
+        <w:t xml:space="preserve">plan the response.  The goal of these members is to identify likely sources, such as the building catches fire or Advanced Persistent Threats (APT) breaches the network defenses.  Next, mitigation strategies need to exist for these sources </w:t>
+      </w:r>
+      <w:r>
+        <w:t>seeking</w:t>
+      </w:r>
+      <w:r>
+        <w:t xml:space="preserve"> to maximize employee safety and minimize business loss.</w:t>
+      </w:r>
+      <w:r>
+        <w:t xml:space="preserve">  Plans must also consider the communication lifecycle, from having an on-call support technician to providing periodic status updates to stakeholders.   Drills can provide aspects of the necessary training, but these controlled environments lack the adrenaline of </w:t>
+      </w:r>
+      <w:r>
+        <w:t xml:space="preserve">a </w:t>
+      </w:r>
+      <w:r>
+        <w:t>real crisis.  Successful leaders never waste a crisis and instead use them to grow the team’s skills and confidence.</w:t>
       </w:r>
     </w:p>
     <w:p>
@@ -5453,17 +5597,16 @@
     </w:p>
     <w:sdt>
       <w:sdtPr>
+        <w:rPr>
+          <w:b w:val="0"/>
+        </w:rPr>
         <w:id w:val="-915480850"/>
         <w:docPartObj>
           <w:docPartGallery w:val="Bibliographies"/>
           <w:docPartUnique/>
         </w:docPartObj>
       </w:sdtPr>
-      <w:sdtEndPr>
-        <w:rPr>
-          <w:b w:val="0"/>
-        </w:rPr>
-      </w:sdtEndPr>
+      <w:sdtEndPr/>
       <w:sdtContent>
         <w:p>
           <w:pPr>
@@ -5486,6 +5629,7 @@
             <w:id w:val="-573587230"/>
             <w:bibliography/>
           </w:sdtPr>
+          <w:sdtEndPr/>
           <w:sdtContent>
             <w:p>
               <w:pPr>
@@ -6068,7 +6212,19 @@
                 <w:rPr>
                   <w:noProof/>
                 </w:rPr>
-                <w:t xml:space="preserve">cybersecurity of governments and smart cities via vulnerability markets. </w:t>
+                <w:t>cybersecurity of governments and smart</w:t>
+              </w:r>
+              <w:r>
+                <w:rPr>
+                  <w:noProof/>
+                </w:rPr>
+                <w:t>-</w:t>
+              </w:r>
+              <w:r>
+                <w:rPr>
+                  <w:noProof/>
+                </w:rPr>
+                <w:t xml:space="preserve">cities via vulnerability markets. </w:t>
               </w:r>
               <w:r>
                 <w:rPr>
@@ -6590,7 +6746,7 @@
 </file>
 
 <file path=word/endnotes.xml><?xml version="1.0" encoding="utf-8"?>
-<w:endnotes xmlns:wpc="http://schemas.microsoft.com/office/word/2010/wordprocessingCanvas" xmlns:cx="http://schemas.microsoft.com/office/drawing/2014/chartex" xmlns:cx1="http://schemas.microsoft.com/office/drawing/2015/9/8/chartex" xmlns:cx2="http://schemas.microsoft.com/office/drawing/2015/10/21/chartex" xmlns:cx3="http://schemas.microsoft.com/office/drawing/2016/5/9/chartex" xmlns:cx4="http://schemas.microsoft.com/office/drawing/2016/5/10/chartex" xmlns:cx5="http://schemas.microsoft.com/office/drawing/2016/5/11/chartex" xmlns:cx6="http://schemas.microsoft.com/office/drawing/2016/5/12/chartex" xmlns:cx7="http://schemas.microsoft.com/office/drawing/2016/5/13/chartex" xmlns:cx8="http://schemas.microsoft.com/office/drawing/2016/5/14/chartex" xmlns:mc="http://schemas.openxmlformats.org/markup-compatibility/2006" xmlns:aink="http://schemas.microsoft.com/office/drawing/2016/ink" xmlns:am3d="http://schemas.microsoft.com/office/drawing/2017/model3d" xmlns:o="urn:schemas-microsoft-com:office:office" xmlns:r="http://schemas.openxmlformats.org/officeDocument/2006/relationships" xmlns:m="http://schemas.openxmlformats.org/officeDocument/2006/math" xmlns:v="urn:schemas-microsoft-com:vml" xmlns:wp14="http://schemas.microsoft.com/office/word/2010/wordprocessingDrawing" xmlns:wp="http://schemas.openxmlformats.org/drawingml/2006/wordprocessingDrawing" xmlns:w10="urn:schemas-microsoft-com:office:word" xmlns:w="http://schemas.openxmlformats.org/wordprocessingml/2006/main" xmlns:w14="http://schemas.microsoft.com/office/word/2010/wordml" xmlns:w15="http://schemas.microsoft.com/office/word/2012/wordml" xmlns:w16cex="http://schemas.microsoft.com/office/word/2018/wordml/cex" xmlns:w16cid="http://schemas.microsoft.com/office/word/2016/wordml/cid" xmlns:w16="http://schemas.microsoft.com/office/word/2018/wordml" xmlns:w16se="http://schemas.microsoft.com/office/word/2015/wordml/symex" xmlns:wpg="http://schemas.microsoft.com/office/word/2010/wordprocessingGroup" xmlns:wpi="http://schemas.microsoft.com/office/word/2010/wordprocessingInk" xmlns:wne="http://schemas.microsoft.com/office/word/2006/wordml" xmlns:wps="http://schemas.microsoft.com/office/word/2010/wordprocessingShape" mc:Ignorable="w14 w15 w16se w16cid w16 w16cex wp14">
+<w:endnotes xmlns:wpc="http://schemas.microsoft.com/office/word/2010/wordprocessingCanvas" xmlns:cx="http://schemas.microsoft.com/office/drawing/2014/chartex" xmlns:cx1="http://schemas.microsoft.com/office/drawing/2015/9/8/chartex" xmlns:cx2="http://schemas.microsoft.com/office/drawing/2015/10/21/chartex" xmlns:cx3="http://schemas.microsoft.com/office/drawing/2016/5/9/chartex" xmlns:cx4="http://schemas.microsoft.com/office/drawing/2016/5/10/chartex" xmlns:cx5="http://schemas.microsoft.com/office/drawing/2016/5/11/chartex" xmlns:cx6="http://schemas.microsoft.com/office/drawing/2016/5/12/chartex" xmlns:cx7="http://schemas.microsoft.com/office/drawing/2016/5/13/chartex" xmlns:cx8="http://schemas.microsoft.com/office/drawing/2016/5/14/chartex" xmlns:mc="http://schemas.openxmlformats.org/markup-compatibility/2006" xmlns:aink="http://schemas.microsoft.com/office/drawing/2016/ink" xmlns:am3d="http://schemas.microsoft.com/office/drawing/2017/model3d" xmlns:o="urn:schemas-microsoft-com:office:office" xmlns:r="http://schemas.openxmlformats.org/officeDocument/2006/relationships" xmlns:m="http://schemas.openxmlformats.org/officeDocument/2006/math" xmlns:v="urn:schemas-microsoft-com:vml" xmlns:wp14="http://schemas.microsoft.com/office/word/2010/wordprocessingDrawing" xmlns:wp="http://schemas.openxmlformats.org/drawingml/2006/wordprocessingDrawing" xmlns:w10="urn:schemas-microsoft-com:office:word" xmlns:w="http://schemas.openxmlformats.org/wordprocessingml/2006/main" xmlns:w14="http://schemas.microsoft.com/office/word/2010/wordml" xmlns:w15="http://schemas.microsoft.com/office/word/2012/wordml" xmlns:w16cex="http://schemas.microsoft.com/office/word/2018/wordml/cex" xmlns:w16cid="http://schemas.microsoft.com/office/word/2016/wordml/cid" xmlns:w16="http://schemas.microsoft.com/office/word/2018/wordml" xmlns:w16sdtdh="http://schemas.microsoft.com/office/word/2020/wordml/sdtdatahash" xmlns:w16se="http://schemas.microsoft.com/office/word/2015/wordml/symex" xmlns:wpg="http://schemas.microsoft.com/office/word/2010/wordprocessingGroup" xmlns:wpi="http://schemas.microsoft.com/office/word/2010/wordprocessingInk" xmlns:wne="http://schemas.microsoft.com/office/word/2006/wordml" xmlns:wps="http://schemas.microsoft.com/office/word/2010/wordprocessingShape" mc:Ignorable="w14 w15 w16se w16cid w16 w16cex w16sdtdh wp14">
   <w:endnote w:type="separator" w:id="-1">
     <w:p>
       <w:pPr>
@@ -6615,7 +6771,7 @@
 </file>
 
 <file path=word/footnotes.xml><?xml version="1.0" encoding="utf-8"?>
-<w:footnotes xmlns:wpc="http://schemas.microsoft.com/office/word/2010/wordprocessingCanvas" xmlns:cx="http://schemas.microsoft.com/office/drawing/2014/chartex" xmlns:cx1="http://schemas.microsoft.com/office/drawing/2015/9/8/chartex" xmlns:cx2="http://schemas.microsoft.com/office/drawing/2015/10/21/chartex" xmlns:cx3="http://schemas.microsoft.com/office/drawing/2016/5/9/chartex" xmlns:cx4="http://schemas.microsoft.com/office/drawing/2016/5/10/chartex" xmlns:cx5="http://schemas.microsoft.com/office/drawing/2016/5/11/chartex" xmlns:cx6="http://schemas.microsoft.com/office/drawing/2016/5/12/chartex" xmlns:cx7="http://schemas.microsoft.com/office/drawing/2016/5/13/chartex" xmlns:cx8="http://schemas.microsoft.com/office/drawing/2016/5/14/chartex" xmlns:mc="http://schemas.openxmlformats.org/markup-compatibility/2006" xmlns:aink="http://schemas.microsoft.com/office/drawing/2016/ink" xmlns:am3d="http://schemas.microsoft.com/office/drawing/2017/model3d" xmlns:o="urn:schemas-microsoft-com:office:office" xmlns:r="http://schemas.openxmlformats.org/officeDocument/2006/relationships" xmlns:m="http://schemas.openxmlformats.org/officeDocument/2006/math" xmlns:v="urn:schemas-microsoft-com:vml" xmlns:wp14="http://schemas.microsoft.com/office/word/2010/wordprocessingDrawing" xmlns:wp="http://schemas.openxmlformats.org/drawingml/2006/wordprocessingDrawing" xmlns:w10="urn:schemas-microsoft-com:office:word" xmlns:w="http://schemas.openxmlformats.org/wordprocessingml/2006/main" xmlns:w14="http://schemas.microsoft.com/office/word/2010/wordml" xmlns:w15="http://schemas.microsoft.com/office/word/2012/wordml" xmlns:w16cex="http://schemas.microsoft.com/office/word/2018/wordml/cex" xmlns:w16cid="http://schemas.microsoft.com/office/word/2016/wordml/cid" xmlns:w16="http://schemas.microsoft.com/office/word/2018/wordml" xmlns:w16se="http://schemas.microsoft.com/office/word/2015/wordml/symex" xmlns:wpg="http://schemas.microsoft.com/office/word/2010/wordprocessingGroup" xmlns:wpi="http://schemas.microsoft.com/office/word/2010/wordprocessingInk" xmlns:wne="http://schemas.microsoft.com/office/word/2006/wordml" xmlns:wps="http://schemas.microsoft.com/office/word/2010/wordprocessingShape" mc:Ignorable="w14 w15 w16se w16cid w16 w16cex wp14">
+<w:footnotes xmlns:wpc="http://schemas.microsoft.com/office/word/2010/wordprocessingCanvas" xmlns:cx="http://schemas.microsoft.com/office/drawing/2014/chartex" xmlns:cx1="http://schemas.microsoft.com/office/drawing/2015/9/8/chartex" xmlns:cx2="http://schemas.microsoft.com/office/drawing/2015/10/21/chartex" xmlns:cx3="http://schemas.microsoft.com/office/drawing/2016/5/9/chartex" xmlns:cx4="http://schemas.microsoft.com/office/drawing/2016/5/10/chartex" xmlns:cx5="http://schemas.microsoft.com/office/drawing/2016/5/11/chartex" xmlns:cx6="http://schemas.microsoft.com/office/drawing/2016/5/12/chartex" xmlns:cx7="http://schemas.microsoft.com/office/drawing/2016/5/13/chartex" xmlns:cx8="http://schemas.microsoft.com/office/drawing/2016/5/14/chartex" xmlns:mc="http://schemas.openxmlformats.org/markup-compatibility/2006" xmlns:aink="http://schemas.microsoft.com/office/drawing/2016/ink" xmlns:am3d="http://schemas.microsoft.com/office/drawing/2017/model3d" xmlns:o="urn:schemas-microsoft-com:office:office" xmlns:r="http://schemas.openxmlformats.org/officeDocument/2006/relationships" xmlns:m="http://schemas.openxmlformats.org/officeDocument/2006/math" xmlns:v="urn:schemas-microsoft-com:vml" xmlns:wp14="http://schemas.microsoft.com/office/word/2010/wordprocessingDrawing" xmlns:wp="http://schemas.openxmlformats.org/drawingml/2006/wordprocessingDrawing" xmlns:w10="urn:schemas-microsoft-com:office:word" xmlns:w="http://schemas.openxmlformats.org/wordprocessingml/2006/main" xmlns:w14="http://schemas.microsoft.com/office/word/2010/wordml" xmlns:w15="http://schemas.microsoft.com/office/word/2012/wordml" xmlns:w16cex="http://schemas.microsoft.com/office/word/2018/wordml/cex" xmlns:w16cid="http://schemas.microsoft.com/office/word/2016/wordml/cid" xmlns:w16="http://schemas.microsoft.com/office/word/2018/wordml" xmlns:w16sdtdh="http://schemas.microsoft.com/office/word/2020/wordml/sdtdatahash" xmlns:w16se="http://schemas.microsoft.com/office/word/2015/wordml/symex" xmlns:wpg="http://schemas.microsoft.com/office/word/2010/wordprocessingGroup" xmlns:wpi="http://schemas.microsoft.com/office/word/2010/wordprocessingInk" xmlns:wne="http://schemas.microsoft.com/office/word/2006/wordml" xmlns:wps="http://schemas.microsoft.com/office/word/2010/wordprocessingShape" mc:Ignorable="w14 w15 w16se w16cid w16 w16cex w16sdtdh wp14">
   <w:footnote w:type="separator" w:id="-1">
     <w:p>
       <w:pPr>
@@ -6640,7 +6796,7 @@
 </file>
 
 <file path=word/header1.xml><?xml version="1.0" encoding="utf-8"?>
-<w:hdr xmlns:wpc="http://schemas.microsoft.com/office/word/2010/wordprocessingCanvas" xmlns:cx="http://schemas.microsoft.com/office/drawing/2014/chartex" xmlns:cx1="http://schemas.microsoft.com/office/drawing/2015/9/8/chartex" xmlns:cx2="http://schemas.microsoft.com/office/drawing/2015/10/21/chartex" xmlns:cx3="http://schemas.microsoft.com/office/drawing/2016/5/9/chartex" xmlns:cx4="http://schemas.microsoft.com/office/drawing/2016/5/10/chartex" xmlns:cx5="http://schemas.microsoft.com/office/drawing/2016/5/11/chartex" xmlns:cx6="http://schemas.microsoft.com/office/drawing/2016/5/12/chartex" xmlns:cx7="http://schemas.microsoft.com/office/drawing/2016/5/13/chartex" xmlns:cx8="http://schemas.microsoft.com/office/drawing/2016/5/14/chartex" xmlns:mc="http://schemas.openxmlformats.org/markup-compatibility/2006" xmlns:aink="http://schemas.microsoft.com/office/drawing/2016/ink" xmlns:am3d="http://schemas.microsoft.com/office/drawing/2017/model3d" xmlns:o="urn:schemas-microsoft-com:office:office" xmlns:r="http://schemas.openxmlformats.org/officeDocument/2006/relationships" xmlns:m="http://schemas.openxmlformats.org/officeDocument/2006/math" xmlns:v="urn:schemas-microsoft-com:vml" xmlns:wp14="http://schemas.microsoft.com/office/word/2010/wordprocessingDrawing" xmlns:wp="http://schemas.openxmlformats.org/drawingml/2006/wordprocessingDrawing" xmlns:w10="urn:schemas-microsoft-com:office:word" xmlns:w="http://schemas.openxmlformats.org/wordprocessingml/2006/main" xmlns:w14="http://schemas.microsoft.com/office/word/2010/wordml" xmlns:w15="http://schemas.microsoft.com/office/word/2012/wordml" xmlns:w16cex="http://schemas.microsoft.com/office/word/2018/wordml/cex" xmlns:w16cid="http://schemas.microsoft.com/office/word/2016/wordml/cid" xmlns:w16="http://schemas.microsoft.com/office/word/2018/wordml" xmlns:w16se="http://schemas.microsoft.com/office/word/2015/wordml/symex" xmlns:wpg="http://schemas.microsoft.com/office/word/2010/wordprocessingGroup" xmlns:wpi="http://schemas.microsoft.com/office/word/2010/wordprocessingInk" xmlns:wne="http://schemas.microsoft.com/office/word/2006/wordml" xmlns:wps="http://schemas.microsoft.com/office/word/2010/wordprocessingShape" mc:Ignorable="w14 w15 w16se w16cid w16 w16cex wp14">
+<w:hdr xmlns:wpc="http://schemas.microsoft.com/office/word/2010/wordprocessingCanvas" xmlns:cx="http://schemas.microsoft.com/office/drawing/2014/chartex" xmlns:cx1="http://schemas.microsoft.com/office/drawing/2015/9/8/chartex" xmlns:cx2="http://schemas.microsoft.com/office/drawing/2015/10/21/chartex" xmlns:cx3="http://schemas.microsoft.com/office/drawing/2016/5/9/chartex" xmlns:cx4="http://schemas.microsoft.com/office/drawing/2016/5/10/chartex" xmlns:cx5="http://schemas.microsoft.com/office/drawing/2016/5/11/chartex" xmlns:cx6="http://schemas.microsoft.com/office/drawing/2016/5/12/chartex" xmlns:cx7="http://schemas.microsoft.com/office/drawing/2016/5/13/chartex" xmlns:cx8="http://schemas.microsoft.com/office/drawing/2016/5/14/chartex" xmlns:mc="http://schemas.openxmlformats.org/markup-compatibility/2006" xmlns:aink="http://schemas.microsoft.com/office/drawing/2016/ink" xmlns:am3d="http://schemas.microsoft.com/office/drawing/2017/model3d" xmlns:o="urn:schemas-microsoft-com:office:office" xmlns:r="http://schemas.openxmlformats.org/officeDocument/2006/relationships" xmlns:m="http://schemas.openxmlformats.org/officeDocument/2006/math" xmlns:v="urn:schemas-microsoft-com:vml" xmlns:wp14="http://schemas.microsoft.com/office/word/2010/wordprocessingDrawing" xmlns:wp="http://schemas.openxmlformats.org/drawingml/2006/wordprocessingDrawing" xmlns:w10="urn:schemas-microsoft-com:office:word" xmlns:w="http://schemas.openxmlformats.org/wordprocessingml/2006/main" xmlns:w14="http://schemas.microsoft.com/office/word/2010/wordml" xmlns:w15="http://schemas.microsoft.com/office/word/2012/wordml" xmlns:w16cex="http://schemas.microsoft.com/office/word/2018/wordml/cex" xmlns:w16cid="http://schemas.microsoft.com/office/word/2016/wordml/cid" xmlns:w16="http://schemas.microsoft.com/office/word/2018/wordml" xmlns:w16sdtdh="http://schemas.microsoft.com/office/word/2020/wordml/sdtdatahash" xmlns:w16se="http://schemas.microsoft.com/office/word/2015/wordml/symex" xmlns:wpg="http://schemas.microsoft.com/office/word/2010/wordprocessingGroup" xmlns:wpi="http://schemas.microsoft.com/office/word/2010/wordprocessingInk" xmlns:wne="http://schemas.microsoft.com/office/word/2006/wordml" xmlns:wps="http://schemas.microsoft.com/office/word/2010/wordprocessingShape" mc:Ignorable="w14 w15 w16se w16cid w16 w16cex w16sdtdh wp14">
   <w:p>
     <w:pPr>
       <w:pStyle w:val="Header"/>
@@ -6707,12 +6863,12 @@
 </file>
 
 <file path=word/numbering.xml><?xml version="1.0" encoding="utf-8"?>
-<w:numbering xmlns:wpc="http://schemas.microsoft.com/office/word/2010/wordprocessingCanvas" xmlns:cx="http://schemas.microsoft.com/office/drawing/2014/chartex" xmlns:cx1="http://schemas.microsoft.com/office/drawing/2015/9/8/chartex" xmlns:cx2="http://schemas.microsoft.com/office/drawing/2015/10/21/chartex" xmlns:cx3="http://schemas.microsoft.com/office/drawing/2016/5/9/chartex" xmlns:cx4="http://schemas.microsoft.com/office/drawing/2016/5/10/chartex" xmlns:cx5="http://schemas.microsoft.com/office/drawing/2016/5/11/chartex" xmlns:cx6="http://schemas.microsoft.com/office/drawing/2016/5/12/chartex" xmlns:cx7="http://schemas.microsoft.com/office/drawing/2016/5/13/chartex" xmlns:cx8="http://schemas.microsoft.com/office/drawing/2016/5/14/chartex" xmlns:mc="http://schemas.openxmlformats.org/markup-compatibility/2006" xmlns:aink="http://schemas.microsoft.com/office/drawing/2016/ink" xmlns:am3d="http://schemas.microsoft.com/office/drawing/2017/model3d" xmlns:o="urn:schemas-microsoft-com:office:office" xmlns:r="http://schemas.openxmlformats.org/officeDocument/2006/relationships" xmlns:m="http://schemas.openxmlformats.org/officeDocument/2006/math" xmlns:v="urn:schemas-microsoft-com:vml" xmlns:wp14="http://schemas.microsoft.com/office/word/2010/wordprocessingDrawing" xmlns:wp="http://schemas.openxmlformats.org/drawingml/2006/wordprocessingDrawing" xmlns:w10="urn:schemas-microsoft-com:office:word" xmlns:w="http://schemas.openxmlformats.org/wordprocessingml/2006/main" xmlns:w14="http://schemas.microsoft.com/office/word/2010/wordml" xmlns:w15="http://schemas.microsoft.com/office/word/2012/wordml" xmlns:w16cex="http://schemas.microsoft.com/office/word/2018/wordml/cex" xmlns:w16cid="http://schemas.microsoft.com/office/word/2016/wordml/cid" xmlns:w16="http://schemas.microsoft.com/office/word/2018/wordml" xmlns:w16se="http://schemas.microsoft.com/office/word/2015/wordml/symex" xmlns:wpg="http://schemas.microsoft.com/office/word/2010/wordprocessingGroup" xmlns:wpi="http://schemas.microsoft.com/office/word/2010/wordprocessingInk" xmlns:wne="http://schemas.microsoft.com/office/word/2006/wordml" xmlns:wps="http://schemas.microsoft.com/office/word/2010/wordprocessingShape" mc:Ignorable="w14 w15 w16se w16cid w16 w16cex wp14">
+<w:numbering xmlns:wpc="http://schemas.microsoft.com/office/word/2010/wordprocessingCanvas" xmlns:cx="http://schemas.microsoft.com/office/drawing/2014/chartex" xmlns:cx1="http://schemas.microsoft.com/office/drawing/2015/9/8/chartex" xmlns:cx2="http://schemas.microsoft.com/office/drawing/2015/10/21/chartex" xmlns:cx3="http://schemas.microsoft.com/office/drawing/2016/5/9/chartex" xmlns:cx4="http://schemas.microsoft.com/office/drawing/2016/5/10/chartex" xmlns:cx5="http://schemas.microsoft.com/office/drawing/2016/5/11/chartex" xmlns:cx6="http://schemas.microsoft.com/office/drawing/2016/5/12/chartex" xmlns:cx7="http://schemas.microsoft.com/office/drawing/2016/5/13/chartex" xmlns:cx8="http://schemas.microsoft.com/office/drawing/2016/5/14/chartex" xmlns:mc="http://schemas.openxmlformats.org/markup-compatibility/2006" xmlns:aink="http://schemas.microsoft.com/office/drawing/2016/ink" xmlns:am3d="http://schemas.microsoft.com/office/drawing/2017/model3d" xmlns:o="urn:schemas-microsoft-com:office:office" xmlns:r="http://schemas.openxmlformats.org/officeDocument/2006/relationships" xmlns:m="http://schemas.openxmlformats.org/officeDocument/2006/math" xmlns:v="urn:schemas-microsoft-com:vml" xmlns:wp14="http://schemas.microsoft.com/office/word/2010/wordprocessingDrawing" xmlns:wp="http://schemas.openxmlformats.org/drawingml/2006/wordprocessingDrawing" xmlns:w10="urn:schemas-microsoft-com:office:word" xmlns:w="http://schemas.openxmlformats.org/wordprocessingml/2006/main" xmlns:w14="http://schemas.microsoft.com/office/word/2010/wordml" xmlns:w15="http://schemas.microsoft.com/office/word/2012/wordml" xmlns:w16cex="http://schemas.microsoft.com/office/word/2018/wordml/cex" xmlns:w16cid="http://schemas.microsoft.com/office/word/2016/wordml/cid" xmlns:w16="http://schemas.microsoft.com/office/word/2018/wordml" xmlns:w16sdtdh="http://schemas.microsoft.com/office/word/2020/wordml/sdtdatahash" xmlns:w16se="http://schemas.microsoft.com/office/word/2015/wordml/symex" xmlns:wpg="http://schemas.microsoft.com/office/word/2010/wordprocessingGroup" xmlns:wpi="http://schemas.microsoft.com/office/word/2010/wordprocessingInk" xmlns:wne="http://schemas.microsoft.com/office/word/2006/wordml" xmlns:wps="http://schemas.microsoft.com/office/word/2010/wordprocessingShape" mc:Ignorable="w14 w15 w16se w16cid w16 w16cex w16sdtdh wp14">
   <w:abstractNum w:abstractNumId="0" w15:restartNumberingAfterBreak="0">
     <w:nsid w:val="65C21DC4"/>
     <w:multiLevelType w:val="hybridMultilevel"/>
-    <w:tmpl w:val="24902544"/>
-    <w:lvl w:ilvl="0" w:tplc="F3CC99CC">
+    <w:tmpl w:val="E054A7A4"/>
+    <w:lvl w:ilvl="0" w:tplc="C0E46F92">
       <w:start w:val="1"/>
       <w:numFmt w:val="bullet"/>
       <w:lvlText w:val="•"/>
@@ -6727,52 +6883,37 @@
         <w:rFonts w:ascii="Times New Roman" w:hAnsi="Times New Roman" w:hint="default"/>
       </w:rPr>
     </w:lvl>
-    <w:lvl w:ilvl="1" w:tplc="BD68F2F6">
-      <w:start w:val="-1"/>
-      <w:numFmt w:val="bullet"/>
-      <w:lvlText w:val="•"/>
+    <w:lvl w:ilvl="1" w:tplc="CAC0DFEE">
+      <w:numFmt w:val="none"/>
+      <w:lvlText w:val=""/>
       <w:lvlJc w:val="left"/>
       <w:pPr>
         <w:tabs>
-          <w:tab w:val="num" w:pos="1440"/>
+          <w:tab w:val="num" w:pos="360"/>
         </w:tabs>
-        <w:ind w:left="1440" w:hanging="360"/>
       </w:pPr>
-      <w:rPr>
-        <w:rFonts w:ascii="Times New Roman" w:hAnsi="Times New Roman" w:hint="default"/>
-      </w:rPr>
     </w:lvl>
-    <w:lvl w:ilvl="2" w:tplc="5192BC68">
-      <w:start w:val="-1"/>
-      <w:numFmt w:val="bullet"/>
-      <w:lvlText w:val="•"/>
+    <w:lvl w:ilvl="2" w:tplc="45A64AA4">
+      <w:numFmt w:val="none"/>
+      <w:lvlText w:val=""/>
       <w:lvlJc w:val="left"/>
       <w:pPr>
         <w:tabs>
-          <w:tab w:val="num" w:pos="2160"/>
+          <w:tab w:val="num" w:pos="360"/>
         </w:tabs>
-        <w:ind w:left="2160" w:hanging="360"/>
       </w:pPr>
-      <w:rPr>
-        <w:rFonts w:ascii="Times New Roman" w:hAnsi="Times New Roman" w:hint="default"/>
-      </w:rPr>
     </w:lvl>
-    <w:lvl w:ilvl="3" w:tplc="78605D00">
-      <w:start w:val="-1"/>
-      <w:numFmt w:val="bullet"/>
-      <w:lvlText w:val="•"/>
+    <w:lvl w:ilvl="3" w:tplc="F4806768">
+      <w:numFmt w:val="none"/>
+      <w:lvlText w:val=""/>
       <w:lvlJc w:val="left"/>
       <w:pPr>
         <w:tabs>
-          <w:tab w:val="num" w:pos="2880"/>
+          <w:tab w:val="num" w:pos="360"/>
         </w:tabs>
-        <w:ind w:left="2880" w:hanging="360"/>
       </w:pPr>
-      <w:rPr>
-        <w:rFonts w:ascii="Times New Roman" w:hAnsi="Times New Roman" w:hint="default"/>
-      </w:rPr>
     </w:lvl>
-    <w:lvl w:ilvl="4" w:tplc="5D68E230" w:tentative="1">
+    <w:lvl w:ilvl="4" w:tplc="6520F570" w:tentative="1">
       <w:start w:val="1"/>
       <w:numFmt w:val="bullet"/>
       <w:lvlText w:val="•"/>
@@ -6787,7 +6928,7 @@
         <w:rFonts w:ascii="Times New Roman" w:hAnsi="Times New Roman" w:hint="default"/>
       </w:rPr>
     </w:lvl>
-    <w:lvl w:ilvl="5" w:tplc="F552F69C" w:tentative="1">
+    <w:lvl w:ilvl="5" w:tplc="81E22D9A" w:tentative="1">
       <w:start w:val="1"/>
       <w:numFmt w:val="bullet"/>
       <w:lvlText w:val="•"/>
@@ -6802,7 +6943,7 @@
         <w:rFonts w:ascii="Times New Roman" w:hAnsi="Times New Roman" w:hint="default"/>
       </w:rPr>
     </w:lvl>
-    <w:lvl w:ilvl="6" w:tplc="6EAE6B4C" w:tentative="1">
+    <w:lvl w:ilvl="6" w:tplc="C7E64E1E" w:tentative="1">
       <w:start w:val="1"/>
       <w:numFmt w:val="bullet"/>
       <w:lvlText w:val="•"/>
@@ -6817,7 +6958,7 @@
         <w:rFonts w:ascii="Times New Roman" w:hAnsi="Times New Roman" w:hint="default"/>
       </w:rPr>
     </w:lvl>
-    <w:lvl w:ilvl="7" w:tplc="ADDA0BE8" w:tentative="1">
+    <w:lvl w:ilvl="7" w:tplc="48065D64" w:tentative="1">
       <w:start w:val="1"/>
       <w:numFmt w:val="bullet"/>
       <w:lvlText w:val="•"/>
@@ -6832,7 +6973,7 @@
         <w:rFonts w:ascii="Times New Roman" w:hAnsi="Times New Roman" w:hint="default"/>
       </w:rPr>
     </w:lvl>
-    <w:lvl w:ilvl="8" w:tplc="0756BB80" w:tentative="1">
+    <w:lvl w:ilvl="8" w:tplc="2F1A5CB0" w:tentative="1">
       <w:start w:val="1"/>
       <w:numFmt w:val="bullet"/>
       <w:lvlText w:val="•"/>
@@ -6855,7 +6996,7 @@
 </file>
 
 <file path=word/styles.xml><?xml version="1.0" encoding="utf-8"?>
-<w:styles xmlns:mc="http://schemas.openxmlformats.org/markup-compatibility/2006" xmlns:r="http://schemas.openxmlformats.org/officeDocument/2006/relationships" xmlns:w="http://schemas.openxmlformats.org/wordprocessingml/2006/main" xmlns:w14="http://schemas.microsoft.com/office/word/2010/wordml" xmlns:w15="http://schemas.microsoft.com/office/word/2012/wordml" xmlns:w16cex="http://schemas.microsoft.com/office/word/2018/wordml/cex" xmlns:w16cid="http://schemas.microsoft.com/office/word/2016/wordml/cid" xmlns:w16="http://schemas.microsoft.com/office/word/2018/wordml" xmlns:w16se="http://schemas.microsoft.com/office/word/2015/wordml/symex" mc:Ignorable="w14 w15 w16se w16cid w16 w16cex">
+<w:styles xmlns:mc="http://schemas.openxmlformats.org/markup-compatibility/2006" xmlns:r="http://schemas.openxmlformats.org/officeDocument/2006/relationships" xmlns:w="http://schemas.openxmlformats.org/wordprocessingml/2006/main" xmlns:w14="http://schemas.microsoft.com/office/word/2010/wordml" xmlns:w15="http://schemas.microsoft.com/office/word/2012/wordml" xmlns:w16cex="http://schemas.microsoft.com/office/word/2018/wordml/cex" xmlns:w16cid="http://schemas.microsoft.com/office/word/2016/wordml/cid" xmlns:w16="http://schemas.microsoft.com/office/word/2018/wordml" xmlns:w16sdtdh="http://schemas.microsoft.com/office/word/2020/wordml/sdtdatahash" xmlns:w16se="http://schemas.microsoft.com/office/word/2015/wordml/symex" mc:Ignorable="w14 w15 w16se w16cid w16 w16cex w16sdtdh">
   <w:docDefaults>
     <w:rPrDefault>
       <w:rPr>
@@ -7294,6 +7435,7 @@
   <w:style w:type="character" w:default="1" w:styleId="DefaultParagraphFont">
     <w:name w:val="Default Paragraph Font"/>
     <w:uiPriority w:val="1"/>
+    <w:semiHidden/>
     <w:unhideWhenUsed/>
   </w:style>
   <w:style w:type="table" w:default="1" w:styleId="TableNormal">

</xml_diff>